<commit_message>
Move species groups into SpeciesGroups.txt file
</commit_message>
<xml_diff>
--- a/docs/Tree Eater User Guide.docx
+++ b/docs/Tree Eater User Guide.docx
@@ -3834,28 +3834,33 @@
         </w:numPr>
       </w:pPr>
       <w:r>
-        <w:t xml:space="preserve">To view or edit the tree species mapping prior to running the script, find the </w:t>
-      </w:r>
-      <w:r>
-        <w:rPr>
-          <w:b/>
-        </w:rPr>
-        <w:t>eqdict</w:t>
-      </w:r>
-      <w:r>
-        <w:rPr>
-          <w:b/>
-        </w:rPr>
+        <w:t xml:space="preserve">To view or edit the tree species </w:t>
+      </w:r>
+      <w:r>
+        <w:t xml:space="preserve">group </w:t>
+      </w:r>
+      <w:r>
+        <w:t xml:space="preserve">mapping prior to running the script, </w:t>
+      </w:r>
+      <w:r>
+        <w:t xml:space="preserve">update the SpeciesGroups.txt file. </w:t>
+      </w:r>
+      <w:r>
+        <w:t>This tab-delimited file maps each FIA Species Code (SPCD) to a Tree Eater Sp</w:t>
+      </w:r>
+      <w:r>
+        <w:t xml:space="preserve">ecies Group (SPGRP). </w:t>
+      </w:r>
+      <w:bookmarkStart w:id="0" w:name="_GoBack"/>
+      <w:bookmarkEnd w:id="0"/>
+      <w:r>
+        <w:t>Tree Eater is configured to support a maximum of six tree species groups</w:t>
+      </w:r>
+      <w:r>
+        <w:t>.</w:t>
+      </w:r>
+      <w:r>
         <w:t xml:space="preserve"> </w:t>
-      </w:r>
-      <w:r>
-        <w:t xml:space="preserve">dictionary in the Python script. Example dictionary for Table 2: </w:t>
-      </w:r>
-      <w:r>
-        <w:t xml:space="preserve">eqdict = </w:t>
-      </w:r>
-      <w:r>
-        <w:t>{11:6, 15:6, 17:6, 19:6, 20:6, 21:6, 81:2, 108:5, 116:3, 117:4, 122:3, 202:1}</w:t>
       </w:r>
       <w:r>
         <w:br/>
@@ -4218,7 +4223,11 @@
         <w:t xml:space="preserve">to </w:t>
       </w:r>
       <w:r>
-        <w:t>only include those that were cut according to the FVS simulation output.</w:t>
+        <w:t xml:space="preserve">only include those that were cut according to the FVS simulation </w:t>
+      </w:r>
+      <w:r>
+        <w:lastRenderedPageBreak/>
+        <w:t>output.</w:t>
       </w:r>
       <w:r>
         <w:t xml:space="preserve"> Tree records</w:t>
@@ -4236,11 +4245,7 @@
         <w:t xml:space="preserve"> (all trees)</w:t>
       </w:r>
       <w:r>
-        <w:t xml:space="preserve"> or the </w:t>
-      </w:r>
-      <w:r>
-        <w:lastRenderedPageBreak/>
-        <w:t>FVS_Cutlist table</w:t>
+        <w:t xml:space="preserve"> or the FVS_Cutlist table</w:t>
       </w:r>
       <w:r>
         <w:t xml:space="preserve"> (trees harvested during the FVS simulation). The</w:t>
@@ -5952,7 +5957,7 @@
                 <w:szCs w:val="20"/>
               </w:rPr>
             </w:pPr>
-            <w:bookmarkStart w:id="0" w:name="_Hlk41903591"/>
+            <w:bookmarkStart w:id="1" w:name="_Hlk41903591"/>
             <w:r>
               <w:rPr>
                 <w:sz w:val="20"/>
@@ -5960,7 +5965,7 @@
               </w:rPr>
               <w:t>Percent defect in merchantable volume</w:t>
             </w:r>
-            <w:bookmarkEnd w:id="0"/>
+            <w:bookmarkEnd w:id="1"/>
           </w:p>
         </w:tc>
         <w:tc>
@@ -6333,7 +6338,7 @@
                 <w:szCs w:val="20"/>
               </w:rPr>
             </w:pPr>
-            <w:bookmarkStart w:id="1" w:name="_Hlk41902989"/>
+            <w:bookmarkStart w:id="2" w:name="_Hlk41902989"/>
             <w:r>
               <w:rPr>
                 <w:sz w:val="20"/>
@@ -6550,7 +6555,7 @@
             </w:r>
           </w:p>
         </w:tc>
-        <w:bookmarkEnd w:id="1"/>
+        <w:bookmarkEnd w:id="2"/>
         <w:tc>
           <w:tcPr>
             <w:tcW w:w="900" w:type="dxa"/>
@@ -7552,7 +7557,10 @@
         <w:t xml:space="preserve"> </w:t>
       </w:r>
       <w:r>
-        <w:t xml:space="preserve">comma-delimited, </w:t>
+        <w:t>tab</w:t>
+      </w:r>
+      <w:r>
+        <w:t xml:space="preserve">-delimited, </w:t>
       </w:r>
       <w:r>
         <w:t xml:space="preserve">ordered list of parameters used for calculating the diameter inside bark during bucking. </w:t>
@@ -7591,10 +7599,10 @@
         <w:t xml:space="preserve">This </w:t>
       </w:r>
       <w:r>
-        <w:t xml:space="preserve">comma-delimited, </w:t>
-      </w:r>
-      <w:r>
-        <w:t>headerless file hold</w:t>
+        <w:t xml:space="preserve">tab-delimited </w:t>
+      </w:r>
+      <w:r>
+        <w:t>file hold</w:t>
       </w:r>
       <w:r>
         <w:t>s</w:t>
@@ -9229,7 +9237,13 @@
         <w:t>gwtparms.txt</w:t>
       </w:r>
       <w:r>
-        <w:t>: This comma-delimited, headerless file contains the g</w:t>
+        <w:t xml:space="preserve">: This </w:t>
+      </w:r>
+      <w:r>
+        <w:t>tab</w:t>
+      </w:r>
+      <w:r>
+        <w:t>-delimited file contains the g</w:t>
       </w:r>
       <w:r>
         <w:t xml:space="preserve">reen weight parameters </w:t>
@@ -14302,8 +14316,6 @@
               </w:rPr>
               <w:t>SAW_WT_</w:t>
             </w:r>
-            <w:bookmarkStart w:id="2" w:name="_GoBack"/>
-            <w:bookmarkEnd w:id="2"/>
             <w:r>
               <w:rPr>
                 <w:sz w:val="22"/>
@@ -16414,7 +16426,7 @@
           <w:rPr>
             <w:noProof/>
           </w:rPr>
-          <w:t>8</w:t>
+          <w:t>4</w:t>
         </w:r>
         <w:r>
           <w:rPr>
@@ -21452,7 +21464,7 @@
 </file>
 
 <file path=customXml/itemProps1.xml><?xml version="1.0" encoding="utf-8"?>
-<ds:datastoreItem xmlns:ds="http://schemas.openxmlformats.org/officeDocument/2006/customXml" ds:itemID="{9C34C451-D147-4042-8240-73789A04DFE6}">
+<ds:datastoreItem xmlns:ds="http://schemas.openxmlformats.org/officeDocument/2006/customXml" ds:itemID="{AF7CF279-27C4-4F23-82BB-87AA0AA46A82}">
   <ds:schemaRefs>
     <ds:schemaRef ds:uri="http://schemas.openxmlformats.org/officeDocument/2006/bibliography"/>
   </ds:schemaRefs>

</xml_diff>

<commit_message>
Update field names for priced_t.txt with Jeremy
</commit_message>
<xml_diff>
--- a/docs/Tree Eater User Guide.docx
+++ b/docs/Tree Eater User Guide.docx
@@ -77,7 +77,12 @@
     </w:p>
     <w:p>
       <w:r>
-        <w:t>Tree Eater is an optimization script that, with the species, length and DBH of a tree bole, and a log price chart, optimizes the value obtainable from the merchantable sized wood in individual trees. It has the added benefit of being able to characterize sub-merchantable wood that can be utilized as biochar feedstock—a higher valued product than the “dirty chips” typically assumed in BioSum as the energy-facility-suitable feedstock that we account for as the entirety (including tops and limbs and bark) of sub-merchantable sized trees (those that can produce no merchantable logs) and trees of non-commercial species, along with the tops (where bole diameter falls below 4 inches) and limbs (if whole-tree harvested) of merchantable sized trees of commercial species.</w:t>
+        <w:t xml:space="preserve">Tree Eater is an optimization script that, with the species, length and DBH of a tree bole, and a log price chart, optimizes the value obtainable from the merchantable sized wood in individual trees. It has the added benefit of being able to characterize sub-merchantable wood that can be utilized as biochar feedstock—a higher valued product than the “dirty chips” typically assumed in BioSum as the energy-facility-suitable feedstock that we account for as the entirety (including tops and limbs and bark) of sub-merchantable sized trees (those that can produce no merchantable logs) and trees of non-commercial species, along with the tops (where bole diameter falls below 4 inches) and limbs (if whole-tree harvested) of merchantable sized trees of </w:t>
+      </w:r>
+      <w:bookmarkStart w:id="0" w:name="_GoBack"/>
+      <w:bookmarkEnd w:id="0"/>
+      <w:r>
+        <w:t>commercial species.</w:t>
       </w:r>
     </w:p>
     <w:p>
@@ -169,14 +174,27 @@
       <w:r>
         <w:t xml:space="preserve">Figure </w:t>
       </w:r>
-      <w:fldSimple w:instr=" SEQ Figure \* ARABIC ">
-        <w:r>
-          <w:rPr>
-            <w:noProof/>
-          </w:rPr>
-          <w:t>1</w:t>
-        </w:r>
-      </w:fldSimple>
+      <w:r>
+        <w:fldChar w:fldCharType="begin"/>
+      </w:r>
+      <w:r>
+        <w:instrText xml:space="preserve"> SEQ Figure \* ARABIC </w:instrText>
+      </w:r>
+      <w:r>
+        <w:fldChar w:fldCharType="separate"/>
+      </w:r>
+      <w:r>
+        <w:rPr>
+          <w:noProof/>
+        </w:rPr>
+        <w:t>1</w:t>
+      </w:r>
+      <w:r>
+        <w:rPr>
+          <w:noProof/>
+        </w:rPr>
+        <w:fldChar w:fldCharType="end"/>
+      </w:r>
       <w:r>
         <w:t>: The BioSum Wood Values tab contains the values used by BioSum to calculate merchantable and chip wood values</w:t>
       </w:r>
@@ -258,14 +276,27 @@
       <w:r>
         <w:t xml:space="preserve">Table </w:t>
       </w:r>
-      <w:fldSimple w:instr=" SEQ Table \* ARABIC ">
-        <w:r>
-          <w:rPr>
-            <w:noProof/>
-          </w:rPr>
-          <w:t>1</w:t>
-        </w:r>
-      </w:fldSimple>
+      <w:r>
+        <w:fldChar w:fldCharType="begin"/>
+      </w:r>
+      <w:r>
+        <w:instrText xml:space="preserve"> SEQ Table \* ARABIC </w:instrText>
+      </w:r>
+      <w:r>
+        <w:fldChar w:fldCharType="separate"/>
+      </w:r>
+      <w:r>
+        <w:rPr>
+          <w:noProof/>
+        </w:rPr>
+        <w:t>1</w:t>
+      </w:r>
+      <w:r>
+        <w:rPr>
+          <w:noProof/>
+        </w:rPr>
+        <w:fldChar w:fldCharType="end"/>
+      </w:r>
       <w:r>
         <w:t>: Tree Eater species</w:t>
       </w:r>
@@ -721,14 +752,27 @@
       <w:r>
         <w:t xml:space="preserve">Table </w:t>
       </w:r>
-      <w:fldSimple w:instr=" SEQ Table \* ARABIC ">
-        <w:r>
-          <w:rPr>
-            <w:noProof/>
-          </w:rPr>
-          <w:t>2</w:t>
-        </w:r>
-      </w:fldSimple>
+      <w:r>
+        <w:fldChar w:fldCharType="begin"/>
+      </w:r>
+      <w:r>
+        <w:instrText xml:space="preserve"> SEQ Table \* ARABIC </w:instrText>
+      </w:r>
+      <w:r>
+        <w:fldChar w:fldCharType="separate"/>
+      </w:r>
+      <w:r>
+        <w:rPr>
+          <w:noProof/>
+        </w:rPr>
+        <w:t>2</w:t>
+      </w:r>
+      <w:r>
+        <w:rPr>
+          <w:noProof/>
+        </w:rPr>
+        <w:fldChar w:fldCharType="end"/>
+      </w:r>
       <w:r>
         <w:t>: Original Tree Eater species mapping</w:t>
       </w:r>
@@ -1967,14 +2011,27 @@
       <w:r>
         <w:t xml:space="preserve">Table </w:t>
       </w:r>
-      <w:fldSimple w:instr=" SEQ Table \* ARABIC ">
-        <w:r>
-          <w:rPr>
-            <w:noProof/>
-          </w:rPr>
-          <w:t>3</w:t>
-        </w:r>
-      </w:fldSimple>
+      <w:r>
+        <w:fldChar w:fldCharType="begin"/>
+      </w:r>
+      <w:r>
+        <w:instrText xml:space="preserve"> SEQ Table \* ARABIC </w:instrText>
+      </w:r>
+      <w:r>
+        <w:fldChar w:fldCharType="separate"/>
+      </w:r>
+      <w:r>
+        <w:rPr>
+          <w:noProof/>
+        </w:rPr>
+        <w:t>3</w:t>
+      </w:r>
+      <w:r>
+        <w:rPr>
+          <w:noProof/>
+        </w:rPr>
+        <w:fldChar w:fldCharType="end"/>
+      </w:r>
       <w:r>
         <w:t>: Tree species mapping for Blue Mountains Variant. Source: Fried (2020)</w:t>
       </w:r>
@@ -3851,8 +3908,6 @@
       <w:r>
         <w:t xml:space="preserve">ecies Group (SPGRP). </w:t>
       </w:r>
-      <w:bookmarkStart w:id="0" w:name="_GoBack"/>
-      <w:bookmarkEnd w:id="0"/>
       <w:r>
         <w:t>Tree Eater is configured to support a maximum of six tree species groups</w:t>
       </w:r>
@@ -3935,14 +3990,27 @@
       <w:r>
         <w:t xml:space="preserve">Table </w:t>
       </w:r>
-      <w:fldSimple w:instr=" SEQ Table \* ARABIC ">
-        <w:r>
-          <w:rPr>
-            <w:noProof/>
-          </w:rPr>
-          <w:t>4</w:t>
-        </w:r>
-      </w:fldSimple>
+      <w:r>
+        <w:fldChar w:fldCharType="begin"/>
+      </w:r>
+      <w:r>
+        <w:instrText xml:space="preserve"> SEQ Table \* ARABIC </w:instrText>
+      </w:r>
+      <w:r>
+        <w:fldChar w:fldCharType="separate"/>
+      </w:r>
+      <w:r>
+        <w:rPr>
+          <w:noProof/>
+        </w:rPr>
+        <w:t>4</w:t>
+      </w:r>
+      <w:r>
+        <w:rPr>
+          <w:noProof/>
+        </w:rPr>
+        <w:fldChar w:fldCharType="end"/>
+      </w:r>
       <w:r>
         <w:t>: Price matrix for Tree Eater species group 1. Source:</w:t>
       </w:r>
@@ -4295,14 +4363,27 @@
       <w:r>
         <w:t xml:space="preserve">Table </w:t>
       </w:r>
-      <w:fldSimple w:instr=" SEQ Table \* ARABIC ">
-        <w:r>
-          <w:rPr>
-            <w:noProof/>
-          </w:rPr>
-          <w:t>5</w:t>
-        </w:r>
-      </w:fldSimple>
+      <w:r>
+        <w:fldChar w:fldCharType="begin"/>
+      </w:r>
+      <w:r>
+        <w:instrText xml:space="preserve"> SEQ Table \* ARABIC </w:instrText>
+      </w:r>
+      <w:r>
+        <w:fldChar w:fldCharType="separate"/>
+      </w:r>
+      <w:r>
+        <w:rPr>
+          <w:noProof/>
+        </w:rPr>
+        <w:t>5</w:t>
+      </w:r>
+      <w:r>
+        <w:rPr>
+          <w:noProof/>
+        </w:rPr>
+        <w:fldChar w:fldCharType="end"/>
+      </w:r>
       <w:r>
         <w:t>: Required fields for tree input and their corresponding field names from the prospective input tables</w:t>
       </w:r>
@@ -7661,14 +7742,27 @@
       <w:r>
         <w:t xml:space="preserve">Table </w:t>
       </w:r>
-      <w:fldSimple w:instr=" SEQ Table \* ARABIC ">
-        <w:r>
-          <w:rPr>
-            <w:noProof/>
-          </w:rPr>
-          <w:t>6</w:t>
-        </w:r>
-      </w:fldSimple>
+      <w:r>
+        <w:fldChar w:fldCharType="begin"/>
+      </w:r>
+      <w:r>
+        <w:instrText xml:space="preserve"> SEQ Table \* ARABIC </w:instrText>
+      </w:r>
+      <w:r>
+        <w:fldChar w:fldCharType="separate"/>
+      </w:r>
+      <w:r>
+        <w:rPr>
+          <w:noProof/>
+        </w:rPr>
+        <w:t>6</w:t>
+      </w:r>
+      <w:r>
+        <w:rPr>
+          <w:noProof/>
+        </w:rPr>
+        <w:fldChar w:fldCharType="end"/>
+      </w:r>
       <w:r>
         <w:t>: Scribner table with board foot volumes for logs 8 - 24 feet</w:t>
       </w:r>
@@ -12166,7 +12260,14 @@
                 <w:sz w:val="22"/>
                 <w:szCs w:val="22"/>
               </w:rPr>
-              <w:t>MERCH_VOL</w:t>
+              <w:t>M_VOL</w:t>
+            </w:r>
+            <w:r>
+              <w:rPr>
+                <w:sz w:val="22"/>
+                <w:szCs w:val="22"/>
+              </w:rPr>
+              <w:t>_CF</w:t>
             </w:r>
           </w:p>
         </w:tc>
@@ -12522,7 +12623,42 @@
                 <w:sz w:val="22"/>
                 <w:szCs w:val="22"/>
               </w:rPr>
-              <w:t>TESC</w:t>
+              <w:t>TE</w:t>
+            </w:r>
+            <w:r>
+              <w:rPr>
+                <w:sz w:val="22"/>
+                <w:szCs w:val="22"/>
+              </w:rPr>
+              <w:t>_</w:t>
+            </w:r>
+            <w:r>
+              <w:rPr>
+                <w:sz w:val="22"/>
+                <w:szCs w:val="22"/>
+              </w:rPr>
+              <w:t>S</w:t>
+            </w:r>
+            <w:r>
+              <w:rPr>
+                <w:sz w:val="22"/>
+                <w:szCs w:val="22"/>
+              </w:rPr>
+              <w:t>P</w:t>
+            </w:r>
+            <w:r>
+              <w:rPr>
+                <w:sz w:val="22"/>
+                <w:szCs w:val="22"/>
+              </w:rPr>
+              <w:t>C</w:t>
+            </w:r>
+            <w:r>
+              <w:rPr>
+                <w:sz w:val="22"/>
+                <w:szCs w:val="22"/>
+              </w:rPr>
+              <w:t>D</w:t>
             </w:r>
           </w:p>
         </w:tc>
@@ -12871,6 +13007,13 @@
                 <w:szCs w:val="22"/>
               </w:rPr>
               <w:t>HCB</w:t>
+            </w:r>
+            <w:r>
+              <w:rPr>
+                <w:sz w:val="22"/>
+                <w:szCs w:val="22"/>
+              </w:rPr>
+              <w:t>_FT</w:t>
             </w:r>
           </w:p>
         </w:tc>
@@ -16426,7 +16569,7 @@
           <w:rPr>
             <w:noProof/>
           </w:rPr>
-          <w:t>4</w:t>
+          <w:t>1</w:t>
         </w:r>
         <w:r>
           <w:rPr>
@@ -21464,7 +21607,7 @@
 </file>
 
 <file path=customXml/itemProps1.xml><?xml version="1.0" encoding="utf-8"?>
-<ds:datastoreItem xmlns:ds="http://schemas.openxmlformats.org/officeDocument/2006/customXml" ds:itemID="{AF7CF279-27C4-4F23-82BB-87AA0AA46A82}">
+<ds:datastoreItem xmlns:ds="http://schemas.openxmlformats.org/officeDocument/2006/customXml" ds:itemID="{DCD6E3D3-983D-4E2B-8512-7D53B23B33C4}">
   <ds:schemaRefs>
     <ds:schemaRef ds:uri="http://schemas.openxmlformats.org/officeDocument/2006/bibliography"/>
   </ds:schemaRefs>

</xml_diff>

<commit_message>
Update documentation with executable
</commit_message>
<xml_diff>
--- a/docs/Tree Eater User Guide.docx
+++ b/docs/Tree Eater User Guide.docx
@@ -77,12 +77,7 @@
     </w:p>
     <w:p>
       <w:r>
-        <w:t xml:space="preserve">Tree Eater is an optimization script that, with the species, length and DBH of a tree bole, and a log price chart, optimizes the value obtainable from the merchantable sized wood in individual trees. It has the added benefit of being able to characterize sub-merchantable wood that can be utilized as biochar feedstock—a higher valued product than the “dirty chips” typically assumed in BioSum as the energy-facility-suitable feedstock that we account for as the entirety (including tops and limbs and bark) of sub-merchantable sized trees (those that can produce no merchantable logs) and trees of non-commercial species, along with the tops (where bole diameter falls below 4 inches) and limbs (if whole-tree harvested) of merchantable sized trees of </w:t>
-      </w:r>
-      <w:bookmarkStart w:id="0" w:name="_GoBack"/>
-      <w:bookmarkEnd w:id="0"/>
-      <w:r>
-        <w:t>commercial species.</w:t>
+        <w:t>Tree Eater is an optimization script that, with the species, length and DBH of a tree bole, and a log price chart, optimizes the value obtainable from the merchantable sized wood in individual trees. It has the added benefit of being able to characterize sub-merchantable wood that can be utilized as biochar feedstock—a higher valued product than the “dirty chips” typically assumed in BioSum as the energy-facility-suitable feedstock that we account for as the entirety (including tops and limbs and bark) of sub-merchantable sized trees (those that can produce no merchantable logs) and trees of non-commercial species, along with the tops (where bole diameter falls below 4 inches) and limbs (if whole-tree harvested) of merchantable sized trees of commercial species.</w:t>
       </w:r>
     </w:p>
     <w:p>
@@ -174,27 +169,14 @@
       <w:r>
         <w:t xml:space="preserve">Figure </w:t>
       </w:r>
-      <w:r>
-        <w:fldChar w:fldCharType="begin"/>
-      </w:r>
-      <w:r>
-        <w:instrText xml:space="preserve"> SEQ Figure \* ARABIC </w:instrText>
-      </w:r>
-      <w:r>
-        <w:fldChar w:fldCharType="separate"/>
-      </w:r>
-      <w:r>
-        <w:rPr>
-          <w:noProof/>
-        </w:rPr>
-        <w:t>1</w:t>
-      </w:r>
-      <w:r>
-        <w:rPr>
-          <w:noProof/>
-        </w:rPr>
-        <w:fldChar w:fldCharType="end"/>
-      </w:r>
+      <w:fldSimple w:instr=" SEQ Figure \* ARABIC ">
+        <w:r>
+          <w:rPr>
+            <w:noProof/>
+          </w:rPr>
+          <w:t>1</w:t>
+        </w:r>
+      </w:fldSimple>
       <w:r>
         <w:t>: The BioSum Wood Values tab contains the values used by BioSum to calculate merchantable and chip wood values</w:t>
       </w:r>
@@ -276,27 +258,14 @@
       <w:r>
         <w:t xml:space="preserve">Table </w:t>
       </w:r>
-      <w:r>
-        <w:fldChar w:fldCharType="begin"/>
-      </w:r>
-      <w:r>
-        <w:instrText xml:space="preserve"> SEQ Table \* ARABIC </w:instrText>
-      </w:r>
-      <w:r>
-        <w:fldChar w:fldCharType="separate"/>
-      </w:r>
-      <w:r>
-        <w:rPr>
-          <w:noProof/>
-        </w:rPr>
-        <w:t>1</w:t>
-      </w:r>
-      <w:r>
-        <w:rPr>
-          <w:noProof/>
-        </w:rPr>
-        <w:fldChar w:fldCharType="end"/>
-      </w:r>
+      <w:fldSimple w:instr=" SEQ Table \* ARABIC ">
+        <w:r>
+          <w:rPr>
+            <w:noProof/>
+          </w:rPr>
+          <w:t>1</w:t>
+        </w:r>
+      </w:fldSimple>
       <w:r>
         <w:t>: Tree Eater species</w:t>
       </w:r>
@@ -752,27 +721,14 @@
       <w:r>
         <w:t xml:space="preserve">Table </w:t>
       </w:r>
-      <w:r>
-        <w:fldChar w:fldCharType="begin"/>
-      </w:r>
-      <w:r>
-        <w:instrText xml:space="preserve"> SEQ Table \* ARABIC </w:instrText>
-      </w:r>
-      <w:r>
-        <w:fldChar w:fldCharType="separate"/>
-      </w:r>
-      <w:r>
-        <w:rPr>
-          <w:noProof/>
-        </w:rPr>
-        <w:t>2</w:t>
-      </w:r>
-      <w:r>
-        <w:rPr>
-          <w:noProof/>
-        </w:rPr>
-        <w:fldChar w:fldCharType="end"/>
-      </w:r>
+      <w:fldSimple w:instr=" SEQ Table \* ARABIC ">
+        <w:r>
+          <w:rPr>
+            <w:noProof/>
+          </w:rPr>
+          <w:t>2</w:t>
+        </w:r>
+      </w:fldSimple>
       <w:r>
         <w:t>: Original Tree Eater species mapping</w:t>
       </w:r>
@@ -2011,27 +1967,14 @@
       <w:r>
         <w:t xml:space="preserve">Table </w:t>
       </w:r>
-      <w:r>
-        <w:fldChar w:fldCharType="begin"/>
-      </w:r>
-      <w:r>
-        <w:instrText xml:space="preserve"> SEQ Table \* ARABIC </w:instrText>
-      </w:r>
-      <w:r>
-        <w:fldChar w:fldCharType="separate"/>
-      </w:r>
-      <w:r>
-        <w:rPr>
-          <w:noProof/>
-        </w:rPr>
-        <w:t>3</w:t>
-      </w:r>
-      <w:r>
-        <w:rPr>
-          <w:noProof/>
-        </w:rPr>
-        <w:fldChar w:fldCharType="end"/>
-      </w:r>
+      <w:fldSimple w:instr=" SEQ Table \* ARABIC ">
+        <w:r>
+          <w:rPr>
+            <w:noProof/>
+          </w:rPr>
+          <w:t>3</w:t>
+        </w:r>
+      </w:fldSimple>
       <w:r>
         <w:t>: Tree species mapping for Blue Mountains Variant. Source: Fried (2020)</w:t>
       </w:r>
@@ -3990,27 +3933,14 @@
       <w:r>
         <w:t xml:space="preserve">Table </w:t>
       </w:r>
-      <w:r>
-        <w:fldChar w:fldCharType="begin"/>
-      </w:r>
-      <w:r>
-        <w:instrText xml:space="preserve"> SEQ Table \* ARABIC </w:instrText>
-      </w:r>
-      <w:r>
-        <w:fldChar w:fldCharType="separate"/>
-      </w:r>
-      <w:r>
-        <w:rPr>
-          <w:noProof/>
-        </w:rPr>
-        <w:t>4</w:t>
-      </w:r>
-      <w:r>
-        <w:rPr>
-          <w:noProof/>
-        </w:rPr>
-        <w:fldChar w:fldCharType="end"/>
-      </w:r>
+      <w:fldSimple w:instr=" SEQ Table \* ARABIC ">
+        <w:r>
+          <w:rPr>
+            <w:noProof/>
+          </w:rPr>
+          <w:t>4</w:t>
+        </w:r>
+      </w:fldSimple>
       <w:r>
         <w:t>: Price matrix for Tree Eater species group 1. Source:</w:t>
       </w:r>
@@ -4363,27 +4293,14 @@
       <w:r>
         <w:t xml:space="preserve">Table </w:t>
       </w:r>
-      <w:r>
-        <w:fldChar w:fldCharType="begin"/>
-      </w:r>
-      <w:r>
-        <w:instrText xml:space="preserve"> SEQ Table \* ARABIC </w:instrText>
-      </w:r>
-      <w:r>
-        <w:fldChar w:fldCharType="separate"/>
-      </w:r>
-      <w:r>
-        <w:rPr>
-          <w:noProof/>
-        </w:rPr>
-        <w:t>5</w:t>
-      </w:r>
-      <w:r>
-        <w:rPr>
-          <w:noProof/>
-        </w:rPr>
-        <w:fldChar w:fldCharType="end"/>
-      </w:r>
+      <w:fldSimple w:instr=" SEQ Table \* ARABIC ">
+        <w:r>
+          <w:rPr>
+            <w:noProof/>
+          </w:rPr>
+          <w:t>5</w:t>
+        </w:r>
+      </w:fldSimple>
       <w:r>
         <w:t>: Required fields for tree input and their corresponding field names from the prospective input tables</w:t>
       </w:r>
@@ -6038,7 +5955,7 @@
                 <w:szCs w:val="20"/>
               </w:rPr>
             </w:pPr>
-            <w:bookmarkStart w:id="1" w:name="_Hlk41903591"/>
+            <w:bookmarkStart w:id="0" w:name="_Hlk41903591"/>
             <w:r>
               <w:rPr>
                 <w:sz w:val="20"/>
@@ -6046,7 +5963,7 @@
               </w:rPr>
               <w:t>Percent defect in merchantable volume</w:t>
             </w:r>
-            <w:bookmarkEnd w:id="1"/>
+            <w:bookmarkEnd w:id="0"/>
           </w:p>
         </w:tc>
         <w:tc>
@@ -6419,7 +6336,7 @@
                 <w:szCs w:val="20"/>
               </w:rPr>
             </w:pPr>
-            <w:bookmarkStart w:id="2" w:name="_Hlk41902989"/>
+            <w:bookmarkStart w:id="1" w:name="_Hlk41902989"/>
             <w:r>
               <w:rPr>
                 <w:sz w:val="20"/>
@@ -6636,7 +6553,7 @@
             </w:r>
           </w:p>
         </w:tc>
-        <w:bookmarkEnd w:id="2"/>
+        <w:bookmarkEnd w:id="1"/>
         <w:tc>
           <w:tcPr>
             <w:tcW w:w="900" w:type="dxa"/>
@@ -7742,27 +7659,14 @@
       <w:r>
         <w:t xml:space="preserve">Table </w:t>
       </w:r>
-      <w:r>
-        <w:fldChar w:fldCharType="begin"/>
-      </w:r>
-      <w:r>
-        <w:instrText xml:space="preserve"> SEQ Table \* ARABIC </w:instrText>
-      </w:r>
-      <w:r>
-        <w:fldChar w:fldCharType="separate"/>
-      </w:r>
-      <w:r>
-        <w:rPr>
-          <w:noProof/>
-        </w:rPr>
-        <w:t>6</w:t>
-      </w:r>
-      <w:r>
-        <w:rPr>
-          <w:noProof/>
-        </w:rPr>
-        <w:fldChar w:fldCharType="end"/>
-      </w:r>
+      <w:fldSimple w:instr=" SEQ Table \* ARABIC ">
+        <w:r>
+          <w:rPr>
+            <w:noProof/>
+          </w:rPr>
+          <w:t>6</w:t>
+        </w:r>
+      </w:fldSimple>
       <w:r>
         <w:t>: Scribner table with board foot volumes for logs 8 - 24 feet</w:t>
       </w:r>
@@ -10713,6 +10617,150 @@
       </w:pPr>
       <w:r>
         <w:lastRenderedPageBreak/>
+        <w:t>Running Tree Eater</w:t>
+      </w:r>
+    </w:p>
+    <w:p>
+      <w:r>
+        <w:t xml:space="preserve">There are two ways to run Tree Eater. The </w:t>
+      </w:r>
+      <w:r>
+        <w:t>TreeEater2.exe</w:t>
+      </w:r>
+      <w:r>
+        <w:t xml:space="preserve"> executable can be run </w:t>
+      </w:r>
+      <w:r>
+        <w:t>using</w:t>
+      </w:r>
+      <w:r>
+        <w:t xml:space="preserve"> either an MS-DOS prompt or a Powershell prompt. It is easiest to set the current directory for either of these tools to the directory containing </w:t>
+      </w:r>
+      <w:r>
+        <w:t>TreeEater2.exe</w:t>
+      </w:r>
+      <w:r>
+        <w:t>. Type ‘</w:t>
+      </w:r>
+      <w:r>
+        <w:t>TreeEater2.exe</w:t>
+      </w:r>
+      <w:r>
+        <w:t>’</w:t>
+      </w:r>
+      <w:r>
+        <w:t xml:space="preserve"> to launch the script. The program will print the number of stands loaded and the number of records written to the output files in the window. Note: When using Powershell, type ‘.\</w:t>
+      </w:r>
+      <w:r>
+        <w:t>TreeEater2.exe’</w:t>
+      </w:r>
+      <w:r>
+        <w:t>. Powershell does not load commands from the current location by default.</w:t>
+      </w:r>
+    </w:p>
+    <w:p>
+      <w:r>
+        <w:t xml:space="preserve">For either option, the configuration and tree list files described above MUST </w:t>
+      </w:r>
+      <w:r>
+        <w:t xml:space="preserve">be in the same directory as the </w:t>
+      </w:r>
+      <w:r>
+        <w:t xml:space="preserve">TreeEater.exe </w:t>
+      </w:r>
+      <w:r>
+        <w:t xml:space="preserve">or </w:t>
+      </w:r>
+      <w:r>
+        <w:t>TreeEater2.py script</w:t>
+      </w:r>
+      <w:r>
+        <w:t xml:space="preserve">. The output will be </w:t>
+      </w:r>
+      <w:r>
+        <w:t xml:space="preserve">also </w:t>
+      </w:r>
+      <w:r>
+        <w:t>written to this folder. The required files are:</w:t>
+      </w:r>
+    </w:p>
+    <w:p>
+      <w:pPr>
+        <w:pStyle w:val="ListParagraph"/>
+        <w:numPr>
+          <w:ilvl w:val="0"/>
+          <w:numId w:val="46"/>
+        </w:numPr>
+      </w:pPr>
+      <w:r>
+        <w:t>dibparams.txt</w:t>
+      </w:r>
+    </w:p>
+    <w:p>
+      <w:pPr>
+        <w:pStyle w:val="ListParagraph"/>
+        <w:numPr>
+          <w:ilvl w:val="0"/>
+          <w:numId w:val="46"/>
+        </w:numPr>
+      </w:pPr>
+      <w:r>
+        <w:t>scribtable.txt</w:t>
+      </w:r>
+    </w:p>
+    <w:p>
+      <w:pPr>
+        <w:pStyle w:val="ListParagraph"/>
+        <w:numPr>
+          <w:ilvl w:val="0"/>
+          <w:numId w:val="46"/>
+        </w:numPr>
+      </w:pPr>
+      <w:r>
+        <w:t>gwtparms.txt</w:t>
+      </w:r>
+    </w:p>
+    <w:p>
+      <w:pPr>
+        <w:pStyle w:val="ListParagraph"/>
+        <w:numPr>
+          <w:ilvl w:val="0"/>
+          <w:numId w:val="46"/>
+        </w:numPr>
+      </w:pPr>
+      <w:r>
+        <w:t>MerchTrees.txt</w:t>
+      </w:r>
+    </w:p>
+    <w:p>
+      <w:r>
+        <w:t xml:space="preserve">Users who are proficient with Python can run the </w:t>
+      </w:r>
+      <w:r>
+        <w:t>TreeEater2.py</w:t>
+      </w:r>
+      <w:r>
+        <w:t xml:space="preserve"> script using a Python environment of their choice. The script requires minimal external libraries and has been successfully run using Python 3.7 and 3.8. This option allows the analyst to customize the script if desired.</w:t>
+      </w:r>
+    </w:p>
+    <w:p>
+      <w:pPr>
+        <w:rPr>
+          <w:b/>
+          <w:sz w:val="28"/>
+          <w:szCs w:val="28"/>
+        </w:rPr>
+      </w:pPr>
+      <w:r>
+        <w:br w:type="page"/>
+      </w:r>
+    </w:p>
+    <w:p>
+      <w:pPr>
+        <w:pStyle w:val="Heading2"/>
+      </w:pPr>
+      <w:r>
+        <w:lastRenderedPageBreak/>
         <w:t>Output Files</w:t>
       </w:r>
     </w:p>
@@ -16348,6 +16396,8 @@
           <w:szCs w:val="22"/>
         </w:rPr>
       </w:pPr>
+      <w:bookmarkStart w:id="2" w:name="_GoBack"/>
+      <w:bookmarkEnd w:id="2"/>
       <w:r>
         <w:lastRenderedPageBreak/>
         <w:t>References</w:t>
@@ -16569,7 +16619,7 @@
           <w:rPr>
             <w:noProof/>
           </w:rPr>
-          <w:t>1</w:t>
+          <w:t>12</w:t>
         </w:r>
         <w:r>
           <w:rPr>
@@ -19226,7 +19276,7 @@
   <w:abstractNum w:abstractNumId="30" w15:restartNumberingAfterBreak="0">
     <w:nsid w:val="562C310C"/>
     <w:multiLevelType w:val="hybridMultilevel"/>
-    <w:tmpl w:val="253A9D06"/>
+    <w:tmpl w:val="F36E46F2"/>
     <w:lvl w:ilvl="0" w:tplc="0409000F">
       <w:start w:val="1"/>
       <w:numFmt w:val="decimal"/>
@@ -20197,6 +20247,92 @@
     </w:lvl>
   </w:abstractNum>
   <w:abstractNum w:abstractNumId="41" w15:restartNumberingAfterBreak="0">
+    <w:nsid w:val="78D01686"/>
+    <w:multiLevelType w:val="hybridMultilevel"/>
+    <w:tmpl w:val="F36E46F2"/>
+    <w:lvl w:ilvl="0" w:tplc="0409000F">
+      <w:start w:val="1"/>
+      <w:numFmt w:val="decimal"/>
+      <w:lvlText w:val="%1."/>
+      <w:lvlJc w:val="left"/>
+      <w:pPr>
+        <w:ind w:left="720" w:hanging="360"/>
+      </w:pPr>
+    </w:lvl>
+    <w:lvl w:ilvl="1" w:tplc="04090019" w:tentative="1">
+      <w:start w:val="1"/>
+      <w:numFmt w:val="lowerLetter"/>
+      <w:lvlText w:val="%2."/>
+      <w:lvlJc w:val="left"/>
+      <w:pPr>
+        <w:ind w:left="1440" w:hanging="360"/>
+      </w:pPr>
+    </w:lvl>
+    <w:lvl w:ilvl="2" w:tplc="0409001B" w:tentative="1">
+      <w:start w:val="1"/>
+      <w:numFmt w:val="lowerRoman"/>
+      <w:lvlText w:val="%3."/>
+      <w:lvlJc w:val="right"/>
+      <w:pPr>
+        <w:ind w:left="2160" w:hanging="180"/>
+      </w:pPr>
+    </w:lvl>
+    <w:lvl w:ilvl="3" w:tplc="0409000F" w:tentative="1">
+      <w:start w:val="1"/>
+      <w:numFmt w:val="decimal"/>
+      <w:lvlText w:val="%4."/>
+      <w:lvlJc w:val="left"/>
+      <w:pPr>
+        <w:ind w:left="2880" w:hanging="360"/>
+      </w:pPr>
+    </w:lvl>
+    <w:lvl w:ilvl="4" w:tplc="04090019" w:tentative="1">
+      <w:start w:val="1"/>
+      <w:numFmt w:val="lowerLetter"/>
+      <w:lvlText w:val="%5."/>
+      <w:lvlJc w:val="left"/>
+      <w:pPr>
+        <w:ind w:left="3600" w:hanging="360"/>
+      </w:pPr>
+    </w:lvl>
+    <w:lvl w:ilvl="5" w:tplc="0409001B" w:tentative="1">
+      <w:start w:val="1"/>
+      <w:numFmt w:val="lowerRoman"/>
+      <w:lvlText w:val="%6."/>
+      <w:lvlJc w:val="right"/>
+      <w:pPr>
+        <w:ind w:left="4320" w:hanging="180"/>
+      </w:pPr>
+    </w:lvl>
+    <w:lvl w:ilvl="6" w:tplc="0409000F" w:tentative="1">
+      <w:start w:val="1"/>
+      <w:numFmt w:val="decimal"/>
+      <w:lvlText w:val="%7."/>
+      <w:lvlJc w:val="left"/>
+      <w:pPr>
+        <w:ind w:left="5040" w:hanging="360"/>
+      </w:pPr>
+    </w:lvl>
+    <w:lvl w:ilvl="7" w:tplc="04090019" w:tentative="1">
+      <w:start w:val="1"/>
+      <w:numFmt w:val="lowerLetter"/>
+      <w:lvlText w:val="%8."/>
+      <w:lvlJc w:val="left"/>
+      <w:pPr>
+        <w:ind w:left="5760" w:hanging="360"/>
+      </w:pPr>
+    </w:lvl>
+    <w:lvl w:ilvl="8" w:tplc="0409001B" w:tentative="1">
+      <w:start w:val="1"/>
+      <w:numFmt w:val="lowerRoman"/>
+      <w:lvlText w:val="%9."/>
+      <w:lvlJc w:val="right"/>
+      <w:pPr>
+        <w:ind w:left="6480" w:hanging="180"/>
+      </w:pPr>
+    </w:lvl>
+  </w:abstractNum>
+  <w:abstractNum w:abstractNumId="42" w15:restartNumberingAfterBreak="0">
     <w:nsid w:val="7D242216"/>
     <w:multiLevelType w:val="hybridMultilevel"/>
     <w:tmpl w:val="A41414F8"/>
@@ -20282,7 +20418,7 @@
       </w:pPr>
     </w:lvl>
   </w:abstractNum>
-  <w:abstractNum w:abstractNumId="42" w15:restartNumberingAfterBreak="0">
+  <w:abstractNum w:abstractNumId="43" w15:restartNumberingAfterBreak="0">
     <w:nsid w:val="7D921E18"/>
     <w:multiLevelType w:val="hybridMultilevel"/>
     <w:tmpl w:val="5FA246A6"/>
@@ -20368,7 +20504,7 @@
       </w:pPr>
     </w:lvl>
   </w:abstractNum>
-  <w:abstractNum w:abstractNumId="43" w15:restartNumberingAfterBreak="0">
+  <w:abstractNum w:abstractNumId="44" w15:restartNumberingAfterBreak="0">
     <w:nsid w:val="7E863499"/>
     <w:multiLevelType w:val="hybridMultilevel"/>
     <w:tmpl w:val="2054AD82"/>
@@ -20464,7 +20600,7 @@
     <w:abstractNumId w:val="32"/>
   </w:num>
   <w:num w:numId="4">
-    <w:abstractNumId w:val="41"/>
+    <w:abstractNumId w:val="42"/>
   </w:num>
   <w:num w:numId="5">
     <w:abstractNumId w:val="1"/>
@@ -20482,7 +20618,7 @@
     <w:abstractNumId w:val="31"/>
   </w:num>
   <w:num w:numId="10">
-    <w:abstractNumId w:val="43"/>
+    <w:abstractNumId w:val="44"/>
   </w:num>
   <w:num w:numId="11">
     <w:abstractNumId w:val="35"/>
@@ -20521,7 +20657,7 @@
     <w:abstractNumId w:val="37"/>
   </w:num>
   <w:num w:numId="23">
-    <w:abstractNumId w:val="42"/>
+    <w:abstractNumId w:val="43"/>
   </w:num>
   <w:num w:numId="24">
     <w:abstractNumId w:val="8"/>
@@ -20588,6 +20724,9 @@
   </w:num>
   <w:num w:numId="45">
     <w:abstractNumId w:val="26"/>
+  </w:num>
+  <w:num w:numId="46">
+    <w:abstractNumId w:val="41"/>
   </w:num>
 </w:numbering>
 </file>
@@ -21607,7 +21746,7 @@
 </file>
 
 <file path=customXml/itemProps1.xml><?xml version="1.0" encoding="utf-8"?>
-<ds:datastoreItem xmlns:ds="http://schemas.openxmlformats.org/officeDocument/2006/customXml" ds:itemID="{DCD6E3D3-983D-4E2B-8512-7D53B23B33C4}">
+<ds:datastoreItem xmlns:ds="http://schemas.openxmlformats.org/officeDocument/2006/customXml" ds:itemID="{A948A1DE-1CA4-4805-844C-82783D274CD1}">
   <ds:schemaRefs>
     <ds:schemaRef ds:uri="http://schemas.openxmlformats.org/officeDocument/2006/bibliography"/>
   </ds:schemaRefs>

</xml_diff>

<commit_message>
Updates to UG; Start formatting output
</commit_message>
<xml_diff>
--- a/docs/Tree Eater User Guide.docx
+++ b/docs/Tree Eater User Guide.docx
@@ -1,6 +1,6 @@
 
 <file path=word/document.xml><?xml version="1.0" encoding="utf-8"?>
-<w:document xmlns:wpc="http://schemas.microsoft.com/office/word/2010/wordprocessingCanvas" xmlns:cx="http://schemas.microsoft.com/office/drawing/2014/chartex" xmlns:cx1="http://schemas.microsoft.com/office/drawing/2015/9/8/chartex" xmlns:mc="http://schemas.openxmlformats.org/markup-compatibility/2006" xmlns:o="urn:schemas-microsoft-com:office:office" xmlns:r="http://schemas.openxmlformats.org/officeDocument/2006/relationships" xmlns:m="http://schemas.openxmlformats.org/officeDocument/2006/math" xmlns:v="urn:schemas-microsoft-com:vml" xmlns:wp14="http://schemas.microsoft.com/office/word/2010/wordprocessingDrawing" xmlns:wp="http://schemas.openxmlformats.org/drawingml/2006/wordprocessingDrawing" xmlns:w10="urn:schemas-microsoft-com:office:word" xmlns:w="http://schemas.openxmlformats.org/wordprocessingml/2006/main" xmlns:w14="http://schemas.microsoft.com/office/word/2010/wordml" xmlns:w15="http://schemas.microsoft.com/office/word/2012/wordml" xmlns:w16se="http://schemas.microsoft.com/office/word/2015/wordml/symex" xmlns:wpg="http://schemas.microsoft.com/office/word/2010/wordprocessingGroup" xmlns:wpi="http://schemas.microsoft.com/office/word/2010/wordprocessingInk" xmlns:wne="http://schemas.microsoft.com/office/word/2006/wordml" xmlns:wps="http://schemas.microsoft.com/office/word/2010/wordprocessingShape" mc:Ignorable="w14 w15 w16se wp14">
+<w:document xmlns:wpc="http://schemas.microsoft.com/office/word/2010/wordprocessingCanvas" xmlns:cx="http://schemas.microsoft.com/office/drawing/2014/chartex" xmlns:cx1="http://schemas.microsoft.com/office/drawing/2015/9/8/chartex" xmlns:cx2="http://schemas.microsoft.com/office/drawing/2015/10/21/chartex" xmlns:cx3="http://schemas.microsoft.com/office/drawing/2016/5/9/chartex" xmlns:cx4="http://schemas.microsoft.com/office/drawing/2016/5/10/chartex" xmlns:cx5="http://schemas.microsoft.com/office/drawing/2016/5/11/chartex" xmlns:cx6="http://schemas.microsoft.com/office/drawing/2016/5/12/chartex" xmlns:cx7="http://schemas.microsoft.com/office/drawing/2016/5/13/chartex" xmlns:cx8="http://schemas.microsoft.com/office/drawing/2016/5/14/chartex" xmlns:mc="http://schemas.openxmlformats.org/markup-compatibility/2006" xmlns:aink="http://schemas.microsoft.com/office/drawing/2016/ink" xmlns:am3d="http://schemas.microsoft.com/office/drawing/2017/model3d" xmlns:o="urn:schemas-microsoft-com:office:office" xmlns:r="http://schemas.openxmlformats.org/officeDocument/2006/relationships" xmlns:m="http://schemas.openxmlformats.org/officeDocument/2006/math" xmlns:v="urn:schemas-microsoft-com:vml" xmlns:wp14="http://schemas.microsoft.com/office/word/2010/wordprocessingDrawing" xmlns:wp="http://schemas.openxmlformats.org/drawingml/2006/wordprocessingDrawing" xmlns:w10="urn:schemas-microsoft-com:office:word" xmlns:w="http://schemas.openxmlformats.org/wordprocessingml/2006/main" xmlns:w14="http://schemas.microsoft.com/office/word/2010/wordml" xmlns:w15="http://schemas.microsoft.com/office/word/2012/wordml" xmlns:w16cid="http://schemas.microsoft.com/office/word/2016/wordml/cid" xmlns:w16se="http://schemas.microsoft.com/office/word/2015/wordml/symex" xmlns:wpg="http://schemas.microsoft.com/office/word/2010/wordprocessingGroup" xmlns:wpi="http://schemas.microsoft.com/office/word/2010/wordprocessingInk" xmlns:wne="http://schemas.microsoft.com/office/word/2006/wordml" xmlns:wps="http://schemas.microsoft.com/office/word/2010/wordprocessingShape" mc:Ignorable="w14 w15 w16se w16cid wp14">
   <w:body>
     <w:p>
       <w:pPr>
@@ -20,11 +20,21 @@
     </w:p>
     <w:p>
       <w:r>
-        <w:t xml:space="preserve">Tree Eater is one module in Neoprocessor, a set of Python scripts created and maintained by Joshua </w:t>
-      </w:r>
+        <w:t xml:space="preserve">Tree Eater is one module in </w:t>
+      </w:r>
+      <w:proofErr w:type="spellStart"/>
+      <w:r>
+        <w:t>Neoprocessor</w:t>
+      </w:r>
+      <w:proofErr w:type="spellEnd"/>
+      <w:r>
+        <w:t xml:space="preserve">, a set of Python scripts created and maintained by Joshua </w:t>
+      </w:r>
+      <w:proofErr w:type="spellStart"/>
       <w:r>
         <w:t>Petitmermet</w:t>
       </w:r>
+      <w:proofErr w:type="spellEnd"/>
       <w:r>
         <w:t xml:space="preserve"> (</w:t>
       </w:r>
@@ -169,14 +179,36 @@
       <w:r>
         <w:t xml:space="preserve">Figure </w:t>
       </w:r>
-      <w:fldSimple w:instr=" SEQ Figure \* ARABIC ">
-        <w:r>
-          <w:rPr>
-            <w:noProof/>
-          </w:rPr>
-          <w:t>1</w:t>
-        </w:r>
-      </w:fldSimple>
+      <w:r>
+        <w:rPr>
+          <w:noProof/>
+        </w:rPr>
+        <w:fldChar w:fldCharType="begin"/>
+      </w:r>
+      <w:r>
+        <w:rPr>
+          <w:noProof/>
+        </w:rPr>
+        <w:instrText xml:space="preserve"> SEQ Figure \* ARABIC </w:instrText>
+      </w:r>
+      <w:r>
+        <w:rPr>
+          <w:noProof/>
+        </w:rPr>
+        <w:fldChar w:fldCharType="separate"/>
+      </w:r>
+      <w:r>
+        <w:rPr>
+          <w:noProof/>
+        </w:rPr>
+        <w:t>1</w:t>
+      </w:r>
+      <w:r>
+        <w:rPr>
+          <w:noProof/>
+        </w:rPr>
+        <w:fldChar w:fldCharType="end"/>
+      </w:r>
       <w:r>
         <w:t>: The BioSum Wood Values tab contains the values used by BioSum to calculate merchantable and chip wood values</w:t>
       </w:r>
@@ -190,6 +222,9 @@
       </w:pPr>
       <w:r>
         <w:t>Selecting and Mapping Tree Species</w:t>
+      </w:r>
+      <w:r>
+        <w:t xml:space="preserve"> Groups</w:t>
       </w:r>
     </w:p>
     <w:p>
@@ -258,14 +293,36 @@
       <w:r>
         <w:t xml:space="preserve">Table </w:t>
       </w:r>
-      <w:fldSimple w:instr=" SEQ Table \* ARABIC ">
-        <w:r>
-          <w:rPr>
-            <w:noProof/>
-          </w:rPr>
-          <w:t>1</w:t>
-        </w:r>
-      </w:fldSimple>
+      <w:r>
+        <w:rPr>
+          <w:noProof/>
+        </w:rPr>
+        <w:fldChar w:fldCharType="begin"/>
+      </w:r>
+      <w:r>
+        <w:rPr>
+          <w:noProof/>
+        </w:rPr>
+        <w:instrText xml:space="preserve"> SEQ Table \* ARABIC </w:instrText>
+      </w:r>
+      <w:r>
+        <w:rPr>
+          <w:noProof/>
+        </w:rPr>
+        <w:fldChar w:fldCharType="separate"/>
+      </w:r>
+      <w:r>
+        <w:rPr>
+          <w:noProof/>
+        </w:rPr>
+        <w:t>1</w:t>
+      </w:r>
+      <w:r>
+        <w:rPr>
+          <w:noProof/>
+        </w:rPr>
+        <w:fldChar w:fldCharType="end"/>
+      </w:r>
       <w:r>
         <w:t>: Tree Eater species</w:t>
       </w:r>
@@ -275,9 +332,11 @@
       <w:r>
         <w:t xml:space="preserve">. Source: </w:t>
       </w:r>
+      <w:proofErr w:type="spellStart"/>
       <w:r>
         <w:t>Petitmermet</w:t>
       </w:r>
+      <w:proofErr w:type="spellEnd"/>
       <w:r>
         <w:t xml:space="preserve"> (2017)</w:t>
       </w:r>
@@ -721,19 +780,49 @@
       <w:r>
         <w:t xml:space="preserve">Table </w:t>
       </w:r>
-      <w:fldSimple w:instr=" SEQ Table \* ARABIC ">
-        <w:r>
-          <w:rPr>
-            <w:noProof/>
-          </w:rPr>
-          <w:t>2</w:t>
-        </w:r>
-      </w:fldSimple>
+      <w:r>
+        <w:rPr>
+          <w:noProof/>
+        </w:rPr>
+        <w:fldChar w:fldCharType="begin"/>
+      </w:r>
+      <w:r>
+        <w:rPr>
+          <w:noProof/>
+        </w:rPr>
+        <w:instrText xml:space="preserve"> SEQ Table \* ARABIC </w:instrText>
+      </w:r>
+      <w:r>
+        <w:rPr>
+          <w:noProof/>
+        </w:rPr>
+        <w:fldChar w:fldCharType="separate"/>
+      </w:r>
+      <w:r>
+        <w:rPr>
+          <w:noProof/>
+        </w:rPr>
+        <w:t>2</w:t>
+      </w:r>
+      <w:r>
+        <w:rPr>
+          <w:noProof/>
+        </w:rPr>
+        <w:fldChar w:fldCharType="end"/>
+      </w:r>
       <w:r>
         <w:t>: Original Tree Eater species mapping</w:t>
       </w:r>
       <w:r>
-        <w:t>. Source: Petitmermet (2017)</w:t>
+        <w:t xml:space="preserve">. Source: </w:t>
+      </w:r>
+      <w:proofErr w:type="spellStart"/>
+      <w:r>
+        <w:t>Petitmermet</w:t>
+      </w:r>
+      <w:proofErr w:type="spellEnd"/>
+      <w:r>
+        <w:t xml:space="preserve"> (2017)</w:t>
       </w:r>
     </w:p>
     <w:tbl>
@@ -1967,14 +2056,36 @@
       <w:r>
         <w:t xml:space="preserve">Table </w:t>
       </w:r>
-      <w:fldSimple w:instr=" SEQ Table \* ARABIC ">
-        <w:r>
-          <w:rPr>
-            <w:noProof/>
-          </w:rPr>
-          <w:t>3</w:t>
-        </w:r>
-      </w:fldSimple>
+      <w:r>
+        <w:rPr>
+          <w:noProof/>
+        </w:rPr>
+        <w:fldChar w:fldCharType="begin"/>
+      </w:r>
+      <w:r>
+        <w:rPr>
+          <w:noProof/>
+        </w:rPr>
+        <w:instrText xml:space="preserve"> SEQ Table \* ARABIC </w:instrText>
+      </w:r>
+      <w:r>
+        <w:rPr>
+          <w:noProof/>
+        </w:rPr>
+        <w:fldChar w:fldCharType="separate"/>
+      </w:r>
+      <w:r>
+        <w:rPr>
+          <w:noProof/>
+        </w:rPr>
+        <w:t>3</w:t>
+      </w:r>
+      <w:r>
+        <w:rPr>
+          <w:noProof/>
+        </w:rPr>
+        <w:fldChar w:fldCharType="end"/>
+      </w:r>
       <w:r>
         <w:t>: Tree species mapping for Blue Mountains Variant. Source: Fried (2020)</w:t>
       </w:r>
@@ -2684,6 +2795,7 @@
                 <w:rFonts w:ascii="Times New Roman" w:hAnsi="Times New Roman" w:cs="Times New Roman"/>
               </w:rPr>
             </w:pPr>
+            <w:proofErr w:type="spellStart"/>
             <w:r>
               <w:rPr>
                 <w:rFonts w:ascii="Times New Roman" w:hAnsi="Times New Roman" w:cs="Times New Roman"/>
@@ -2694,7 +2806,14 @@
               <w:rPr>
                 <w:rFonts w:ascii="Times New Roman" w:hAnsi="Times New Roman" w:cs="Times New Roman"/>
               </w:rPr>
-              <w:t>hitebark pine</w:t>
+              <w:t>hitebark</w:t>
+            </w:r>
+            <w:proofErr w:type="spellEnd"/>
+            <w:r>
+              <w:rPr>
+                <w:rFonts w:ascii="Times New Roman" w:hAnsi="Times New Roman" w:cs="Times New Roman"/>
+              </w:rPr>
+              <w:t xml:space="preserve"> pine</w:t>
             </w:r>
           </w:p>
         </w:tc>
@@ -3759,14 +3878,24 @@
         </w:numPr>
       </w:pPr>
       <w:r>
-        <w:t>FIA BioSum compatibility note: The</w:t>
+        <w:t xml:space="preserve">FIA BioSum compatibility </w:t>
+      </w:r>
+      <w:proofErr w:type="gramStart"/>
+      <w:r>
+        <w:t>note</w:t>
+      </w:r>
+      <w:proofErr w:type="gramEnd"/>
+      <w:r>
+        <w:t>: The</w:t>
       </w:r>
       <w:r>
         <w:t xml:space="preserve"> </w:t>
       </w:r>
+      <w:proofErr w:type="spellStart"/>
       <w:r>
         <w:t>TreeEater</w:t>
       </w:r>
+      <w:proofErr w:type="spellEnd"/>
       <w:r>
         <w:t xml:space="preserve"> species code numbers are NOT the same as the BioSum Species Group numbers. </w:t>
       </w:r>
@@ -3810,8 +3939,13 @@
         <w:t>allow</w:t>
       </w:r>
       <w:r>
-        <w:t xml:space="preserve"> two species in the same BioSum species group with different prices per cubic foot (because they were processed differently in TreeEater</w:t>
-      </w:r>
+        <w:t xml:space="preserve"> two species in the same BioSum species group with different prices per cubic foot (because they were processed differently in </w:t>
+      </w:r>
+      <w:proofErr w:type="spellStart"/>
+      <w:r>
+        <w:t>TreeEater</w:t>
+      </w:r>
+      <w:proofErr w:type="spellEnd"/>
       <w:r>
         <w:t>)</w:t>
       </w:r>
@@ -3915,10 +4049,23 @@
         <w:t xml:space="preserve">original </w:t>
       </w:r>
       <w:r>
-        <w:t>documentation for Neoprocessor (</w:t>
-      </w:r>
-      <w:r>
-        <w:t>Petitmermet 2017</w:t>
+        <w:t xml:space="preserve">documentation for </w:t>
+      </w:r>
+      <w:proofErr w:type="spellStart"/>
+      <w:r>
+        <w:t>Neoprocessor</w:t>
+      </w:r>
+      <w:proofErr w:type="spellEnd"/>
+      <w:r>
+        <w:t xml:space="preserve"> (</w:t>
+      </w:r>
+      <w:proofErr w:type="spellStart"/>
+      <w:r>
+        <w:t>Petitmermet</w:t>
+      </w:r>
+      <w:proofErr w:type="spellEnd"/>
+      <w:r>
+        <w:t xml:space="preserve"> 2017</w:t>
       </w:r>
       <w:r>
         <w:t>)</w:t>
@@ -3933,19 +4080,49 @@
       <w:r>
         <w:t xml:space="preserve">Table </w:t>
       </w:r>
-      <w:fldSimple w:instr=" SEQ Table \* ARABIC ">
-        <w:r>
-          <w:rPr>
-            <w:noProof/>
-          </w:rPr>
-          <w:t>4</w:t>
-        </w:r>
-      </w:fldSimple>
+      <w:r>
+        <w:rPr>
+          <w:noProof/>
+        </w:rPr>
+        <w:fldChar w:fldCharType="begin"/>
+      </w:r>
+      <w:r>
+        <w:rPr>
+          <w:noProof/>
+        </w:rPr>
+        <w:instrText xml:space="preserve"> SEQ Table \* ARABIC </w:instrText>
+      </w:r>
+      <w:r>
+        <w:rPr>
+          <w:noProof/>
+        </w:rPr>
+        <w:fldChar w:fldCharType="separate"/>
+      </w:r>
+      <w:r>
+        <w:rPr>
+          <w:noProof/>
+        </w:rPr>
+        <w:t>4</w:t>
+      </w:r>
+      <w:r>
+        <w:rPr>
+          <w:noProof/>
+        </w:rPr>
+        <w:fldChar w:fldCharType="end"/>
+      </w:r>
       <w:r>
         <w:t>: Price matrix for Tree Eater species group 1. Source:</w:t>
       </w:r>
       <w:r>
-        <w:t xml:space="preserve"> Petitmermet (2017)</w:t>
+        <w:t xml:space="preserve"> </w:t>
+      </w:r>
+      <w:proofErr w:type="spellStart"/>
+      <w:r>
+        <w:t>Petitmermet</w:t>
+      </w:r>
+      <w:proofErr w:type="spellEnd"/>
+      <w:r>
+        <w:t xml:space="preserve"> (2017)</w:t>
       </w:r>
     </w:p>
     <w:tbl>
@@ -4237,25 +4414,56 @@
         <w:t xml:space="preserve">either </w:t>
       </w:r>
       <w:r>
-        <w:t>the BioSum master.tree table</w:t>
+        <w:t xml:space="preserve">the BioSum </w:t>
+      </w:r>
+      <w:proofErr w:type="spellStart"/>
+      <w:proofErr w:type="gramStart"/>
+      <w:r>
+        <w:t>master.tree</w:t>
+      </w:r>
+      <w:proofErr w:type="spellEnd"/>
+      <w:proofErr w:type="gramEnd"/>
+      <w:r>
+        <w:t xml:space="preserve"> table</w:t>
       </w:r>
       <w:r>
         <w:t xml:space="preserve"> (all trees)</w:t>
       </w:r>
       <w:r>
-        <w:t xml:space="preserve"> or the FVS_Cutlist table</w:t>
+        <w:t xml:space="preserve"> or the </w:t>
+      </w:r>
+      <w:proofErr w:type="spellStart"/>
+      <w:r>
+        <w:t>FVS_Cutlist</w:t>
+      </w:r>
+      <w:proofErr w:type="spellEnd"/>
+      <w:r>
+        <w:t xml:space="preserve"> table</w:t>
       </w:r>
       <w:r>
         <w:t xml:space="preserve"> (trees harvested during the FVS simulation). The</w:t>
       </w:r>
       <w:r>
-        <w:t xml:space="preserve"> TreeEater</w:t>
-      </w:r>
+        <w:t xml:space="preserve"> </w:t>
+      </w:r>
+      <w:proofErr w:type="spellStart"/>
+      <w:r>
+        <w:t>TreeEater</w:t>
+      </w:r>
+      <w:proofErr w:type="spellEnd"/>
       <w:r>
         <w:t xml:space="preserve"> tree input file must </w:t>
       </w:r>
       <w:r>
-        <w:t xml:space="preserve">be a headerless text file that contains </w:t>
+        <w:t xml:space="preserve">be a </w:t>
+      </w:r>
+      <w:proofErr w:type="spellStart"/>
+      <w:r>
+        <w:t>headerless</w:t>
+      </w:r>
+      <w:proofErr w:type="spellEnd"/>
+      <w:r>
+        <w:t xml:space="preserve"> text file that contains </w:t>
       </w:r>
       <w:r>
         <w:t>contain the fields and data types</w:t>
@@ -4293,14 +4501,36 @@
       <w:r>
         <w:t xml:space="preserve">Table </w:t>
       </w:r>
-      <w:fldSimple w:instr=" SEQ Table \* ARABIC ">
-        <w:r>
-          <w:rPr>
-            <w:noProof/>
-          </w:rPr>
-          <w:t>5</w:t>
-        </w:r>
-      </w:fldSimple>
+      <w:r>
+        <w:rPr>
+          <w:noProof/>
+        </w:rPr>
+        <w:fldChar w:fldCharType="begin"/>
+      </w:r>
+      <w:r>
+        <w:rPr>
+          <w:noProof/>
+        </w:rPr>
+        <w:instrText xml:space="preserve"> SEQ Table \* ARABIC </w:instrText>
+      </w:r>
+      <w:r>
+        <w:rPr>
+          <w:noProof/>
+        </w:rPr>
+        <w:fldChar w:fldCharType="separate"/>
+      </w:r>
+      <w:r>
+        <w:rPr>
+          <w:noProof/>
+        </w:rPr>
+        <w:t>5</w:t>
+      </w:r>
+      <w:r>
+        <w:rPr>
+          <w:noProof/>
+        </w:rPr>
+        <w:fldChar w:fldCharType="end"/>
+      </w:r>
       <w:r>
         <w:t>: Required fields for tree input and their corresponding field names from the prospective input tables</w:t>
       </w:r>
@@ -4308,7 +4538,15 @@
         <w:t xml:space="preserve">. </w:t>
       </w:r>
       <w:r>
-        <w:t>Source: Petitmermet (2017)</w:t>
+        <w:t xml:space="preserve">Source: </w:t>
+      </w:r>
+      <w:proofErr w:type="spellStart"/>
+      <w:r>
+        <w:t>Petitmermet</w:t>
+      </w:r>
+      <w:proofErr w:type="spellEnd"/>
+      <w:r>
+        <w:t xml:space="preserve"> (2017)</w:t>
       </w:r>
     </w:p>
     <w:tbl>
@@ -4580,13 +4818,23 @@
                 <w:szCs w:val="20"/>
               </w:rPr>
             </w:pPr>
+            <w:proofErr w:type="spellStart"/>
             <w:r>
               <w:rPr>
                 <w:b/>
                 <w:sz w:val="20"/>
                 <w:szCs w:val="20"/>
               </w:rPr>
-              <w:t>FVS_Cutlist Table</w:t>
+              <w:t>FVS_Cutlist</w:t>
+            </w:r>
+            <w:proofErr w:type="spellEnd"/>
+            <w:r>
+              <w:rPr>
+                <w:b/>
+                <w:sz w:val="20"/>
+                <w:szCs w:val="20"/>
+              </w:rPr>
+              <w:t xml:space="preserve"> Table</w:t>
             </w:r>
           </w:p>
         </w:tc>
@@ -4788,6 +5036,7 @@
                 <w:szCs w:val="20"/>
               </w:rPr>
             </w:pPr>
+            <w:proofErr w:type="spellStart"/>
             <w:r>
               <w:rPr>
                 <w:sz w:val="20"/>
@@ -4795,6 +5044,7 @@
               </w:rPr>
               <w:t>spcd</w:t>
             </w:r>
+            <w:proofErr w:type="spellEnd"/>
           </w:p>
         </w:tc>
         <w:tc>
@@ -5028,6 +5278,7 @@
                 <w:szCs w:val="20"/>
               </w:rPr>
             </w:pPr>
+            <w:proofErr w:type="spellStart"/>
             <w:r>
               <w:rPr>
                 <w:sz w:val="20"/>
@@ -5035,6 +5286,7 @@
               </w:rPr>
               <w:t>dia</w:t>
             </w:r>
+            <w:proofErr w:type="spellEnd"/>
           </w:p>
         </w:tc>
         <w:tc>
@@ -5268,6 +5520,7 @@
                 <w:szCs w:val="20"/>
               </w:rPr>
             </w:pPr>
+            <w:proofErr w:type="spellStart"/>
             <w:r>
               <w:rPr>
                 <w:sz w:val="20"/>
@@ -5275,6 +5528,7 @@
               </w:rPr>
               <w:t>ht</w:t>
             </w:r>
+            <w:proofErr w:type="spellEnd"/>
           </w:p>
         </w:tc>
         <w:tc>
@@ -5301,6 +5555,7 @@
                 <w:szCs w:val="20"/>
               </w:rPr>
             </w:pPr>
+            <w:proofErr w:type="spellStart"/>
             <w:r>
               <w:rPr>
                 <w:sz w:val="20"/>
@@ -5308,6 +5563,7 @@
               </w:rPr>
               <w:t>Ht</w:t>
             </w:r>
+            <w:proofErr w:type="spellEnd"/>
           </w:p>
         </w:tc>
       </w:tr>
@@ -5374,6 +5630,7 @@
                 <w:szCs w:val="20"/>
               </w:rPr>
             </w:pPr>
+            <w:proofErr w:type="spellStart"/>
             <w:r>
               <w:rPr>
                 <w:sz w:val="20"/>
@@ -5381,6 +5638,7 @@
               </w:rPr>
               <w:t>TrunHt</w:t>
             </w:r>
+            <w:proofErr w:type="spellEnd"/>
           </w:p>
         </w:tc>
         <w:tc>
@@ -5508,6 +5766,7 @@
                 <w:szCs w:val="20"/>
               </w:rPr>
             </w:pPr>
+            <w:proofErr w:type="spellStart"/>
             <w:r>
               <w:rPr>
                 <w:sz w:val="20"/>
@@ -5515,6 +5774,7 @@
               </w:rPr>
               <w:t>actualht</w:t>
             </w:r>
+            <w:proofErr w:type="spellEnd"/>
           </w:p>
         </w:tc>
         <w:tc>
@@ -5541,6 +5801,7 @@
                 <w:szCs w:val="20"/>
               </w:rPr>
             </w:pPr>
+            <w:proofErr w:type="spellStart"/>
             <w:r>
               <w:rPr>
                 <w:sz w:val="20"/>
@@ -5548,6 +5809,7 @@
               </w:rPr>
               <w:t>TruncHt</w:t>
             </w:r>
+            <w:proofErr w:type="spellEnd"/>
           </w:p>
         </w:tc>
       </w:tr>
@@ -5614,6 +5876,7 @@
                 <w:szCs w:val="20"/>
               </w:rPr>
             </w:pPr>
+            <w:proofErr w:type="spellStart"/>
             <w:r>
               <w:rPr>
                 <w:sz w:val="20"/>
@@ -5621,6 +5884,7 @@
               </w:rPr>
               <w:t>PctCr</w:t>
             </w:r>
+            <w:proofErr w:type="spellEnd"/>
           </w:p>
         </w:tc>
         <w:tc>
@@ -5748,6 +6012,7 @@
                 <w:szCs w:val="20"/>
               </w:rPr>
             </w:pPr>
+            <w:proofErr w:type="spellStart"/>
             <w:r>
               <w:rPr>
                 <w:sz w:val="20"/>
@@ -5755,6 +6020,7 @@
               </w:rPr>
               <w:t>cr</w:t>
             </w:r>
+            <w:proofErr w:type="spellEnd"/>
           </w:p>
         </w:tc>
         <w:tc>
@@ -5781,6 +6047,7 @@
                 <w:szCs w:val="20"/>
               </w:rPr>
             </w:pPr>
+            <w:proofErr w:type="spellStart"/>
             <w:r>
               <w:rPr>
                 <w:sz w:val="20"/>
@@ -5788,6 +6055,7 @@
               </w:rPr>
               <w:t>PctCr</w:t>
             </w:r>
+            <w:proofErr w:type="spellEnd"/>
           </w:p>
         </w:tc>
       </w:tr>
@@ -5854,6 +6122,7 @@
                 <w:szCs w:val="20"/>
               </w:rPr>
             </w:pPr>
+            <w:proofErr w:type="spellStart"/>
             <w:r>
               <w:rPr>
                 <w:sz w:val="20"/>
@@ -5861,6 +6130,7 @@
               </w:rPr>
               <w:t>Mdefect</w:t>
             </w:r>
+            <w:proofErr w:type="spellEnd"/>
           </w:p>
         </w:tc>
         <w:tc>
@@ -6023,6 +6293,7 @@
                 <w:szCs w:val="20"/>
               </w:rPr>
             </w:pPr>
+            <w:proofErr w:type="spellStart"/>
             <w:r>
               <w:rPr>
                 <w:sz w:val="20"/>
@@ -6030,6 +6301,7 @@
               </w:rPr>
               <w:t>MDefect</w:t>
             </w:r>
+            <w:proofErr w:type="spellEnd"/>
           </w:p>
         </w:tc>
       </w:tr>
@@ -6230,6 +6502,7 @@
                 <w:szCs w:val="20"/>
               </w:rPr>
             </w:pPr>
+            <w:proofErr w:type="spellStart"/>
             <w:r>
               <w:rPr>
                 <w:sz w:val="20"/>
@@ -6237,6 +6510,7 @@
               </w:rPr>
               <w:t>tpa_unadj</w:t>
             </w:r>
+            <w:proofErr w:type="spellEnd"/>
           </w:p>
         </w:tc>
         <w:tc>
@@ -6337,6 +6611,7 @@
               </w:rPr>
             </w:pPr>
             <w:bookmarkStart w:id="1" w:name="_Hlk41902989"/>
+            <w:proofErr w:type="spellStart"/>
             <w:r>
               <w:rPr>
                 <w:sz w:val="20"/>
@@ -6344,6 +6619,7 @@
               </w:rPr>
               <w:t>MCuFt</w:t>
             </w:r>
+            <w:proofErr w:type="spellEnd"/>
           </w:p>
         </w:tc>
         <w:tc>
@@ -6471,6 +6747,7 @@
                 <w:szCs w:val="20"/>
               </w:rPr>
             </w:pPr>
+            <w:proofErr w:type="spellStart"/>
             <w:r>
               <w:rPr>
                 <w:sz w:val="20"/>
@@ -6478,6 +6755,7 @@
               </w:rPr>
               <w:t>volcfnet</w:t>
             </w:r>
+            <w:proofErr w:type="spellEnd"/>
           </w:p>
         </w:tc>
         <w:tc>
@@ -6504,6 +6782,7 @@
                 <w:szCs w:val="20"/>
               </w:rPr>
             </w:pPr>
+            <w:proofErr w:type="spellStart"/>
             <w:r>
               <w:rPr>
                 <w:sz w:val="20"/>
@@ -6511,6 +6790,7 @@
               </w:rPr>
               <w:t>MCuFt</w:t>
             </w:r>
+            <w:proofErr w:type="spellEnd"/>
           </w:p>
         </w:tc>
       </w:tr>
@@ -6578,6 +6858,7 @@
                 <w:szCs w:val="20"/>
               </w:rPr>
             </w:pPr>
+            <w:proofErr w:type="spellStart"/>
             <w:r>
               <w:rPr>
                 <w:sz w:val="20"/>
@@ -6585,6 +6866,7 @@
               </w:rPr>
               <w:t>StandID</w:t>
             </w:r>
+            <w:proofErr w:type="spellEnd"/>
           </w:p>
         </w:tc>
         <w:tc>
@@ -6712,6 +6994,7 @@
                 <w:szCs w:val="20"/>
               </w:rPr>
             </w:pPr>
+            <w:proofErr w:type="spellStart"/>
             <w:r>
               <w:rPr>
                 <w:sz w:val="20"/>
@@ -6719,6 +7002,7 @@
               </w:rPr>
               <w:t>biosum_cond_id</w:t>
             </w:r>
+            <w:proofErr w:type="spellEnd"/>
           </w:p>
         </w:tc>
         <w:tc>
@@ -6745,6 +7029,7 @@
                 <w:szCs w:val="20"/>
               </w:rPr>
             </w:pPr>
+            <w:proofErr w:type="spellStart"/>
             <w:r>
               <w:rPr>
                 <w:sz w:val="20"/>
@@ -6752,6 +7037,7 @@
               </w:rPr>
               <w:t>StandID</w:t>
             </w:r>
+            <w:proofErr w:type="spellEnd"/>
           </w:p>
         </w:tc>
       </w:tr>
@@ -6818,6 +7104,7 @@
                 <w:szCs w:val="20"/>
               </w:rPr>
             </w:pPr>
+            <w:proofErr w:type="spellStart"/>
             <w:r>
               <w:rPr>
                 <w:sz w:val="20"/>
@@ -6825,6 +7112,7 @@
               </w:rPr>
               <w:t>TreeID</w:t>
             </w:r>
+            <w:proofErr w:type="spellEnd"/>
           </w:p>
         </w:tc>
         <w:tc>
@@ -6952,6 +7240,7 @@
                 <w:szCs w:val="20"/>
               </w:rPr>
             </w:pPr>
+            <w:proofErr w:type="spellStart"/>
             <w:r>
               <w:rPr>
                 <w:sz w:val="20"/>
@@ -6959,6 +7248,7 @@
               </w:rPr>
               <w:t>fvs_tree_id</w:t>
             </w:r>
+            <w:proofErr w:type="spellEnd"/>
           </w:p>
         </w:tc>
         <w:tc>
@@ -6985,6 +7275,7 @@
                 <w:szCs w:val="20"/>
               </w:rPr>
             </w:pPr>
+            <w:proofErr w:type="spellStart"/>
             <w:r>
               <w:rPr>
                 <w:sz w:val="20"/>
@@ -6992,6 +7283,7 @@
               </w:rPr>
               <w:t>TreeId</w:t>
             </w:r>
+            <w:proofErr w:type="spellEnd"/>
           </w:p>
         </w:tc>
       </w:tr>
@@ -7258,7 +7550,17 @@
         <w:t xml:space="preserve"> all standing trees in order to have a robust sample for every size class and species group for estimating average unit volume pricing.</w:t>
       </w:r>
       <w:r>
-        <w:t xml:space="preserve"> This query against the BioSum master.tree table also included the following logic:</w:t>
+        <w:t xml:space="preserve"> This query against the BioSum </w:t>
+      </w:r>
+      <w:proofErr w:type="spellStart"/>
+      <w:proofErr w:type="gramStart"/>
+      <w:r>
+        <w:t>master.tree</w:t>
+      </w:r>
+      <w:proofErr w:type="spellEnd"/>
+      <w:proofErr w:type="gramEnd"/>
+      <w:r>
+        <w:t xml:space="preserve"> table also included the following logic:</w:t>
       </w:r>
     </w:p>
     <w:p>
@@ -7269,8 +7571,13 @@
           <w:numId w:val="41"/>
         </w:numPr>
       </w:pPr>
-      <w:r>
-        <w:t xml:space="preserve">MDefect was </w:t>
+      <w:proofErr w:type="spellStart"/>
+      <w:r>
+        <w:t>MDefect</w:t>
+      </w:r>
+      <w:proofErr w:type="spellEnd"/>
+      <w:r>
+        <w:t xml:space="preserve"> was </w:t>
       </w:r>
       <w:r>
         <w:t>set to a constant value of 0</w:t>
@@ -7288,8 +7595,13 @@
         <w:t xml:space="preserve"> was not carried forward</w:t>
       </w:r>
       <w:r>
-        <w:t>, in part because the effect of cull is already reflected in volcfnet</w:t>
-      </w:r>
+        <w:t xml:space="preserve">, in part because the effect of cull is already reflected in </w:t>
+      </w:r>
+      <w:proofErr w:type="spellStart"/>
+      <w:r>
+        <w:t>volcfnet</w:t>
+      </w:r>
+      <w:proofErr w:type="spellEnd"/>
       <w:r>
         <w:t>.</w:t>
       </w:r>
@@ -7300,7 +7612,15 @@
         <w:t>There were concerns that</w:t>
       </w:r>
       <w:r>
-        <w:t xml:space="preserve"> setting Mdefect to other than zero might double count the defect</w:t>
+        <w:t xml:space="preserve"> setting </w:t>
+      </w:r>
+      <w:proofErr w:type="spellStart"/>
+      <w:r>
+        <w:t>Mdefect</w:t>
+      </w:r>
+      <w:proofErr w:type="spellEnd"/>
+      <w:r>
+        <w:t xml:space="preserve"> to other than zero might double count the defect</w:t>
       </w:r>
     </w:p>
     <w:p>
@@ -7336,7 +7656,15 @@
         <w:t xml:space="preserve"> merchantable volume</w:t>
       </w:r>
       <w:r>
-        <w:t xml:space="preserve"> (tree.dia).</w:t>
+        <w:t xml:space="preserve"> (</w:t>
+      </w:r>
+      <w:proofErr w:type="spellStart"/>
+      <w:r>
+        <w:t>tree.dia</w:t>
+      </w:r>
+      <w:proofErr w:type="spellEnd"/>
+      <w:r>
+        <w:t>).</w:t>
       </w:r>
     </w:p>
     <w:p>
@@ -7348,7 +7676,17 @@
         </w:numPr>
       </w:pPr>
       <w:r>
-        <w:t>Only live trees were included (tree.statuscd)</w:t>
+        <w:t>Only live trees were included (</w:t>
+      </w:r>
+      <w:proofErr w:type="spellStart"/>
+      <w:proofErr w:type="gramStart"/>
+      <w:r>
+        <w:t>tree.statuscd</w:t>
+      </w:r>
+      <w:proofErr w:type="spellEnd"/>
+      <w:proofErr w:type="gramEnd"/>
+      <w:r>
+        <w:t>)</w:t>
       </w:r>
     </w:p>
     <w:p>
@@ -7367,7 +7705,61 @@
           <w:szCs w:val="22"/>
         </w:rPr>
         <w:lastRenderedPageBreak/>
-        <w:t xml:space="preserve">SELECT tree.spcd, tree.dia, tree.ht, tree.actualht, tree.cr, </w:t>
+        <w:t xml:space="preserve">SELECT </w:t>
+      </w:r>
+      <w:proofErr w:type="spellStart"/>
+      <w:r>
+        <w:rPr>
+          <w:rFonts w:ascii="Courier New" w:hAnsi="Courier New" w:cs="Courier New"/>
+          <w:sz w:val="22"/>
+          <w:szCs w:val="22"/>
+        </w:rPr>
+        <w:t>tree.spcd</w:t>
+      </w:r>
+      <w:proofErr w:type="spellEnd"/>
+      <w:r>
+        <w:rPr>
+          <w:rFonts w:ascii="Courier New" w:hAnsi="Courier New" w:cs="Courier New"/>
+          <w:sz w:val="22"/>
+          <w:szCs w:val="22"/>
+        </w:rPr>
+        <w:t xml:space="preserve">, </w:t>
+      </w:r>
+      <w:proofErr w:type="spellStart"/>
+      <w:r>
+        <w:rPr>
+          <w:rFonts w:ascii="Courier New" w:hAnsi="Courier New" w:cs="Courier New"/>
+          <w:sz w:val="22"/>
+          <w:szCs w:val="22"/>
+        </w:rPr>
+        <w:t>tree.dia</w:t>
+      </w:r>
+      <w:proofErr w:type="spellEnd"/>
+      <w:r>
+        <w:rPr>
+          <w:rFonts w:ascii="Courier New" w:hAnsi="Courier New" w:cs="Courier New"/>
+          <w:sz w:val="22"/>
+          <w:szCs w:val="22"/>
+        </w:rPr>
+        <w:t xml:space="preserve">, tree.ht, </w:t>
+      </w:r>
+      <w:proofErr w:type="spellStart"/>
+      <w:r>
+        <w:rPr>
+          <w:rFonts w:ascii="Courier New" w:hAnsi="Courier New" w:cs="Courier New"/>
+          <w:sz w:val="22"/>
+          <w:szCs w:val="22"/>
+        </w:rPr>
+        <w:t>tree.actualht</w:t>
+      </w:r>
+      <w:proofErr w:type="spellEnd"/>
+      <w:r>
+        <w:rPr>
+          <w:rFonts w:ascii="Courier New" w:hAnsi="Courier New" w:cs="Courier New"/>
+          <w:sz w:val="22"/>
+          <w:szCs w:val="22"/>
+        </w:rPr>
+        <w:t xml:space="preserve">, tree.cr, </w:t>
       </w:r>
       <w:r>
         <w:rPr>
@@ -7384,15 +7776,98 @@
           <w:sz w:val="22"/>
           <w:szCs w:val="22"/>
         </w:rPr>
-        <w:t>0 AS Mdefect</w:t>
-      </w:r>
+        <w:t xml:space="preserve">0 AS </w:t>
+      </w:r>
+      <w:proofErr w:type="spellStart"/>
+      <w:r>
+        <w:rPr>
+          <w:rFonts w:ascii="Courier New" w:hAnsi="Courier New" w:cs="Courier New"/>
+          <w:b/>
+          <w:sz w:val="22"/>
+          <w:szCs w:val="22"/>
+        </w:rPr>
+        <w:t>Mdefect</w:t>
+      </w:r>
+      <w:proofErr w:type="spellEnd"/>
       <w:r>
         <w:rPr>
           <w:rFonts w:ascii="Courier New" w:hAnsi="Courier New" w:cs="Courier New"/>
           <w:sz w:val="22"/>
           <w:szCs w:val="22"/>
         </w:rPr>
-        <w:t xml:space="preserve">, tree.tpa_unadj, tree.volcfnet, tree.biosum_cond_id, tree.fvs_tree_id, 1 AS [Year] </w:t>
+        <w:t xml:space="preserve">, </w:t>
+      </w:r>
+      <w:proofErr w:type="spellStart"/>
+      <w:r>
+        <w:rPr>
+          <w:rFonts w:ascii="Courier New" w:hAnsi="Courier New" w:cs="Courier New"/>
+          <w:sz w:val="22"/>
+          <w:szCs w:val="22"/>
+        </w:rPr>
+        <w:t>tree.tpa_unadj</w:t>
+      </w:r>
+      <w:proofErr w:type="spellEnd"/>
+      <w:r>
+        <w:rPr>
+          <w:rFonts w:ascii="Courier New" w:hAnsi="Courier New" w:cs="Courier New"/>
+          <w:sz w:val="22"/>
+          <w:szCs w:val="22"/>
+        </w:rPr>
+        <w:t xml:space="preserve">, </w:t>
+      </w:r>
+      <w:proofErr w:type="spellStart"/>
+      <w:r>
+        <w:rPr>
+          <w:rFonts w:ascii="Courier New" w:hAnsi="Courier New" w:cs="Courier New"/>
+          <w:sz w:val="22"/>
+          <w:szCs w:val="22"/>
+        </w:rPr>
+        <w:t>tree.volcfnet</w:t>
+      </w:r>
+      <w:proofErr w:type="spellEnd"/>
+      <w:r>
+        <w:rPr>
+          <w:rFonts w:ascii="Courier New" w:hAnsi="Courier New" w:cs="Courier New"/>
+          <w:sz w:val="22"/>
+          <w:szCs w:val="22"/>
+        </w:rPr>
+        <w:t xml:space="preserve">, </w:t>
+      </w:r>
+      <w:proofErr w:type="spellStart"/>
+      <w:r>
+        <w:rPr>
+          <w:rFonts w:ascii="Courier New" w:hAnsi="Courier New" w:cs="Courier New"/>
+          <w:sz w:val="22"/>
+          <w:szCs w:val="22"/>
+        </w:rPr>
+        <w:t>tree.biosum_cond_id</w:t>
+      </w:r>
+      <w:proofErr w:type="spellEnd"/>
+      <w:r>
+        <w:rPr>
+          <w:rFonts w:ascii="Courier New" w:hAnsi="Courier New" w:cs="Courier New"/>
+          <w:sz w:val="22"/>
+          <w:szCs w:val="22"/>
+        </w:rPr>
+        <w:t xml:space="preserve">, </w:t>
+      </w:r>
+      <w:proofErr w:type="spellStart"/>
+      <w:r>
+        <w:rPr>
+          <w:rFonts w:ascii="Courier New" w:hAnsi="Courier New" w:cs="Courier New"/>
+          <w:sz w:val="22"/>
+          <w:szCs w:val="22"/>
+        </w:rPr>
+        <w:t>tree.fvs_tree_id</w:t>
+      </w:r>
+      <w:proofErr w:type="spellEnd"/>
+      <w:r>
+        <w:rPr>
+          <w:rFonts w:ascii="Courier New" w:hAnsi="Courier New" w:cs="Courier New"/>
+          <w:sz w:val="22"/>
+          <w:szCs w:val="22"/>
+        </w:rPr>
+        <w:t xml:space="preserve">, 1 AS [Year] </w:t>
       </w:r>
       <w:r>
         <w:rPr>
@@ -7410,7 +7885,331 @@
           <w:szCs w:val="22"/>
         </w:rPr>
         <w:br/>
-        <w:t xml:space="preserve">WHERE (((tree.spcd)=264 Or (tree.spcd)=202 Or (tree.spcd)=122 Or (tree.spcd)=119 Or (tree.spcd)=117 Or (tree.spcd)=116 Or (tree.spcd)=108 Or (tree.spcd)=101 Or (tree.spcd)=93 Or (tree.spcd)=81 Or (tree.spcd)=73 Or (tree.spcd)=22 Or (tree.spcd)=21 Or (tree.spcd)=20 Or (tree.spcd)=19 Or (tree.spcd)=17 Or (tree.spcd)=15 Or (tree.spcd)=11) </w:t>
+        <w:t>WHERE (((</w:t>
+      </w:r>
+      <w:proofErr w:type="spellStart"/>
+      <w:r>
+        <w:rPr>
+          <w:rFonts w:ascii="Courier New" w:hAnsi="Courier New" w:cs="Courier New"/>
+          <w:sz w:val="22"/>
+          <w:szCs w:val="22"/>
+        </w:rPr>
+        <w:t>tree.spcd</w:t>
+      </w:r>
+      <w:proofErr w:type="spellEnd"/>
+      <w:r>
+        <w:rPr>
+          <w:rFonts w:ascii="Courier New" w:hAnsi="Courier New" w:cs="Courier New"/>
+          <w:sz w:val="22"/>
+          <w:szCs w:val="22"/>
+        </w:rPr>
+        <w:t>)=264 Or (</w:t>
+      </w:r>
+      <w:proofErr w:type="spellStart"/>
+      <w:r>
+        <w:rPr>
+          <w:rFonts w:ascii="Courier New" w:hAnsi="Courier New" w:cs="Courier New"/>
+          <w:sz w:val="22"/>
+          <w:szCs w:val="22"/>
+        </w:rPr>
+        <w:t>tree.spcd</w:t>
+      </w:r>
+      <w:proofErr w:type="spellEnd"/>
+      <w:r>
+        <w:rPr>
+          <w:rFonts w:ascii="Courier New" w:hAnsi="Courier New" w:cs="Courier New"/>
+          <w:sz w:val="22"/>
+          <w:szCs w:val="22"/>
+        </w:rPr>
+        <w:t>)=202 Or (</w:t>
+      </w:r>
+      <w:proofErr w:type="spellStart"/>
+      <w:r>
+        <w:rPr>
+          <w:rFonts w:ascii="Courier New" w:hAnsi="Courier New" w:cs="Courier New"/>
+          <w:sz w:val="22"/>
+          <w:szCs w:val="22"/>
+        </w:rPr>
+        <w:t>tree.spcd</w:t>
+      </w:r>
+      <w:proofErr w:type="spellEnd"/>
+      <w:r>
+        <w:rPr>
+          <w:rFonts w:ascii="Courier New" w:hAnsi="Courier New" w:cs="Courier New"/>
+          <w:sz w:val="22"/>
+          <w:szCs w:val="22"/>
+        </w:rPr>
+        <w:t>)=122 Or (</w:t>
+      </w:r>
+      <w:proofErr w:type="spellStart"/>
+      <w:r>
+        <w:rPr>
+          <w:rFonts w:ascii="Courier New" w:hAnsi="Courier New" w:cs="Courier New"/>
+          <w:sz w:val="22"/>
+          <w:szCs w:val="22"/>
+        </w:rPr>
+        <w:t>tree.spcd</w:t>
+      </w:r>
+      <w:proofErr w:type="spellEnd"/>
+      <w:r>
+        <w:rPr>
+          <w:rFonts w:ascii="Courier New" w:hAnsi="Courier New" w:cs="Courier New"/>
+          <w:sz w:val="22"/>
+          <w:szCs w:val="22"/>
+        </w:rPr>
+        <w:t>)=119 Or (</w:t>
+      </w:r>
+      <w:proofErr w:type="spellStart"/>
+      <w:r>
+        <w:rPr>
+          <w:rFonts w:ascii="Courier New" w:hAnsi="Courier New" w:cs="Courier New"/>
+          <w:sz w:val="22"/>
+          <w:szCs w:val="22"/>
+        </w:rPr>
+        <w:t>tree.spcd</w:t>
+      </w:r>
+      <w:proofErr w:type="spellEnd"/>
+      <w:r>
+        <w:rPr>
+          <w:rFonts w:ascii="Courier New" w:hAnsi="Courier New" w:cs="Courier New"/>
+          <w:sz w:val="22"/>
+          <w:szCs w:val="22"/>
+        </w:rPr>
+        <w:t>)=117 Or (</w:t>
+      </w:r>
+      <w:proofErr w:type="spellStart"/>
+      <w:r>
+        <w:rPr>
+          <w:rFonts w:ascii="Courier New" w:hAnsi="Courier New" w:cs="Courier New"/>
+          <w:sz w:val="22"/>
+          <w:szCs w:val="22"/>
+        </w:rPr>
+        <w:t>tree.spcd</w:t>
+      </w:r>
+      <w:proofErr w:type="spellEnd"/>
+      <w:r>
+        <w:rPr>
+          <w:rFonts w:ascii="Courier New" w:hAnsi="Courier New" w:cs="Courier New"/>
+          <w:sz w:val="22"/>
+          <w:szCs w:val="22"/>
+        </w:rPr>
+        <w:t>)=116 Or (</w:t>
+      </w:r>
+      <w:proofErr w:type="spellStart"/>
+      <w:r>
+        <w:rPr>
+          <w:rFonts w:ascii="Courier New" w:hAnsi="Courier New" w:cs="Courier New"/>
+          <w:sz w:val="22"/>
+          <w:szCs w:val="22"/>
+        </w:rPr>
+        <w:t>tree.spcd</w:t>
+      </w:r>
+      <w:proofErr w:type="spellEnd"/>
+      <w:r>
+        <w:rPr>
+          <w:rFonts w:ascii="Courier New" w:hAnsi="Courier New" w:cs="Courier New"/>
+          <w:sz w:val="22"/>
+          <w:szCs w:val="22"/>
+        </w:rPr>
+        <w:t>)=108 Or (</w:t>
+      </w:r>
+      <w:proofErr w:type="spellStart"/>
+      <w:r>
+        <w:rPr>
+          <w:rFonts w:ascii="Courier New" w:hAnsi="Courier New" w:cs="Courier New"/>
+          <w:sz w:val="22"/>
+          <w:szCs w:val="22"/>
+        </w:rPr>
+        <w:t>tree.spcd</w:t>
+      </w:r>
+      <w:proofErr w:type="spellEnd"/>
+      <w:r>
+        <w:rPr>
+          <w:rFonts w:ascii="Courier New" w:hAnsi="Courier New" w:cs="Courier New"/>
+          <w:sz w:val="22"/>
+          <w:szCs w:val="22"/>
+        </w:rPr>
+        <w:t>)=101 Or (</w:t>
+      </w:r>
+      <w:proofErr w:type="spellStart"/>
+      <w:r>
+        <w:rPr>
+          <w:rFonts w:ascii="Courier New" w:hAnsi="Courier New" w:cs="Courier New"/>
+          <w:sz w:val="22"/>
+          <w:szCs w:val="22"/>
+        </w:rPr>
+        <w:t>tree.spcd</w:t>
+      </w:r>
+      <w:proofErr w:type="spellEnd"/>
+      <w:r>
+        <w:rPr>
+          <w:rFonts w:ascii="Courier New" w:hAnsi="Courier New" w:cs="Courier New"/>
+          <w:sz w:val="22"/>
+          <w:szCs w:val="22"/>
+        </w:rPr>
+        <w:t>)=93 Or (</w:t>
+      </w:r>
+      <w:proofErr w:type="spellStart"/>
+      <w:r>
+        <w:rPr>
+          <w:rFonts w:ascii="Courier New" w:hAnsi="Courier New" w:cs="Courier New"/>
+          <w:sz w:val="22"/>
+          <w:szCs w:val="22"/>
+        </w:rPr>
+        <w:t>tree.spcd</w:t>
+      </w:r>
+      <w:proofErr w:type="spellEnd"/>
+      <w:r>
+        <w:rPr>
+          <w:rFonts w:ascii="Courier New" w:hAnsi="Courier New" w:cs="Courier New"/>
+          <w:sz w:val="22"/>
+          <w:szCs w:val="22"/>
+        </w:rPr>
+        <w:t>)=81 Or (</w:t>
+      </w:r>
+      <w:proofErr w:type="spellStart"/>
+      <w:r>
+        <w:rPr>
+          <w:rFonts w:ascii="Courier New" w:hAnsi="Courier New" w:cs="Courier New"/>
+          <w:sz w:val="22"/>
+          <w:szCs w:val="22"/>
+        </w:rPr>
+        <w:t>tree.spcd</w:t>
+      </w:r>
+      <w:proofErr w:type="spellEnd"/>
+      <w:r>
+        <w:rPr>
+          <w:rFonts w:ascii="Courier New" w:hAnsi="Courier New" w:cs="Courier New"/>
+          <w:sz w:val="22"/>
+          <w:szCs w:val="22"/>
+        </w:rPr>
+        <w:t>)=73 Or (</w:t>
+      </w:r>
+      <w:proofErr w:type="spellStart"/>
+      <w:r>
+        <w:rPr>
+          <w:rFonts w:ascii="Courier New" w:hAnsi="Courier New" w:cs="Courier New"/>
+          <w:sz w:val="22"/>
+          <w:szCs w:val="22"/>
+        </w:rPr>
+        <w:t>tree.spcd</w:t>
+      </w:r>
+      <w:proofErr w:type="spellEnd"/>
+      <w:r>
+        <w:rPr>
+          <w:rFonts w:ascii="Courier New" w:hAnsi="Courier New" w:cs="Courier New"/>
+          <w:sz w:val="22"/>
+          <w:szCs w:val="22"/>
+        </w:rPr>
+        <w:t>)=22 Or (</w:t>
+      </w:r>
+      <w:proofErr w:type="spellStart"/>
+      <w:r>
+        <w:rPr>
+          <w:rFonts w:ascii="Courier New" w:hAnsi="Courier New" w:cs="Courier New"/>
+          <w:sz w:val="22"/>
+          <w:szCs w:val="22"/>
+        </w:rPr>
+        <w:t>tree.spcd</w:t>
+      </w:r>
+      <w:proofErr w:type="spellEnd"/>
+      <w:r>
+        <w:rPr>
+          <w:rFonts w:ascii="Courier New" w:hAnsi="Courier New" w:cs="Courier New"/>
+          <w:sz w:val="22"/>
+          <w:szCs w:val="22"/>
+        </w:rPr>
+        <w:t>)=21 Or (</w:t>
+      </w:r>
+      <w:proofErr w:type="spellStart"/>
+      <w:r>
+        <w:rPr>
+          <w:rFonts w:ascii="Courier New" w:hAnsi="Courier New" w:cs="Courier New"/>
+          <w:sz w:val="22"/>
+          <w:szCs w:val="22"/>
+        </w:rPr>
+        <w:t>tree.spcd</w:t>
+      </w:r>
+      <w:proofErr w:type="spellEnd"/>
+      <w:r>
+        <w:rPr>
+          <w:rFonts w:ascii="Courier New" w:hAnsi="Courier New" w:cs="Courier New"/>
+          <w:sz w:val="22"/>
+          <w:szCs w:val="22"/>
+        </w:rPr>
+        <w:t>)=20 Or (</w:t>
+      </w:r>
+      <w:proofErr w:type="spellStart"/>
+      <w:r>
+        <w:rPr>
+          <w:rFonts w:ascii="Courier New" w:hAnsi="Courier New" w:cs="Courier New"/>
+          <w:sz w:val="22"/>
+          <w:szCs w:val="22"/>
+        </w:rPr>
+        <w:t>tree.spcd</w:t>
+      </w:r>
+      <w:proofErr w:type="spellEnd"/>
+      <w:r>
+        <w:rPr>
+          <w:rFonts w:ascii="Courier New" w:hAnsi="Courier New" w:cs="Courier New"/>
+          <w:sz w:val="22"/>
+          <w:szCs w:val="22"/>
+        </w:rPr>
+        <w:t>)=19 Or (</w:t>
+      </w:r>
+      <w:proofErr w:type="spellStart"/>
+      <w:r>
+        <w:rPr>
+          <w:rFonts w:ascii="Courier New" w:hAnsi="Courier New" w:cs="Courier New"/>
+          <w:sz w:val="22"/>
+          <w:szCs w:val="22"/>
+        </w:rPr>
+        <w:t>tree.spcd</w:t>
+      </w:r>
+      <w:proofErr w:type="spellEnd"/>
+      <w:r>
+        <w:rPr>
+          <w:rFonts w:ascii="Courier New" w:hAnsi="Courier New" w:cs="Courier New"/>
+          <w:sz w:val="22"/>
+          <w:szCs w:val="22"/>
+        </w:rPr>
+        <w:t>)=17 Or (</w:t>
+      </w:r>
+      <w:proofErr w:type="spellStart"/>
+      <w:r>
+        <w:rPr>
+          <w:rFonts w:ascii="Courier New" w:hAnsi="Courier New" w:cs="Courier New"/>
+          <w:sz w:val="22"/>
+          <w:szCs w:val="22"/>
+        </w:rPr>
+        <w:t>tree.spcd</w:t>
+      </w:r>
+      <w:proofErr w:type="spellEnd"/>
+      <w:r>
+        <w:rPr>
+          <w:rFonts w:ascii="Courier New" w:hAnsi="Courier New" w:cs="Courier New"/>
+          <w:sz w:val="22"/>
+          <w:szCs w:val="22"/>
+        </w:rPr>
+        <w:t>)=15 Or (</w:t>
+      </w:r>
+      <w:proofErr w:type="spellStart"/>
+      <w:r>
+        <w:rPr>
+          <w:rFonts w:ascii="Courier New" w:hAnsi="Courier New" w:cs="Courier New"/>
+          <w:sz w:val="22"/>
+          <w:szCs w:val="22"/>
+        </w:rPr>
+        <w:t>tree.spcd</w:t>
+      </w:r>
+      <w:proofErr w:type="spellEnd"/>
+      <w:r>
+        <w:rPr>
+          <w:rFonts w:ascii="Courier New" w:hAnsi="Courier New" w:cs="Courier New"/>
+          <w:sz w:val="22"/>
+          <w:szCs w:val="22"/>
+        </w:rPr>
+        <w:t xml:space="preserve">)=11) </w:t>
       </w:r>
       <w:r>
         <w:rPr>
@@ -7428,7 +8227,27 @@
           <w:sz w:val="22"/>
           <w:szCs w:val="22"/>
         </w:rPr>
-        <w:t>(tree.dia)&gt;=5</w:t>
+        <w:t>(</w:t>
+      </w:r>
+      <w:proofErr w:type="spellStart"/>
+      <w:r>
+        <w:rPr>
+          <w:rFonts w:ascii="Courier New" w:hAnsi="Courier New" w:cs="Courier New"/>
+          <w:b/>
+          <w:sz w:val="22"/>
+          <w:szCs w:val="22"/>
+        </w:rPr>
+        <w:t>tree.dia</w:t>
+      </w:r>
+      <w:proofErr w:type="spellEnd"/>
+      <w:r>
+        <w:rPr>
+          <w:rFonts w:ascii="Courier New" w:hAnsi="Courier New" w:cs="Courier New"/>
+          <w:b/>
+          <w:sz w:val="22"/>
+          <w:szCs w:val="22"/>
+        </w:rPr>
+        <w:t>)&gt;=5</w:t>
       </w:r>
       <w:r>
         <w:rPr>
@@ -7455,6 +8274,7 @@
         </w:rPr>
         <w:t>((</w:t>
       </w:r>
+      <w:proofErr w:type="spellStart"/>
       <w:r>
         <w:rPr>
           <w:rFonts w:ascii="Courier New" w:hAnsi="Courier New" w:cs="Courier New"/>
@@ -7462,7 +8282,17 @@
           <w:sz w:val="22"/>
           <w:szCs w:val="22"/>
         </w:rPr>
-        <w:t>tree.statuscd)=1</w:t>
+        <w:t>tree.statuscd</w:t>
+      </w:r>
+      <w:proofErr w:type="spellEnd"/>
+      <w:r>
+        <w:rPr>
+          <w:rFonts w:ascii="Courier New" w:hAnsi="Courier New" w:cs="Courier New"/>
+          <w:b/>
+          <w:sz w:val="22"/>
+          <w:szCs w:val="22"/>
+        </w:rPr>
+        <w:t>)=1</w:t>
       </w:r>
       <w:r>
         <w:rPr>
@@ -7480,7 +8310,15 @@
     </w:p>
     <w:p>
       <w:r>
-        <w:t>This query against the FVS_CutList simply selects all the trees that were processed by FVS with no additional filters</w:t>
+        <w:t xml:space="preserve">This query against the </w:t>
+      </w:r>
+      <w:proofErr w:type="spellStart"/>
+      <w:r>
+        <w:t>FVS_CutList</w:t>
+      </w:r>
+      <w:proofErr w:type="spellEnd"/>
+      <w:r>
+        <w:t xml:space="preserve"> simply selects all the trees that were processed by FVS with no additional filters</w:t>
       </w:r>
     </w:p>
     <w:p>
@@ -7498,8 +8336,198 @@
           <w:sz w:val="22"/>
           <w:szCs w:val="22"/>
         </w:rPr>
-        <w:t>SELECT FVS_CutList.Species, FVS_CutList.DBH, FVS_CutList.Ht, FVS_CutList.TruncHt, FVS_CutList.PctCr, FVS_CutList.MDefect, FVS_CutList.TPA, FVS_CutList.MCuFt, FVS_CutList.StandID, FVS_CutList.TreeId, FVS_CutList.Year</w:t>
-      </w:r>
+        <w:t xml:space="preserve">SELECT </w:t>
+      </w:r>
+      <w:proofErr w:type="spellStart"/>
+      <w:r>
+        <w:rPr>
+          <w:rFonts w:ascii="Courier New" w:hAnsi="Courier New" w:cs="Courier New"/>
+          <w:sz w:val="22"/>
+          <w:szCs w:val="22"/>
+        </w:rPr>
+        <w:t>FVS_CutList.Species</w:t>
+      </w:r>
+      <w:proofErr w:type="spellEnd"/>
+      <w:r>
+        <w:rPr>
+          <w:rFonts w:ascii="Courier New" w:hAnsi="Courier New" w:cs="Courier New"/>
+          <w:sz w:val="22"/>
+          <w:szCs w:val="22"/>
+        </w:rPr>
+        <w:t xml:space="preserve">, </w:t>
+      </w:r>
+      <w:proofErr w:type="spellStart"/>
+      <w:r>
+        <w:rPr>
+          <w:rFonts w:ascii="Courier New" w:hAnsi="Courier New" w:cs="Courier New"/>
+          <w:sz w:val="22"/>
+          <w:szCs w:val="22"/>
+        </w:rPr>
+        <w:t>FVS_CutList.DBH</w:t>
+      </w:r>
+      <w:proofErr w:type="spellEnd"/>
+      <w:r>
+        <w:rPr>
+          <w:rFonts w:ascii="Courier New" w:hAnsi="Courier New" w:cs="Courier New"/>
+          <w:sz w:val="22"/>
+          <w:szCs w:val="22"/>
+        </w:rPr>
+        <w:t xml:space="preserve">, </w:t>
+      </w:r>
+      <w:proofErr w:type="spellStart"/>
+      <w:r>
+        <w:rPr>
+          <w:rFonts w:ascii="Courier New" w:hAnsi="Courier New" w:cs="Courier New"/>
+          <w:sz w:val="22"/>
+          <w:szCs w:val="22"/>
+        </w:rPr>
+        <w:t>FVS_CutList.Ht</w:t>
+      </w:r>
+      <w:proofErr w:type="spellEnd"/>
+      <w:r>
+        <w:rPr>
+          <w:rFonts w:ascii="Courier New" w:hAnsi="Courier New" w:cs="Courier New"/>
+          <w:sz w:val="22"/>
+          <w:szCs w:val="22"/>
+        </w:rPr>
+        <w:t xml:space="preserve">, </w:t>
+      </w:r>
+      <w:proofErr w:type="spellStart"/>
+      <w:r>
+        <w:rPr>
+          <w:rFonts w:ascii="Courier New" w:hAnsi="Courier New" w:cs="Courier New"/>
+          <w:sz w:val="22"/>
+          <w:szCs w:val="22"/>
+        </w:rPr>
+        <w:t>FVS_CutList.TruncHt</w:t>
+      </w:r>
+      <w:proofErr w:type="spellEnd"/>
+      <w:r>
+        <w:rPr>
+          <w:rFonts w:ascii="Courier New" w:hAnsi="Courier New" w:cs="Courier New"/>
+          <w:sz w:val="22"/>
+          <w:szCs w:val="22"/>
+        </w:rPr>
+        <w:t xml:space="preserve">, </w:t>
+      </w:r>
+      <w:proofErr w:type="spellStart"/>
+      <w:r>
+        <w:rPr>
+          <w:rFonts w:ascii="Courier New" w:hAnsi="Courier New" w:cs="Courier New"/>
+          <w:sz w:val="22"/>
+          <w:szCs w:val="22"/>
+        </w:rPr>
+        <w:t>FVS_CutList.PctCr</w:t>
+      </w:r>
+      <w:proofErr w:type="spellEnd"/>
+      <w:r>
+        <w:rPr>
+          <w:rFonts w:ascii="Courier New" w:hAnsi="Courier New" w:cs="Courier New"/>
+          <w:sz w:val="22"/>
+          <w:szCs w:val="22"/>
+        </w:rPr>
+        <w:t xml:space="preserve">, </w:t>
+      </w:r>
+      <w:proofErr w:type="spellStart"/>
+      <w:r>
+        <w:rPr>
+          <w:rFonts w:ascii="Courier New" w:hAnsi="Courier New" w:cs="Courier New"/>
+          <w:sz w:val="22"/>
+          <w:szCs w:val="22"/>
+        </w:rPr>
+        <w:t>FVS_CutList.MDefect</w:t>
+      </w:r>
+      <w:proofErr w:type="spellEnd"/>
+      <w:r>
+        <w:rPr>
+          <w:rFonts w:ascii="Courier New" w:hAnsi="Courier New" w:cs="Courier New"/>
+          <w:sz w:val="22"/>
+          <w:szCs w:val="22"/>
+        </w:rPr>
+        <w:t xml:space="preserve">, </w:t>
+      </w:r>
+      <w:proofErr w:type="spellStart"/>
+      <w:r>
+        <w:rPr>
+          <w:rFonts w:ascii="Courier New" w:hAnsi="Courier New" w:cs="Courier New"/>
+          <w:sz w:val="22"/>
+          <w:szCs w:val="22"/>
+        </w:rPr>
+        <w:t>FVS_CutList.TPA</w:t>
+      </w:r>
+      <w:proofErr w:type="spellEnd"/>
+      <w:r>
+        <w:rPr>
+          <w:rFonts w:ascii="Courier New" w:hAnsi="Courier New" w:cs="Courier New"/>
+          <w:sz w:val="22"/>
+          <w:szCs w:val="22"/>
+        </w:rPr>
+        <w:t xml:space="preserve">, </w:t>
+      </w:r>
+      <w:proofErr w:type="spellStart"/>
+      <w:r>
+        <w:rPr>
+          <w:rFonts w:ascii="Courier New" w:hAnsi="Courier New" w:cs="Courier New"/>
+          <w:sz w:val="22"/>
+          <w:szCs w:val="22"/>
+        </w:rPr>
+        <w:t>FVS_CutList.MCuFt</w:t>
+      </w:r>
+      <w:proofErr w:type="spellEnd"/>
+      <w:r>
+        <w:rPr>
+          <w:rFonts w:ascii="Courier New" w:hAnsi="Courier New" w:cs="Courier New"/>
+          <w:sz w:val="22"/>
+          <w:szCs w:val="22"/>
+        </w:rPr>
+        <w:t xml:space="preserve">, </w:t>
+      </w:r>
+      <w:proofErr w:type="spellStart"/>
+      <w:r>
+        <w:rPr>
+          <w:rFonts w:ascii="Courier New" w:hAnsi="Courier New" w:cs="Courier New"/>
+          <w:sz w:val="22"/>
+          <w:szCs w:val="22"/>
+        </w:rPr>
+        <w:t>FVS_CutList.StandID</w:t>
+      </w:r>
+      <w:proofErr w:type="spellEnd"/>
+      <w:r>
+        <w:rPr>
+          <w:rFonts w:ascii="Courier New" w:hAnsi="Courier New" w:cs="Courier New"/>
+          <w:sz w:val="22"/>
+          <w:szCs w:val="22"/>
+        </w:rPr>
+        <w:t xml:space="preserve">, </w:t>
+      </w:r>
+      <w:proofErr w:type="spellStart"/>
+      <w:r>
+        <w:rPr>
+          <w:rFonts w:ascii="Courier New" w:hAnsi="Courier New" w:cs="Courier New"/>
+          <w:sz w:val="22"/>
+          <w:szCs w:val="22"/>
+        </w:rPr>
+        <w:t>FVS_CutList.TreeId</w:t>
+      </w:r>
+      <w:proofErr w:type="spellEnd"/>
+      <w:r>
+        <w:rPr>
+          <w:rFonts w:ascii="Courier New" w:hAnsi="Courier New" w:cs="Courier New"/>
+          <w:sz w:val="22"/>
+          <w:szCs w:val="22"/>
+        </w:rPr>
+        <w:t xml:space="preserve">, </w:t>
+      </w:r>
+      <w:proofErr w:type="spellStart"/>
+      <w:r>
+        <w:rPr>
+          <w:rFonts w:ascii="Courier New" w:hAnsi="Courier New" w:cs="Courier New"/>
+          <w:sz w:val="22"/>
+          <w:szCs w:val="22"/>
+        </w:rPr>
+        <w:t>FVS_CutList.Year</w:t>
+      </w:r>
+      <w:proofErr w:type="spellEnd"/>
       <w:r>
         <w:rPr>
           <w:rFonts w:ascii="Courier New" w:hAnsi="Courier New" w:cs="Courier New"/>
@@ -7507,8 +8535,18 @@
           <w:szCs w:val="22"/>
         </w:rPr>
         <w:br/>
-        <w:t>FROM FVS_CutList</w:t>
-      </w:r>
+        <w:t xml:space="preserve">FROM </w:t>
+      </w:r>
+      <w:proofErr w:type="spellStart"/>
+      <w:r>
+        <w:rPr>
+          <w:rFonts w:ascii="Courier New" w:hAnsi="Courier New" w:cs="Courier New"/>
+          <w:sz w:val="22"/>
+          <w:szCs w:val="22"/>
+        </w:rPr>
+        <w:t>FVS_CutList</w:t>
+      </w:r>
+      <w:proofErr w:type="spellEnd"/>
     </w:p>
     <w:p>
       <w:r>
@@ -7528,7 +8566,23 @@
     </w:p>
     <w:p>
       <w:r>
-        <w:t>All configuration files, including MerchTrees.txt must be placed in the same folder as the TreeEater Python script so that TreeEater can find them. Below is a brief overview of the supplemental configuration files. The analyst will most likely not need to edit these, unless the underlying assumptions need to be modified.</w:t>
+        <w:t xml:space="preserve">All configuration files, including MerchTrees.txt must be placed in the same folder as the </w:t>
+      </w:r>
+      <w:proofErr w:type="spellStart"/>
+      <w:r>
+        <w:t>TreeEater</w:t>
+      </w:r>
+      <w:proofErr w:type="spellEnd"/>
+      <w:r>
+        <w:t xml:space="preserve"> Python script so that </w:t>
+      </w:r>
+      <w:proofErr w:type="spellStart"/>
+      <w:r>
+        <w:t>TreeEater</w:t>
+      </w:r>
+      <w:proofErr w:type="spellEnd"/>
+      <w:r>
+        <w:t xml:space="preserve"> can find them. Below is a brief overview of the supplemental configuration files. The analyst will most likely not need to edit these, unless the underlying assumptions need to be modified.</w:t>
       </w:r>
     </w:p>
     <w:p>
@@ -7546,7 +8600,7 @@
         <w:t>dibparams.txt</w:t>
       </w:r>
       <w:r>
-        <w:t xml:space="preserve">: This headerless file is </w:t>
+        <w:t xml:space="preserve">: This file is </w:t>
       </w:r>
       <w:r>
         <w:t>a</w:t>
@@ -7564,7 +8618,23 @@
         <w:t xml:space="preserve">ordered list of parameters used for calculating the diameter inside bark during bucking. </w:t>
       </w:r>
       <w:r>
-        <w:t>The parameters are applied in the same order as the TreeEater species groups. For example, the first line applies to TreeEater species group 1 (Douglas-fir).</w:t>
+        <w:t xml:space="preserve">The parameters are applied in the same order as the </w:t>
+      </w:r>
+      <w:proofErr w:type="spellStart"/>
+      <w:r>
+        <w:t>TreeEater</w:t>
+      </w:r>
+      <w:proofErr w:type="spellEnd"/>
+      <w:r>
+        <w:t xml:space="preserve"> species groups. For example, the first line applies to </w:t>
+      </w:r>
+      <w:proofErr w:type="spellStart"/>
+      <w:r>
+        <w:t>TreeEater</w:t>
+      </w:r>
+      <w:proofErr w:type="spellEnd"/>
+      <w:r>
+        <w:t xml:space="preserve"> species group 1 (Douglas-fir).</w:t>
       </w:r>
     </w:p>
     <w:p>
@@ -7572,7 +8642,23 @@
         <w:ind w:left="720"/>
       </w:pPr>
       <w:r>
-        <w:t>The parameters for lodgepole pine are taken from the corrected Garber and Maguire (2003) and the parameters for all other species are taken from Hann (2016). The parameters are stored internally in a list (mdib) at the index appropriate for their tree eater species code (tesp).</w:t>
+        <w:t>The parameters for lodgepole pine are taken from the corrected Garber and Maguire (2003) and the parameters for all other species are taken from Hann (2016). The parameters are stored internally in a list (</w:t>
+      </w:r>
+      <w:proofErr w:type="spellStart"/>
+      <w:r>
+        <w:t>mdib</w:t>
+      </w:r>
+      <w:proofErr w:type="spellEnd"/>
+      <w:r>
+        <w:t>) at the index appropriate for their tree eater species code (</w:t>
+      </w:r>
+      <w:proofErr w:type="spellStart"/>
+      <w:r>
+        <w:t>tesp</w:t>
+      </w:r>
+      <w:proofErr w:type="spellEnd"/>
+      <w:r>
+        <w:t>).</w:t>
       </w:r>
     </w:p>
     <w:p>
@@ -7606,7 +8692,15 @@
         <w:t>s</w:t>
       </w:r>
       <w:r>
-        <w:t xml:space="preserve"> the Revised Scribner board foot volumes for logs between eight and twenty eight feet in length (in four foot increments) and one and twenty four inches in top </w:t>
+        <w:t xml:space="preserve"> the Revised Scribner board foot volumes for logs between eight and </w:t>
+      </w:r>
+      <w:proofErr w:type="gramStart"/>
+      <w:r>
+        <w:t>twenty eight</w:t>
+      </w:r>
+      <w:proofErr w:type="gramEnd"/>
+      <w:r>
+        <w:t xml:space="preserve"> feet in length (in four foot increments) and one and twenty four inches in top </w:t>
       </w:r>
       <w:r>
         <w:t>DIB (</w:t>
@@ -7624,7 +8718,15 @@
         <w:t>The length index used to store S</w:t>
       </w:r>
       <w:r>
-        <w:t>cribner values is in four foot increments, such that an eight foot log is at [2], a twelve</w:t>
+        <w:t xml:space="preserve">cribner values is in </w:t>
+      </w:r>
+      <w:proofErr w:type="gramStart"/>
+      <w:r>
+        <w:t>four foot</w:t>
+      </w:r>
+      <w:proofErr w:type="gramEnd"/>
+      <w:r>
+        <w:t xml:space="preserve"> increments, such that an eight foot log is at [2], a twelve</w:t>
       </w:r>
       <w:r>
         <w:t xml:space="preserve"> foot log is at [3], and so on.</w:t>
@@ -7635,7 +8737,15 @@
         <w:ind w:left="720"/>
       </w:pPr>
       <w:r>
-        <w:t>By default, twenty four foot and twenty eight foot logs are not considered during bucking.</w:t>
+        <w:t xml:space="preserve">By default, </w:t>
+      </w:r>
+      <w:proofErr w:type="gramStart"/>
+      <w:r>
+        <w:t>twenty four</w:t>
+      </w:r>
+      <w:proofErr w:type="gramEnd"/>
+      <w:r>
+        <w:t xml:space="preserve"> foot and twenty eight foot logs are not considered during bucking.</w:t>
       </w:r>
       <w:r>
         <w:t xml:space="preserve"> </w:t>
@@ -7644,7 +8754,15 @@
         <w:t xml:space="preserve">The source of these values is </w:t>
       </w:r>
       <w:r>
-        <w:t>Bell and Dillworth (1988)</w:t>
+        <w:t xml:space="preserve">Bell and </w:t>
+      </w:r>
+      <w:proofErr w:type="spellStart"/>
+      <w:r>
+        <w:t>Dillworth</w:t>
+      </w:r>
+      <w:proofErr w:type="spellEnd"/>
+      <w:r>
+        <w:t xml:space="preserve"> (1988)</w:t>
       </w:r>
       <w:r>
         <w:t>.</w:t>
@@ -7659,14 +8777,36 @@
       <w:r>
         <w:t xml:space="preserve">Table </w:t>
       </w:r>
-      <w:fldSimple w:instr=" SEQ Table \* ARABIC ">
-        <w:r>
-          <w:rPr>
-            <w:noProof/>
-          </w:rPr>
-          <w:t>6</w:t>
-        </w:r>
-      </w:fldSimple>
+      <w:r>
+        <w:rPr>
+          <w:noProof/>
+        </w:rPr>
+        <w:fldChar w:fldCharType="begin"/>
+      </w:r>
+      <w:r>
+        <w:rPr>
+          <w:noProof/>
+        </w:rPr>
+        <w:instrText xml:space="preserve"> SEQ Table \* ARABIC </w:instrText>
+      </w:r>
+      <w:r>
+        <w:rPr>
+          <w:noProof/>
+        </w:rPr>
+        <w:fldChar w:fldCharType="separate"/>
+      </w:r>
+      <w:r>
+        <w:rPr>
+          <w:noProof/>
+        </w:rPr>
+        <w:t>6</w:t>
+      </w:r>
+      <w:r>
+        <w:rPr>
+          <w:noProof/>
+        </w:rPr>
+        <w:fldChar w:fldCharType="end"/>
+      </w:r>
       <w:r>
         <w:t>: Scribner table with board foot volumes for logs 8 - 24 feet</w:t>
       </w:r>
@@ -8234,7 +9374,23 @@
                 <w:sz w:val="20"/>
                 <w:szCs w:val="20"/>
               </w:rPr>
-              <w:t>for 8 foot logs</w:t>
+              <w:t xml:space="preserve">for </w:t>
+            </w:r>
+            <w:proofErr w:type="gramStart"/>
+            <w:r>
+              <w:rPr>
+                <w:sz w:val="20"/>
+                <w:szCs w:val="20"/>
+              </w:rPr>
+              <w:t>8 foot</w:t>
+            </w:r>
+            <w:proofErr w:type="gramEnd"/>
+            <w:r>
+              <w:rPr>
+                <w:sz w:val="20"/>
+                <w:szCs w:val="20"/>
+              </w:rPr>
+              <w:t xml:space="preserve"> logs</w:t>
             </w:r>
           </w:p>
         </w:tc>
@@ -8429,7 +9585,23 @@
                 <w:sz w:val="20"/>
                 <w:szCs w:val="20"/>
               </w:rPr>
-              <w:t>for 12 foot logs</w:t>
+              <w:t xml:space="preserve">for </w:t>
+            </w:r>
+            <w:proofErr w:type="gramStart"/>
+            <w:r>
+              <w:rPr>
+                <w:sz w:val="20"/>
+                <w:szCs w:val="20"/>
+              </w:rPr>
+              <w:t>12 foot</w:t>
+            </w:r>
+            <w:proofErr w:type="gramEnd"/>
+            <w:r>
+              <w:rPr>
+                <w:sz w:val="20"/>
+                <w:szCs w:val="20"/>
+              </w:rPr>
+              <w:t xml:space="preserve"> logs</w:t>
             </w:r>
           </w:p>
         </w:tc>
@@ -8624,7 +9796,23 @@
                 <w:sz w:val="20"/>
                 <w:szCs w:val="20"/>
               </w:rPr>
-              <w:t>for 16 foot logs</w:t>
+              <w:t xml:space="preserve">for </w:t>
+            </w:r>
+            <w:proofErr w:type="gramStart"/>
+            <w:r>
+              <w:rPr>
+                <w:sz w:val="20"/>
+                <w:szCs w:val="20"/>
+              </w:rPr>
+              <w:t>16 foot</w:t>
+            </w:r>
+            <w:proofErr w:type="gramEnd"/>
+            <w:r>
+              <w:rPr>
+                <w:sz w:val="20"/>
+                <w:szCs w:val="20"/>
+              </w:rPr>
+              <w:t xml:space="preserve"> logs</w:t>
             </w:r>
           </w:p>
         </w:tc>
@@ -8819,7 +10007,23 @@
                 <w:sz w:val="20"/>
                 <w:szCs w:val="20"/>
               </w:rPr>
-              <w:t>for 20 foot logs</w:t>
+              <w:t xml:space="preserve">for </w:t>
+            </w:r>
+            <w:proofErr w:type="gramStart"/>
+            <w:r>
+              <w:rPr>
+                <w:sz w:val="20"/>
+                <w:szCs w:val="20"/>
+              </w:rPr>
+              <w:t>20 foot</w:t>
+            </w:r>
+            <w:proofErr w:type="gramEnd"/>
+            <w:r>
+              <w:rPr>
+                <w:sz w:val="20"/>
+                <w:szCs w:val="20"/>
+              </w:rPr>
+              <w:t xml:space="preserve"> logs</w:t>
             </w:r>
           </w:p>
         </w:tc>
@@ -9014,7 +10218,23 @@
                 <w:sz w:val="20"/>
                 <w:szCs w:val="20"/>
               </w:rPr>
-              <w:t>for 24 foot logs</w:t>
+              <w:t xml:space="preserve">for </w:t>
+            </w:r>
+            <w:proofErr w:type="gramStart"/>
+            <w:r>
+              <w:rPr>
+                <w:sz w:val="20"/>
+                <w:szCs w:val="20"/>
+              </w:rPr>
+              <w:t>24 foot</w:t>
+            </w:r>
+            <w:proofErr w:type="gramEnd"/>
+            <w:r>
+              <w:rPr>
+                <w:sz w:val="20"/>
+                <w:szCs w:val="20"/>
+              </w:rPr>
+              <w:t xml:space="preserve"> logs</w:t>
             </w:r>
           </w:p>
         </w:tc>
@@ -9209,7 +10429,23 @@
                 <w:sz w:val="20"/>
                 <w:szCs w:val="20"/>
               </w:rPr>
-              <w:t>for 28 foot logs</w:t>
+              <w:t xml:space="preserve">for </w:t>
+            </w:r>
+            <w:proofErr w:type="gramStart"/>
+            <w:r>
+              <w:rPr>
+                <w:sz w:val="20"/>
+                <w:szCs w:val="20"/>
+              </w:rPr>
+              <w:t>28 foot</w:t>
+            </w:r>
+            <w:proofErr w:type="gramEnd"/>
+            <w:r>
+              <w:rPr>
+                <w:sz w:val="20"/>
+                <w:szCs w:val="20"/>
+              </w:rPr>
+              <w:t xml:space="preserve"> logs</w:t>
             </w:r>
           </w:p>
         </w:tc>
@@ -10472,14 +11708,7 @@
                 <w:sz w:val="20"/>
                 <w:szCs w:val="20"/>
               </w:rPr>
-              <w:t>MC_</w:t>
-            </w:r>
-            <w:r>
-              <w:rPr>
-                <w:sz w:val="20"/>
-                <w:szCs w:val="20"/>
-              </w:rPr>
-              <w:t>BARK</w:t>
+              <w:t>MC_BARK</w:t>
             </w:r>
           </w:p>
         </w:tc>
@@ -10580,14 +11809,7 @@
                 <w:sz w:val="20"/>
                 <w:szCs w:val="20"/>
               </w:rPr>
-              <w:t xml:space="preserve">Default moisture content of </w:t>
-            </w:r>
-            <w:r>
-              <w:rPr>
-                <w:sz w:val="20"/>
-                <w:szCs w:val="20"/>
-              </w:rPr>
-              <w:t>bark</w:t>
+              <w:t>Default moisture content of bark</w:t>
             </w:r>
           </w:p>
         </w:tc>
@@ -10598,7 +11820,187 @@
         <w:ind w:left="360"/>
       </w:pPr>
     </w:p>
-    <w:p/>
+    <w:p>
+      <w:pPr>
+        <w:pStyle w:val="ListParagraph"/>
+        <w:numPr>
+          <w:ilvl w:val="0"/>
+          <w:numId w:val="42"/>
+        </w:numPr>
+        <w:rPr>
+          <w:sz w:val="28"/>
+          <w:szCs w:val="28"/>
+        </w:rPr>
+      </w:pPr>
+      <w:r>
+        <w:rPr>
+          <w:b/>
+        </w:rPr>
+        <w:t>SpeciesGroups.txt</w:t>
+      </w:r>
+      <w:r>
+        <w:t xml:space="preserve">: </w:t>
+      </w:r>
+      <w:r>
+        <w:t>Contains mapping of FIA species to Tree Eater species groups. See the section on ‘Selecting and Mapping Tree Species Groups’ for details.</w:t>
+      </w:r>
+      <w:r>
+        <w:br w:type="page"/>
+      </w:r>
+    </w:p>
+    <w:p>
+      <w:pPr>
+        <w:pStyle w:val="Heading2"/>
+      </w:pPr>
+      <w:r>
+        <w:lastRenderedPageBreak/>
+        <w:t>Running Tree Eater</w:t>
+      </w:r>
+    </w:p>
+    <w:p>
+      <w:r>
+        <w:t xml:space="preserve">There are two ways to run Tree Eater. The </w:t>
+      </w:r>
+      <w:r>
+        <w:t>TreeEater2.exe</w:t>
+      </w:r>
+      <w:r>
+        <w:t xml:space="preserve"> executable can be run </w:t>
+      </w:r>
+      <w:r>
+        <w:t>using</w:t>
+      </w:r>
+      <w:r>
+        <w:t xml:space="preserve"> either an MS-DOS prompt or a </w:t>
+      </w:r>
+      <w:proofErr w:type="spellStart"/>
+      <w:r>
+        <w:t>Powershell</w:t>
+      </w:r>
+      <w:proofErr w:type="spellEnd"/>
+      <w:r>
+        <w:t xml:space="preserve"> prompt. It is easiest to set the current directory for either of these tools to the directory containing </w:t>
+      </w:r>
+      <w:r>
+        <w:t>TreeEater2.exe</w:t>
+      </w:r>
+      <w:r>
+        <w:t>. Type ‘</w:t>
+      </w:r>
+      <w:r>
+        <w:t>TreeEater2.exe</w:t>
+      </w:r>
+      <w:r>
+        <w:t>’</w:t>
+      </w:r>
+      <w:r>
+        <w:t xml:space="preserve"> to launch the script. The program will print the number of stands loaded and the number of records written to the output files in the window. Note: When using </w:t>
+      </w:r>
+      <w:proofErr w:type="spellStart"/>
+      <w:r>
+        <w:t>Powershell</w:t>
+      </w:r>
+      <w:proofErr w:type="spellEnd"/>
+      <w:r>
+        <w:t>, type ‘.\</w:t>
+      </w:r>
+      <w:r>
+        <w:t>TreeEater2.exe’</w:t>
+      </w:r>
+      <w:r>
+        <w:t xml:space="preserve">. </w:t>
+      </w:r>
+      <w:proofErr w:type="spellStart"/>
+      <w:r>
+        <w:t>Powershell</w:t>
+      </w:r>
+      <w:proofErr w:type="spellEnd"/>
+      <w:r>
+        <w:t xml:space="preserve"> does not load commands from the current location by default.</w:t>
+      </w:r>
+    </w:p>
+    <w:p>
+      <w:r>
+        <w:t xml:space="preserve">For either option, the configuration and tree list files described above MUST be in the same directory as the TreeEater.exe or </w:t>
+      </w:r>
+      <w:r>
+        <w:t>TreeEater2.py script</w:t>
+      </w:r>
+      <w:r>
+        <w:t>. The output will be also written to this folder. The required files are:</w:t>
+      </w:r>
+    </w:p>
+    <w:p>
+      <w:pPr>
+        <w:pStyle w:val="ListParagraph"/>
+        <w:numPr>
+          <w:ilvl w:val="0"/>
+          <w:numId w:val="46"/>
+        </w:numPr>
+      </w:pPr>
+      <w:r>
+        <w:t>dibparams.txt</w:t>
+      </w:r>
+    </w:p>
+    <w:p>
+      <w:pPr>
+        <w:pStyle w:val="ListParagraph"/>
+        <w:numPr>
+          <w:ilvl w:val="0"/>
+          <w:numId w:val="46"/>
+        </w:numPr>
+      </w:pPr>
+      <w:r>
+        <w:t>scribtable.txt</w:t>
+      </w:r>
+    </w:p>
+    <w:p>
+      <w:pPr>
+        <w:pStyle w:val="ListParagraph"/>
+        <w:numPr>
+          <w:ilvl w:val="0"/>
+          <w:numId w:val="46"/>
+        </w:numPr>
+      </w:pPr>
+      <w:r>
+        <w:t>gwtparms.txt</w:t>
+      </w:r>
+    </w:p>
+    <w:p>
+      <w:pPr>
+        <w:pStyle w:val="ListParagraph"/>
+        <w:numPr>
+          <w:ilvl w:val="0"/>
+          <w:numId w:val="46"/>
+        </w:numPr>
+      </w:pPr>
+      <w:r>
+        <w:t>SpeciesGroups.txt</w:t>
+      </w:r>
+    </w:p>
+    <w:p>
+      <w:pPr>
+        <w:pStyle w:val="ListParagraph"/>
+        <w:numPr>
+          <w:ilvl w:val="0"/>
+          <w:numId w:val="46"/>
+        </w:numPr>
+      </w:pPr>
+      <w:r>
+        <w:t>MerchTrees.txt</w:t>
+      </w:r>
+    </w:p>
+    <w:p>
+      <w:r>
+        <w:t xml:space="preserve">Users who are proficient with Python can run the </w:t>
+      </w:r>
+      <w:r>
+        <w:t>TreeEater2.py</w:t>
+      </w:r>
+      <w:r>
+        <w:t xml:space="preserve"> script using a Python environment of their choice. The script requires minimal external libraries and has been successfully run using Python 3.7 and 3.8. This option allows the analyst to customize the script if desired.</w:t>
+      </w:r>
+    </w:p>
     <w:p>
       <w:pPr>
         <w:rPr>
@@ -10617,155 +12019,11 @@
       </w:pPr>
       <w:r>
         <w:lastRenderedPageBreak/>
-        <w:t>Running Tree Eater</w:t>
+        <w:t>Output Files</w:t>
       </w:r>
     </w:p>
     <w:p>
       <w:r>
-        <w:t xml:space="preserve">There are two ways to run Tree Eater. The </w:t>
-      </w:r>
-      <w:r>
-        <w:t>TreeEater2.exe</w:t>
-      </w:r>
-      <w:r>
-        <w:t xml:space="preserve"> executable can be run </w:t>
-      </w:r>
-      <w:r>
-        <w:t>using</w:t>
-      </w:r>
-      <w:r>
-        <w:t xml:space="preserve"> either an MS-DOS prompt or a Powershell prompt. It is easiest to set the current directory for either of these tools to the directory containing </w:t>
-      </w:r>
-      <w:r>
-        <w:t>TreeEater2.exe</w:t>
-      </w:r>
-      <w:r>
-        <w:t>. Type ‘</w:t>
-      </w:r>
-      <w:r>
-        <w:t>TreeEater2.exe</w:t>
-      </w:r>
-      <w:r>
-        <w:t>’</w:t>
-      </w:r>
-      <w:r>
-        <w:t xml:space="preserve"> to launch the script. The program will print the number of stands loaded and the number of records written to the output files in the window. Note: When using Powershell, type ‘.\</w:t>
-      </w:r>
-      <w:r>
-        <w:t>TreeEater2.exe’</w:t>
-      </w:r>
-      <w:r>
-        <w:t>. Powershell does not load commands from the current location by default.</w:t>
-      </w:r>
-    </w:p>
-    <w:p>
-      <w:r>
-        <w:t xml:space="preserve">For either option, the configuration and tree list files described above MUST </w:t>
-      </w:r>
-      <w:r>
-        <w:t xml:space="preserve">be in the same directory as the </w:t>
-      </w:r>
-      <w:r>
-        <w:t xml:space="preserve">TreeEater.exe </w:t>
-      </w:r>
-      <w:r>
-        <w:t xml:space="preserve">or </w:t>
-      </w:r>
-      <w:r>
-        <w:t>TreeEater2.py script</w:t>
-      </w:r>
-      <w:r>
-        <w:t xml:space="preserve">. The output will be </w:t>
-      </w:r>
-      <w:r>
-        <w:t xml:space="preserve">also </w:t>
-      </w:r>
-      <w:r>
-        <w:t>written to this folder. The required files are:</w:t>
-      </w:r>
-    </w:p>
-    <w:p>
-      <w:pPr>
-        <w:pStyle w:val="ListParagraph"/>
-        <w:numPr>
-          <w:ilvl w:val="0"/>
-          <w:numId w:val="46"/>
-        </w:numPr>
-      </w:pPr>
-      <w:r>
-        <w:t>dibparams.txt</w:t>
-      </w:r>
-    </w:p>
-    <w:p>
-      <w:pPr>
-        <w:pStyle w:val="ListParagraph"/>
-        <w:numPr>
-          <w:ilvl w:val="0"/>
-          <w:numId w:val="46"/>
-        </w:numPr>
-      </w:pPr>
-      <w:r>
-        <w:t>scribtable.txt</w:t>
-      </w:r>
-    </w:p>
-    <w:p>
-      <w:pPr>
-        <w:pStyle w:val="ListParagraph"/>
-        <w:numPr>
-          <w:ilvl w:val="0"/>
-          <w:numId w:val="46"/>
-        </w:numPr>
-      </w:pPr>
-      <w:r>
-        <w:t>gwtparms.txt</w:t>
-      </w:r>
-    </w:p>
-    <w:p>
-      <w:pPr>
-        <w:pStyle w:val="ListParagraph"/>
-        <w:numPr>
-          <w:ilvl w:val="0"/>
-          <w:numId w:val="46"/>
-        </w:numPr>
-      </w:pPr>
-      <w:r>
-        <w:t>MerchTrees.txt</w:t>
-      </w:r>
-    </w:p>
-    <w:p>
-      <w:r>
-        <w:t xml:space="preserve">Users who are proficient with Python can run the </w:t>
-      </w:r>
-      <w:r>
-        <w:t>TreeEater2.py</w:t>
-      </w:r>
-      <w:r>
-        <w:t xml:space="preserve"> script using a Python environment of their choice. The script requires minimal external libraries and has been successfully run using Python 3.7 and 3.8. This option allows the analyst to customize the script if desired.</w:t>
-      </w:r>
-    </w:p>
-    <w:p>
-      <w:pPr>
-        <w:rPr>
-          <w:b/>
-          <w:sz w:val="28"/>
-          <w:szCs w:val="28"/>
-        </w:rPr>
-      </w:pPr>
-      <w:r>
-        <w:br w:type="page"/>
-      </w:r>
-    </w:p>
-    <w:p>
-      <w:pPr>
-        <w:pStyle w:val="Heading2"/>
-      </w:pPr>
-      <w:r>
-        <w:lastRenderedPageBreak/>
-        <w:t>Output Files</w:t>
-      </w:r>
-    </w:p>
-    <w:p>
-      <w:r>
         <w:t>Tree Eater generates output files at the tree-level (</w:t>
       </w:r>
       <w:r>
@@ -10778,7 +12036,15 @@
         <w:t>priced_s.txt</w:t>
       </w:r>
       <w:r>
-        <w:t>) in the same directory as the configuration files. BioSum users may find it easier to work with this files after importing them into MS Access.</w:t>
+        <w:t xml:space="preserve">) in the same directory as the configuration files. BioSum users may find it easier to work with </w:t>
+      </w:r>
+      <w:proofErr w:type="gramStart"/>
+      <w:r>
+        <w:t>this files</w:t>
+      </w:r>
+      <w:proofErr w:type="gramEnd"/>
+      <w:r>
+        <w:t xml:space="preserve"> after importing them into MS Access.</w:t>
       </w:r>
     </w:p>
     <w:p>
@@ -10796,7 +12062,15 @@
         <w:t>priced_t.txt</w:t>
       </w:r>
       <w:r>
-        <w:t>: Cut trees are used to store all the data associated with trees harvested during a fuels treatment. All values are calculated for a single tree and reported in a row of this table.</w:t>
+        <w:t xml:space="preserve">: Cut trees are used to store all the data associated with trees harvested during a </w:t>
+      </w:r>
+      <w:proofErr w:type="gramStart"/>
+      <w:r>
+        <w:t>fuels</w:t>
+      </w:r>
+      <w:proofErr w:type="gramEnd"/>
+      <w:r>
+        <w:t xml:space="preserve"> treatment. All values are calculated for a single tree and reported in a row of this table.</w:t>
       </w:r>
     </w:p>
     <w:p>
@@ -11779,7 +13053,7 @@
                 <w:sz w:val="22"/>
                 <w:szCs w:val="22"/>
               </w:rPr>
-              <w:t>PCT_CR</w:t>
+              <w:t>CR_PROP</w:t>
             </w:r>
           </w:p>
         </w:tc>
@@ -14360,6 +15634,7 @@
                 <w:szCs w:val="22"/>
               </w:rPr>
             </w:pPr>
+            <w:proofErr w:type="spellStart"/>
             <w:r>
               <w:rPr>
                 <w:sz w:val="22"/>
@@ -14367,6 +15642,7 @@
               </w:rPr>
               <w:t>gt</w:t>
             </w:r>
+            <w:proofErr w:type="spellEnd"/>
           </w:p>
         </w:tc>
         <w:tc>
@@ -14541,6 +15817,7 @@
                 <w:szCs w:val="22"/>
               </w:rPr>
             </w:pPr>
+            <w:proofErr w:type="spellStart"/>
             <w:r>
               <w:rPr>
                 <w:sz w:val="22"/>
@@ -14548,6 +15825,7 @@
               </w:rPr>
               <w:t>gt</w:t>
             </w:r>
+            <w:proofErr w:type="spellEnd"/>
           </w:p>
         </w:tc>
         <w:tc>
@@ -14942,7 +16220,7 @@
                 <w:sz w:val="22"/>
                 <w:szCs w:val="22"/>
               </w:rPr>
-              <w:t>Rx</w:t>
+              <w:t>RX</w:t>
             </w:r>
           </w:p>
         </w:tc>
@@ -15116,7 +16394,7 @@
                 <w:sz w:val="22"/>
                 <w:szCs w:val="22"/>
               </w:rPr>
-              <w:t>StandID</w:t>
+              <w:t>STAND_ID</w:t>
             </w:r>
           </w:p>
         </w:tc>
@@ -15290,7 +16568,14 @@
                 <w:sz w:val="22"/>
                 <w:szCs w:val="22"/>
               </w:rPr>
-              <w:t>Tprice</w:t>
+              <w:t>T_</w:t>
+            </w:r>
+            <w:r>
+              <w:rPr>
+                <w:sz w:val="22"/>
+                <w:szCs w:val="22"/>
+              </w:rPr>
+              <w:t>REVENUE</w:t>
             </w:r>
           </w:p>
         </w:tc>
@@ -15464,7 +16749,7 @@
                 <w:sz w:val="22"/>
                 <w:szCs w:val="22"/>
               </w:rPr>
-              <w:t>MerchVol</w:t>
+              <w:t>SAW_VOL_CF</w:t>
             </w:r>
           </w:p>
         </w:tc>
@@ -15646,7 +16931,7 @@
                 <w:sz w:val="22"/>
                 <w:szCs w:val="22"/>
               </w:rPr>
-              <w:t>LogPulp</w:t>
+              <w:t>LOG_PULP_CF</w:t>
             </w:r>
           </w:p>
         </w:tc>
@@ -15828,7 +17113,7 @@
                 <w:sz w:val="22"/>
                 <w:szCs w:val="22"/>
               </w:rPr>
-              <w:t>MerchGT</w:t>
+              <w:t>SAW_WT_GT</w:t>
             </w:r>
           </w:p>
         </w:tc>
@@ -15857,6 +17142,7 @@
                 <w:szCs w:val="20"/>
               </w:rPr>
             </w:pPr>
+            <w:proofErr w:type="spellStart"/>
             <w:r>
               <w:rPr>
                 <w:sz w:val="22"/>
@@ -15864,6 +17150,7 @@
               </w:rPr>
               <w:t>gt</w:t>
             </w:r>
+            <w:proofErr w:type="spellEnd"/>
           </w:p>
         </w:tc>
         <w:tc>
@@ -16002,8 +17289,10 @@
                 <w:sz w:val="22"/>
                 <w:szCs w:val="22"/>
               </w:rPr>
-              <w:t>PulpGT</w:t>
-            </w:r>
+              <w:t>LOG_PULP_GT</w:t>
+            </w:r>
+            <w:bookmarkStart w:id="2" w:name="_GoBack"/>
+            <w:bookmarkEnd w:id="2"/>
           </w:p>
         </w:tc>
         <w:tc>
@@ -16031,6 +17320,7 @@
                 <w:szCs w:val="22"/>
               </w:rPr>
             </w:pPr>
+            <w:proofErr w:type="spellStart"/>
             <w:r>
               <w:rPr>
                 <w:sz w:val="22"/>
@@ -16038,6 +17328,7 @@
               </w:rPr>
               <w:t>gt</w:t>
             </w:r>
+            <w:proofErr w:type="spellEnd"/>
           </w:p>
         </w:tc>
         <w:tc>
@@ -16134,7 +17425,15 @@
         <w:t>priced_t.txt</w:t>
       </w:r>
       <w:r>
-        <w:t xml:space="preserve"> into an Access database as a table named Priced_t, run the two following queries. </w:t>
+        <w:t xml:space="preserve"> into an Access database as a table named </w:t>
+      </w:r>
+      <w:proofErr w:type="spellStart"/>
+      <w:r>
+        <w:t>Priced_t</w:t>
+      </w:r>
+      <w:proofErr w:type="spellEnd"/>
+      <w:r>
+        <w:t xml:space="preserve">, run the two following queries. </w:t>
       </w:r>
       <w:r>
         <w:t>For</w:t>
@@ -16143,7 +17442,15 @@
         <w:t xml:space="preserve"> these queries to work, the field names </w:t>
       </w:r>
       <w:r>
-        <w:t xml:space="preserve">in the Priced_t table </w:t>
+        <w:t xml:space="preserve">in the </w:t>
+      </w:r>
+      <w:proofErr w:type="spellStart"/>
+      <w:r>
+        <w:t>Priced_t</w:t>
+      </w:r>
+      <w:proofErr w:type="spellEnd"/>
+      <w:r>
+        <w:t xml:space="preserve"> table </w:t>
       </w:r>
       <w:r>
         <w:t xml:space="preserve">must </w:t>
@@ -16210,8 +17517,108 @@
           <w:sz w:val="22"/>
           <w:szCs w:val="22"/>
         </w:rPr>
-        <w:t>[SPECIES] In (264,22,19,17,15),2,[SPECIES] In (93),6) AS SpGrp, Switch([DBH]&lt;6,1,[DBH]&lt;8,2,[DBH]&lt;12,3,[DBH]&lt;15,4,[DBH]&lt;21,5,[DBH]&lt;=24,6) AS DClass, Priced_t.*, [Tprice]/[MerchVol] AS DollarsPerCF</w:t>
-      </w:r>
+        <w:t xml:space="preserve">[SPECIES] In (264,22,19,17,15),2,[SPECIES] In (93),6) AS </w:t>
+      </w:r>
+      <w:proofErr w:type="spellStart"/>
+      <w:r>
+        <w:rPr>
+          <w:rFonts w:ascii="Courier New" w:hAnsi="Courier New" w:cs="Courier New"/>
+          <w:sz w:val="22"/>
+          <w:szCs w:val="22"/>
+        </w:rPr>
+        <w:t>SpGrp</w:t>
+      </w:r>
+      <w:proofErr w:type="spellEnd"/>
+      <w:r>
+        <w:rPr>
+          <w:rFonts w:ascii="Courier New" w:hAnsi="Courier New" w:cs="Courier New"/>
+          <w:sz w:val="22"/>
+          <w:szCs w:val="22"/>
+        </w:rPr>
+        <w:t xml:space="preserve">, Switch([DBH]&lt;6,1,[DBH]&lt;8,2,[DBH]&lt;12,3,[DBH]&lt;15,4,[DBH]&lt;21,5,[DBH]&lt;=24,6) AS </w:t>
+      </w:r>
+      <w:proofErr w:type="spellStart"/>
+      <w:r>
+        <w:rPr>
+          <w:rFonts w:ascii="Courier New" w:hAnsi="Courier New" w:cs="Courier New"/>
+          <w:sz w:val="22"/>
+          <w:szCs w:val="22"/>
+        </w:rPr>
+        <w:t>DClass</w:t>
+      </w:r>
+      <w:proofErr w:type="spellEnd"/>
+      <w:r>
+        <w:rPr>
+          <w:rFonts w:ascii="Courier New" w:hAnsi="Courier New" w:cs="Courier New"/>
+          <w:sz w:val="22"/>
+          <w:szCs w:val="22"/>
+        </w:rPr>
+        <w:t xml:space="preserve">, </w:t>
+      </w:r>
+      <w:proofErr w:type="spellStart"/>
+      <w:r>
+        <w:rPr>
+          <w:rFonts w:ascii="Courier New" w:hAnsi="Courier New" w:cs="Courier New"/>
+          <w:sz w:val="22"/>
+          <w:szCs w:val="22"/>
+        </w:rPr>
+        <w:t>Priced_t</w:t>
+      </w:r>
+      <w:proofErr w:type="spellEnd"/>
+      <w:r>
+        <w:rPr>
+          <w:rFonts w:ascii="Courier New" w:hAnsi="Courier New" w:cs="Courier New"/>
+          <w:sz w:val="22"/>
+          <w:szCs w:val="22"/>
+        </w:rPr>
+        <w:t>.*, [</w:t>
+      </w:r>
+      <w:proofErr w:type="spellStart"/>
+      <w:r>
+        <w:rPr>
+          <w:rFonts w:ascii="Courier New" w:hAnsi="Courier New" w:cs="Courier New"/>
+          <w:sz w:val="22"/>
+          <w:szCs w:val="22"/>
+        </w:rPr>
+        <w:t>Tprice</w:t>
+      </w:r>
+      <w:proofErr w:type="spellEnd"/>
+      <w:r>
+        <w:rPr>
+          <w:rFonts w:ascii="Courier New" w:hAnsi="Courier New" w:cs="Courier New"/>
+          <w:sz w:val="22"/>
+          <w:szCs w:val="22"/>
+        </w:rPr>
+        <w:t>]/[</w:t>
+      </w:r>
+      <w:proofErr w:type="spellStart"/>
+      <w:r>
+        <w:rPr>
+          <w:rFonts w:ascii="Courier New" w:hAnsi="Courier New" w:cs="Courier New"/>
+          <w:sz w:val="22"/>
+          <w:szCs w:val="22"/>
+        </w:rPr>
+        <w:t>MerchVol</w:t>
+      </w:r>
+      <w:proofErr w:type="spellEnd"/>
+      <w:r>
+        <w:rPr>
+          <w:rFonts w:ascii="Courier New" w:hAnsi="Courier New" w:cs="Courier New"/>
+          <w:sz w:val="22"/>
+          <w:szCs w:val="22"/>
+        </w:rPr>
+        <w:t xml:space="preserve">] AS </w:t>
+      </w:r>
+      <w:proofErr w:type="spellStart"/>
+      <w:r>
+        <w:rPr>
+          <w:rFonts w:ascii="Courier New" w:hAnsi="Courier New" w:cs="Courier New"/>
+          <w:sz w:val="22"/>
+          <w:szCs w:val="22"/>
+        </w:rPr>
+        <w:t>DollarsPerCF</w:t>
+      </w:r>
+      <w:proofErr w:type="spellEnd"/>
       <w:r>
         <w:rPr>
           <w:rFonts w:ascii="Courier New" w:hAnsi="Courier New" w:cs="Courier New"/>
@@ -16227,7 +17634,16 @@
           <w:sz w:val="22"/>
           <w:szCs w:val="22"/>
         </w:rPr>
-        <w:t>FROM Priced_</w:t>
+        <w:t xml:space="preserve">FROM </w:t>
+      </w:r>
+      <w:proofErr w:type="spellStart"/>
+      <w:r>
+        <w:rPr>
+          <w:rFonts w:ascii="Courier New" w:hAnsi="Courier New" w:cs="Courier New"/>
+          <w:sz w:val="22"/>
+          <w:szCs w:val="22"/>
+        </w:rPr>
+        <w:t>Priced_</w:t>
       </w:r>
       <w:r>
         <w:rPr>
@@ -16237,6 +17653,7 @@
         </w:rPr>
         <w:t>t</w:t>
       </w:r>
+      <w:proofErr w:type="spellEnd"/>
       <w:r>
         <w:rPr>
           <w:rFonts w:ascii="Courier New" w:hAnsi="Courier New" w:cs="Courier New"/>
@@ -16251,7 +17668,25 @@
           <w:sz w:val="22"/>
           <w:szCs w:val="22"/>
         </w:rPr>
-        <w:t xml:space="preserve">WHERE (((Switch([DBH]&lt;6,1,[DBH]&lt;8,2,[DBH]&lt;12,3,[DBH]&lt;15,4,[DBH]&lt;21,5,[DBH]&lt;=24,6)) Is Not Null) AND ((Priced_t.MerchVol)&gt;0) </w:t>
+        <w:t>WHERE (((Switch([DBH]&lt;6,1,[DBH]&lt;8,2,[DBH]&lt;12,3,[DBH]&lt;15,4,[DBH]&lt;21,5,[DBH]&lt;=24,6)) Is Not Null) AND ((</w:t>
+      </w:r>
+      <w:proofErr w:type="spellStart"/>
+      <w:r>
+        <w:rPr>
+          <w:rFonts w:ascii="Courier New" w:hAnsi="Courier New" w:cs="Courier New"/>
+          <w:sz w:val="22"/>
+          <w:szCs w:val="22"/>
+        </w:rPr>
+        <w:t>Priced_t.MerchVol</w:t>
+      </w:r>
+      <w:proofErr w:type="spellEnd"/>
+      <w:r>
+        <w:rPr>
+          <w:rFonts w:ascii="Courier New" w:hAnsi="Courier New" w:cs="Courier New"/>
+          <w:sz w:val="22"/>
+          <w:szCs w:val="22"/>
+        </w:rPr>
+        <w:t xml:space="preserve">)&gt;0) </w:t>
       </w:r>
       <w:r>
         <w:rPr>
@@ -16268,36 +17703,128 @@
           <w:sz w:val="22"/>
           <w:szCs w:val="22"/>
         </w:rPr>
-        <w:t>AND ((Priced_t.SPECIES)&lt;&gt;101));</w:t>
-      </w:r>
-    </w:p>
-    <w:p>
-      <w:r>
-        <w:t>Save the query above as ‘</w:t>
-      </w:r>
-      <w:r>
-        <w:t>TreePricePerCF2wDclass</w:t>
-      </w:r>
-      <w:r>
-        <w:t>’. It will be used as the source for the query below:</w:t>
-      </w:r>
-    </w:p>
-    <w:p>
-      <w:pPr>
+        <w:t>AND ((</w:t>
+      </w:r>
+      <w:proofErr w:type="spellStart"/>
+      <w:r>
         <w:rPr>
           <w:rFonts w:ascii="Courier New" w:hAnsi="Courier New" w:cs="Courier New"/>
           <w:sz w:val="22"/>
           <w:szCs w:val="22"/>
         </w:rPr>
-      </w:pPr>
+        <w:t>Priced_t.SPECIES</w:t>
+      </w:r>
+      <w:proofErr w:type="spellEnd"/>
       <w:r>
         <w:rPr>
           <w:rFonts w:ascii="Courier New" w:hAnsi="Courier New" w:cs="Courier New"/>
           <w:sz w:val="22"/>
           <w:szCs w:val="22"/>
         </w:rPr>
-        <w:t>SELECT SpGrp, DClass, Avg(DollarsPerCF) AS AvgOfDollarsPerCF</w:t>
-      </w:r>
+        <w:t>)&lt;&gt;101));</w:t>
+      </w:r>
+    </w:p>
+    <w:p>
+      <w:r>
+        <w:t>Save the query above as ‘</w:t>
+      </w:r>
+      <w:r>
+        <w:t>TreePricePerCF2wDclass</w:t>
+      </w:r>
+      <w:r>
+        <w:t>’. It will be used as the source for the query below:</w:t>
+      </w:r>
+    </w:p>
+    <w:p>
+      <w:pPr>
+        <w:rPr>
+          <w:rFonts w:ascii="Courier New" w:hAnsi="Courier New" w:cs="Courier New"/>
+          <w:sz w:val="22"/>
+          <w:szCs w:val="22"/>
+        </w:rPr>
+      </w:pPr>
+      <w:r>
+        <w:rPr>
+          <w:rFonts w:ascii="Courier New" w:hAnsi="Courier New" w:cs="Courier New"/>
+          <w:sz w:val="22"/>
+          <w:szCs w:val="22"/>
+        </w:rPr>
+        <w:t xml:space="preserve">SELECT </w:t>
+      </w:r>
+      <w:proofErr w:type="spellStart"/>
+      <w:r>
+        <w:rPr>
+          <w:rFonts w:ascii="Courier New" w:hAnsi="Courier New" w:cs="Courier New"/>
+          <w:sz w:val="22"/>
+          <w:szCs w:val="22"/>
+        </w:rPr>
+        <w:t>SpGrp</w:t>
+      </w:r>
+      <w:proofErr w:type="spellEnd"/>
+      <w:r>
+        <w:rPr>
+          <w:rFonts w:ascii="Courier New" w:hAnsi="Courier New" w:cs="Courier New"/>
+          <w:sz w:val="22"/>
+          <w:szCs w:val="22"/>
+        </w:rPr>
+        <w:t xml:space="preserve">, </w:t>
+      </w:r>
+      <w:proofErr w:type="spellStart"/>
+      <w:r>
+        <w:rPr>
+          <w:rFonts w:ascii="Courier New" w:hAnsi="Courier New" w:cs="Courier New"/>
+          <w:sz w:val="22"/>
+          <w:szCs w:val="22"/>
+        </w:rPr>
+        <w:t>DClass</w:t>
+      </w:r>
+      <w:proofErr w:type="spellEnd"/>
+      <w:r>
+        <w:rPr>
+          <w:rFonts w:ascii="Courier New" w:hAnsi="Courier New" w:cs="Courier New"/>
+          <w:sz w:val="22"/>
+          <w:szCs w:val="22"/>
+        </w:rPr>
+        <w:t xml:space="preserve">, </w:t>
+      </w:r>
+      <w:proofErr w:type="gramStart"/>
+      <w:r>
+        <w:rPr>
+          <w:rFonts w:ascii="Courier New" w:hAnsi="Courier New" w:cs="Courier New"/>
+          <w:sz w:val="22"/>
+          <w:szCs w:val="22"/>
+        </w:rPr>
+        <w:t>Avg(</w:t>
+      </w:r>
+      <w:proofErr w:type="spellStart"/>
+      <w:proofErr w:type="gramEnd"/>
+      <w:r>
+        <w:rPr>
+          <w:rFonts w:ascii="Courier New" w:hAnsi="Courier New" w:cs="Courier New"/>
+          <w:sz w:val="22"/>
+          <w:szCs w:val="22"/>
+        </w:rPr>
+        <w:t>DollarsPerCF</w:t>
+      </w:r>
+      <w:proofErr w:type="spellEnd"/>
+      <w:r>
+        <w:rPr>
+          <w:rFonts w:ascii="Courier New" w:hAnsi="Courier New" w:cs="Courier New"/>
+          <w:sz w:val="22"/>
+          <w:szCs w:val="22"/>
+        </w:rPr>
+        <w:t xml:space="preserve">) AS </w:t>
+      </w:r>
+      <w:proofErr w:type="spellStart"/>
+      <w:r>
+        <w:rPr>
+          <w:rFonts w:ascii="Courier New" w:hAnsi="Courier New" w:cs="Courier New"/>
+          <w:sz w:val="22"/>
+          <w:szCs w:val="22"/>
+        </w:rPr>
+        <w:t>AvgOfDollarsPerCF</w:t>
+      </w:r>
+      <w:proofErr w:type="spellEnd"/>
       <w:r>
         <w:rPr>
           <w:rFonts w:ascii="Courier New" w:hAnsi="Courier New" w:cs="Courier New"/>
@@ -16314,8 +17841,36 @@
           <w:szCs w:val="22"/>
         </w:rPr>
         <w:br/>
-        <w:t>GROUP BY SpGrp, DClass</w:t>
-      </w:r>
+        <w:t xml:space="preserve">GROUP BY </w:t>
+      </w:r>
+      <w:proofErr w:type="spellStart"/>
+      <w:r>
+        <w:rPr>
+          <w:rFonts w:ascii="Courier New" w:hAnsi="Courier New" w:cs="Courier New"/>
+          <w:sz w:val="22"/>
+          <w:szCs w:val="22"/>
+        </w:rPr>
+        <w:t>SpGrp</w:t>
+      </w:r>
+      <w:proofErr w:type="spellEnd"/>
+      <w:r>
+        <w:rPr>
+          <w:rFonts w:ascii="Courier New" w:hAnsi="Courier New" w:cs="Courier New"/>
+          <w:sz w:val="22"/>
+          <w:szCs w:val="22"/>
+        </w:rPr>
+        <w:t xml:space="preserve">, </w:t>
+      </w:r>
+      <w:proofErr w:type="spellStart"/>
+      <w:r>
+        <w:rPr>
+          <w:rFonts w:ascii="Courier New" w:hAnsi="Courier New" w:cs="Courier New"/>
+          <w:sz w:val="22"/>
+          <w:szCs w:val="22"/>
+        </w:rPr>
+        <w:t>DClass</w:t>
+      </w:r>
+      <w:proofErr w:type="spellEnd"/>
       <w:r>
         <w:rPr>
           <w:rFonts w:ascii="Courier New" w:hAnsi="Courier New" w:cs="Courier New"/>
@@ -16323,16 +17878,49 @@
           <w:szCs w:val="22"/>
         </w:rPr>
         <w:br/>
-        <w:t>ORDER BY SpGrp, DClass</w:t>
-      </w:r>
+        <w:t xml:space="preserve">ORDER BY </w:t>
+      </w:r>
+      <w:proofErr w:type="spellStart"/>
+      <w:r>
+        <w:rPr>
+          <w:rFonts w:ascii="Courier New" w:hAnsi="Courier New" w:cs="Courier New"/>
+          <w:sz w:val="22"/>
+          <w:szCs w:val="22"/>
+        </w:rPr>
+        <w:t>SpGrp</w:t>
+      </w:r>
+      <w:proofErr w:type="spellEnd"/>
+      <w:r>
+        <w:rPr>
+          <w:rFonts w:ascii="Courier New" w:hAnsi="Courier New" w:cs="Courier New"/>
+          <w:sz w:val="22"/>
+          <w:szCs w:val="22"/>
+        </w:rPr>
+        <w:t xml:space="preserve">, </w:t>
+      </w:r>
+      <w:proofErr w:type="spellStart"/>
+      <w:r>
+        <w:rPr>
+          <w:rFonts w:ascii="Courier New" w:hAnsi="Courier New" w:cs="Courier New"/>
+          <w:sz w:val="22"/>
+          <w:szCs w:val="22"/>
+        </w:rPr>
+        <w:t>DClass</w:t>
+      </w:r>
+      <w:proofErr w:type="spellEnd"/>
     </w:p>
     <w:p>
       <w:r>
         <w:lastRenderedPageBreak/>
         <w:t xml:space="preserve">The results of the second query </w:t>
       </w:r>
-      <w:r>
-        <w:t xml:space="preserve">generates a price chart for entry into </w:t>
+      <w:proofErr w:type="gramStart"/>
+      <w:r>
+        <w:t>generates</w:t>
+      </w:r>
+      <w:proofErr w:type="gramEnd"/>
+      <w:r>
+        <w:t xml:space="preserve"> a price chart for entry into </w:t>
       </w:r>
       <w:r>
         <w:t xml:space="preserve">the </w:t>
@@ -16396,8 +17984,6 @@
           <w:szCs w:val="22"/>
         </w:rPr>
       </w:pPr>
-      <w:bookmarkStart w:id="2" w:name="_GoBack"/>
-      <w:bookmarkEnd w:id="2"/>
       <w:r>
         <w:lastRenderedPageBreak/>
         <w:t>References</w:t>
@@ -16516,9 +18102,11 @@
       <w:pPr>
         <w:ind w:left="720" w:hanging="720"/>
       </w:pPr>
+      <w:proofErr w:type="spellStart"/>
       <w:r>
         <w:t>Petitmermet</w:t>
       </w:r>
+      <w:proofErr w:type="spellEnd"/>
       <w:r>
         <w:t>, Joshua. “</w:t>
       </w:r>
@@ -16561,7 +18149,7 @@
 </file>
 
 <file path=word/endnotes.xml><?xml version="1.0" encoding="utf-8"?>
-<w:endnotes xmlns:wpc="http://schemas.microsoft.com/office/word/2010/wordprocessingCanvas" xmlns:cx="http://schemas.microsoft.com/office/drawing/2014/chartex" xmlns:cx1="http://schemas.microsoft.com/office/drawing/2015/9/8/chartex" xmlns:mc="http://schemas.openxmlformats.org/markup-compatibility/2006" xmlns:o="urn:schemas-microsoft-com:office:office" xmlns:r="http://schemas.openxmlformats.org/officeDocument/2006/relationships" xmlns:m="http://schemas.openxmlformats.org/officeDocument/2006/math" xmlns:v="urn:schemas-microsoft-com:vml" xmlns:wp14="http://schemas.microsoft.com/office/word/2010/wordprocessingDrawing" xmlns:wp="http://schemas.openxmlformats.org/drawingml/2006/wordprocessingDrawing" xmlns:w10="urn:schemas-microsoft-com:office:word" xmlns:w="http://schemas.openxmlformats.org/wordprocessingml/2006/main" xmlns:w14="http://schemas.microsoft.com/office/word/2010/wordml" xmlns:w15="http://schemas.microsoft.com/office/word/2012/wordml" xmlns:w16se="http://schemas.microsoft.com/office/word/2015/wordml/symex" xmlns:wpg="http://schemas.microsoft.com/office/word/2010/wordprocessingGroup" xmlns:wpi="http://schemas.microsoft.com/office/word/2010/wordprocessingInk" xmlns:wne="http://schemas.microsoft.com/office/word/2006/wordml" xmlns:wps="http://schemas.microsoft.com/office/word/2010/wordprocessingShape" mc:Ignorable="w14 w15 w16se wp14">
+<w:endnotes xmlns:wpc="http://schemas.microsoft.com/office/word/2010/wordprocessingCanvas" xmlns:cx="http://schemas.microsoft.com/office/drawing/2014/chartex" xmlns:cx1="http://schemas.microsoft.com/office/drawing/2015/9/8/chartex" xmlns:cx2="http://schemas.microsoft.com/office/drawing/2015/10/21/chartex" xmlns:cx3="http://schemas.microsoft.com/office/drawing/2016/5/9/chartex" xmlns:cx4="http://schemas.microsoft.com/office/drawing/2016/5/10/chartex" xmlns:cx5="http://schemas.microsoft.com/office/drawing/2016/5/11/chartex" xmlns:cx6="http://schemas.microsoft.com/office/drawing/2016/5/12/chartex" xmlns:cx7="http://schemas.microsoft.com/office/drawing/2016/5/13/chartex" xmlns:cx8="http://schemas.microsoft.com/office/drawing/2016/5/14/chartex" xmlns:mc="http://schemas.openxmlformats.org/markup-compatibility/2006" xmlns:aink="http://schemas.microsoft.com/office/drawing/2016/ink" xmlns:am3d="http://schemas.microsoft.com/office/drawing/2017/model3d" xmlns:o="urn:schemas-microsoft-com:office:office" xmlns:r="http://schemas.openxmlformats.org/officeDocument/2006/relationships" xmlns:m="http://schemas.openxmlformats.org/officeDocument/2006/math" xmlns:v="urn:schemas-microsoft-com:vml" xmlns:wp14="http://schemas.microsoft.com/office/word/2010/wordprocessingDrawing" xmlns:wp="http://schemas.openxmlformats.org/drawingml/2006/wordprocessingDrawing" xmlns:w10="urn:schemas-microsoft-com:office:word" xmlns:w="http://schemas.openxmlformats.org/wordprocessingml/2006/main" xmlns:w14="http://schemas.microsoft.com/office/word/2010/wordml" xmlns:w15="http://schemas.microsoft.com/office/word/2012/wordml" xmlns:w16cid="http://schemas.microsoft.com/office/word/2016/wordml/cid" xmlns:w16se="http://schemas.microsoft.com/office/word/2015/wordml/symex" xmlns:wpg="http://schemas.microsoft.com/office/word/2010/wordprocessingGroup" xmlns:wpi="http://schemas.microsoft.com/office/word/2010/wordprocessingInk" xmlns:wne="http://schemas.microsoft.com/office/word/2006/wordml" xmlns:wps="http://schemas.microsoft.com/office/word/2010/wordprocessingShape" mc:Ignorable="w14 w15 w16se w16cid wp14">
   <w:endnote w:type="separator" w:id="-1">
     <w:p>
       <w:pPr>
@@ -16586,7 +18174,7 @@
 </file>
 
 <file path=word/footer1.xml><?xml version="1.0" encoding="utf-8"?>
-<w:ftr xmlns:wpc="http://schemas.microsoft.com/office/word/2010/wordprocessingCanvas" xmlns:cx="http://schemas.microsoft.com/office/drawing/2014/chartex" xmlns:cx1="http://schemas.microsoft.com/office/drawing/2015/9/8/chartex" xmlns:mc="http://schemas.openxmlformats.org/markup-compatibility/2006" xmlns:o="urn:schemas-microsoft-com:office:office" xmlns:r="http://schemas.openxmlformats.org/officeDocument/2006/relationships" xmlns:m="http://schemas.openxmlformats.org/officeDocument/2006/math" xmlns:v="urn:schemas-microsoft-com:vml" xmlns:wp14="http://schemas.microsoft.com/office/word/2010/wordprocessingDrawing" xmlns:wp="http://schemas.openxmlformats.org/drawingml/2006/wordprocessingDrawing" xmlns:w10="urn:schemas-microsoft-com:office:word" xmlns:w="http://schemas.openxmlformats.org/wordprocessingml/2006/main" xmlns:w14="http://schemas.microsoft.com/office/word/2010/wordml" xmlns:w15="http://schemas.microsoft.com/office/word/2012/wordml" xmlns:w16se="http://schemas.microsoft.com/office/word/2015/wordml/symex" xmlns:wpg="http://schemas.microsoft.com/office/word/2010/wordprocessingGroup" xmlns:wpi="http://schemas.microsoft.com/office/word/2010/wordprocessingInk" xmlns:wne="http://schemas.microsoft.com/office/word/2006/wordml" xmlns:wps="http://schemas.microsoft.com/office/word/2010/wordprocessingShape" mc:Ignorable="w14 w15 w16se wp14">
+<w:ftr xmlns:wpc="http://schemas.microsoft.com/office/word/2010/wordprocessingCanvas" xmlns:cx="http://schemas.microsoft.com/office/drawing/2014/chartex" xmlns:cx1="http://schemas.microsoft.com/office/drawing/2015/9/8/chartex" xmlns:cx2="http://schemas.microsoft.com/office/drawing/2015/10/21/chartex" xmlns:cx3="http://schemas.microsoft.com/office/drawing/2016/5/9/chartex" xmlns:cx4="http://schemas.microsoft.com/office/drawing/2016/5/10/chartex" xmlns:cx5="http://schemas.microsoft.com/office/drawing/2016/5/11/chartex" xmlns:cx6="http://schemas.microsoft.com/office/drawing/2016/5/12/chartex" xmlns:cx7="http://schemas.microsoft.com/office/drawing/2016/5/13/chartex" xmlns:cx8="http://schemas.microsoft.com/office/drawing/2016/5/14/chartex" xmlns:mc="http://schemas.openxmlformats.org/markup-compatibility/2006" xmlns:aink="http://schemas.microsoft.com/office/drawing/2016/ink" xmlns:am3d="http://schemas.microsoft.com/office/drawing/2017/model3d" xmlns:o="urn:schemas-microsoft-com:office:office" xmlns:r="http://schemas.openxmlformats.org/officeDocument/2006/relationships" xmlns:m="http://schemas.openxmlformats.org/officeDocument/2006/math" xmlns:v="urn:schemas-microsoft-com:vml" xmlns:wp14="http://schemas.microsoft.com/office/word/2010/wordprocessingDrawing" xmlns:wp="http://schemas.openxmlformats.org/drawingml/2006/wordprocessingDrawing" xmlns:w10="urn:schemas-microsoft-com:office:word" xmlns:w="http://schemas.openxmlformats.org/wordprocessingml/2006/main" xmlns:w14="http://schemas.microsoft.com/office/word/2010/wordml" xmlns:w15="http://schemas.microsoft.com/office/word/2012/wordml" xmlns:w16cid="http://schemas.microsoft.com/office/word/2016/wordml/cid" xmlns:w16se="http://schemas.microsoft.com/office/word/2015/wordml/symex" xmlns:wpg="http://schemas.microsoft.com/office/word/2010/wordprocessingGroup" xmlns:wpi="http://schemas.microsoft.com/office/word/2010/wordprocessingInk" xmlns:wne="http://schemas.microsoft.com/office/word/2006/wordml" xmlns:wps="http://schemas.microsoft.com/office/word/2010/wordprocessingShape" mc:Ignorable="w14 w15 w16se w16cid wp14">
   <w:sdt>
     <w:sdtPr>
       <w:id w:val="1418511161"/>
@@ -16619,7 +18207,7 @@
           <w:rPr>
             <w:noProof/>
           </w:rPr>
-          <w:t>12</w:t>
+          <w:t>7</w:t>
         </w:r>
         <w:r>
           <w:rPr>
@@ -16639,7 +18227,7 @@
 </file>
 
 <file path=word/footnotes.xml><?xml version="1.0" encoding="utf-8"?>
-<w:footnotes xmlns:wpc="http://schemas.microsoft.com/office/word/2010/wordprocessingCanvas" xmlns:cx="http://schemas.microsoft.com/office/drawing/2014/chartex" xmlns:cx1="http://schemas.microsoft.com/office/drawing/2015/9/8/chartex" xmlns:mc="http://schemas.openxmlformats.org/markup-compatibility/2006" xmlns:o="urn:schemas-microsoft-com:office:office" xmlns:r="http://schemas.openxmlformats.org/officeDocument/2006/relationships" xmlns:m="http://schemas.openxmlformats.org/officeDocument/2006/math" xmlns:v="urn:schemas-microsoft-com:vml" xmlns:wp14="http://schemas.microsoft.com/office/word/2010/wordprocessingDrawing" xmlns:wp="http://schemas.openxmlformats.org/drawingml/2006/wordprocessingDrawing" xmlns:w10="urn:schemas-microsoft-com:office:word" xmlns:w="http://schemas.openxmlformats.org/wordprocessingml/2006/main" xmlns:w14="http://schemas.microsoft.com/office/word/2010/wordml" xmlns:w15="http://schemas.microsoft.com/office/word/2012/wordml" xmlns:w16se="http://schemas.microsoft.com/office/word/2015/wordml/symex" xmlns:wpg="http://schemas.microsoft.com/office/word/2010/wordprocessingGroup" xmlns:wpi="http://schemas.microsoft.com/office/word/2010/wordprocessingInk" xmlns:wne="http://schemas.microsoft.com/office/word/2006/wordml" xmlns:wps="http://schemas.microsoft.com/office/word/2010/wordprocessingShape" mc:Ignorable="w14 w15 w16se wp14">
+<w:footnotes xmlns:wpc="http://schemas.microsoft.com/office/word/2010/wordprocessingCanvas" xmlns:cx="http://schemas.microsoft.com/office/drawing/2014/chartex" xmlns:cx1="http://schemas.microsoft.com/office/drawing/2015/9/8/chartex" xmlns:cx2="http://schemas.microsoft.com/office/drawing/2015/10/21/chartex" xmlns:cx3="http://schemas.microsoft.com/office/drawing/2016/5/9/chartex" xmlns:cx4="http://schemas.microsoft.com/office/drawing/2016/5/10/chartex" xmlns:cx5="http://schemas.microsoft.com/office/drawing/2016/5/11/chartex" xmlns:cx6="http://schemas.microsoft.com/office/drawing/2016/5/12/chartex" xmlns:cx7="http://schemas.microsoft.com/office/drawing/2016/5/13/chartex" xmlns:cx8="http://schemas.microsoft.com/office/drawing/2016/5/14/chartex" xmlns:mc="http://schemas.openxmlformats.org/markup-compatibility/2006" xmlns:aink="http://schemas.microsoft.com/office/drawing/2016/ink" xmlns:am3d="http://schemas.microsoft.com/office/drawing/2017/model3d" xmlns:o="urn:schemas-microsoft-com:office:office" xmlns:r="http://schemas.openxmlformats.org/officeDocument/2006/relationships" xmlns:m="http://schemas.openxmlformats.org/officeDocument/2006/math" xmlns:v="urn:schemas-microsoft-com:vml" xmlns:wp14="http://schemas.microsoft.com/office/word/2010/wordprocessingDrawing" xmlns:wp="http://schemas.openxmlformats.org/drawingml/2006/wordprocessingDrawing" xmlns:w10="urn:schemas-microsoft-com:office:word" xmlns:w="http://schemas.openxmlformats.org/wordprocessingml/2006/main" xmlns:w14="http://schemas.microsoft.com/office/word/2010/wordml" xmlns:w15="http://schemas.microsoft.com/office/word/2012/wordml" xmlns:w16cid="http://schemas.microsoft.com/office/word/2016/wordml/cid" xmlns:w16se="http://schemas.microsoft.com/office/word/2015/wordml/symex" xmlns:wpg="http://schemas.microsoft.com/office/word/2010/wordprocessingGroup" xmlns:wpi="http://schemas.microsoft.com/office/word/2010/wordprocessingInk" xmlns:wne="http://schemas.microsoft.com/office/word/2006/wordml" xmlns:wps="http://schemas.microsoft.com/office/word/2010/wordprocessingShape" mc:Ignorable="w14 w15 w16se w16cid wp14">
   <w:footnote w:type="separator" w:id="-1">
     <w:p>
       <w:pPr>
@@ -16664,7 +18252,7 @@
 </file>
 
 <file path=word/numbering.xml><?xml version="1.0" encoding="utf-8"?>
-<w:numbering xmlns:wpc="http://schemas.microsoft.com/office/word/2010/wordprocessingCanvas" xmlns:cx="http://schemas.microsoft.com/office/drawing/2014/chartex" xmlns:cx1="http://schemas.microsoft.com/office/drawing/2015/9/8/chartex" xmlns:mc="http://schemas.openxmlformats.org/markup-compatibility/2006" xmlns:o="urn:schemas-microsoft-com:office:office" xmlns:r="http://schemas.openxmlformats.org/officeDocument/2006/relationships" xmlns:m="http://schemas.openxmlformats.org/officeDocument/2006/math" xmlns:v="urn:schemas-microsoft-com:vml" xmlns:wp14="http://schemas.microsoft.com/office/word/2010/wordprocessingDrawing" xmlns:wp="http://schemas.openxmlformats.org/drawingml/2006/wordprocessingDrawing" xmlns:w10="urn:schemas-microsoft-com:office:word" xmlns:w="http://schemas.openxmlformats.org/wordprocessingml/2006/main" xmlns:w14="http://schemas.microsoft.com/office/word/2010/wordml" xmlns:w15="http://schemas.microsoft.com/office/word/2012/wordml" xmlns:w16se="http://schemas.microsoft.com/office/word/2015/wordml/symex" xmlns:wpg="http://schemas.microsoft.com/office/word/2010/wordprocessingGroup" xmlns:wpi="http://schemas.microsoft.com/office/word/2010/wordprocessingInk" xmlns:wne="http://schemas.microsoft.com/office/word/2006/wordml" xmlns:wps="http://schemas.microsoft.com/office/word/2010/wordprocessingShape" mc:Ignorable="w14 w15 w16se wp14">
+<w:numbering xmlns:wpc="http://schemas.microsoft.com/office/word/2010/wordprocessingCanvas" xmlns:cx="http://schemas.microsoft.com/office/drawing/2014/chartex" xmlns:cx1="http://schemas.microsoft.com/office/drawing/2015/9/8/chartex" xmlns:cx2="http://schemas.microsoft.com/office/drawing/2015/10/21/chartex" xmlns:cx3="http://schemas.microsoft.com/office/drawing/2016/5/9/chartex" xmlns:cx4="http://schemas.microsoft.com/office/drawing/2016/5/10/chartex" xmlns:cx5="http://schemas.microsoft.com/office/drawing/2016/5/11/chartex" xmlns:cx6="http://schemas.microsoft.com/office/drawing/2016/5/12/chartex" xmlns:cx7="http://schemas.microsoft.com/office/drawing/2016/5/13/chartex" xmlns:cx8="http://schemas.microsoft.com/office/drawing/2016/5/14/chartex" xmlns:mc="http://schemas.openxmlformats.org/markup-compatibility/2006" xmlns:aink="http://schemas.microsoft.com/office/drawing/2016/ink" xmlns:am3d="http://schemas.microsoft.com/office/drawing/2017/model3d" xmlns:o="urn:schemas-microsoft-com:office:office" xmlns:r="http://schemas.openxmlformats.org/officeDocument/2006/relationships" xmlns:m="http://schemas.openxmlformats.org/officeDocument/2006/math" xmlns:v="urn:schemas-microsoft-com:vml" xmlns:wp14="http://schemas.microsoft.com/office/word/2010/wordprocessingDrawing" xmlns:wp="http://schemas.openxmlformats.org/drawingml/2006/wordprocessingDrawing" xmlns:w10="urn:schemas-microsoft-com:office:word" xmlns:w="http://schemas.openxmlformats.org/wordprocessingml/2006/main" xmlns:w14="http://schemas.microsoft.com/office/word/2010/wordml" xmlns:w15="http://schemas.microsoft.com/office/word/2012/wordml" xmlns:w16cid="http://schemas.microsoft.com/office/word/2016/wordml/cid" xmlns:w16se="http://schemas.microsoft.com/office/word/2015/wordml/symex" xmlns:wpg="http://schemas.microsoft.com/office/word/2010/wordprocessingGroup" xmlns:wpi="http://schemas.microsoft.com/office/word/2010/wordprocessingInk" xmlns:wne="http://schemas.microsoft.com/office/word/2006/wordml" xmlns:wps="http://schemas.microsoft.com/office/word/2010/wordprocessingShape" mc:Ignorable="w14 w15 w16se w16cid wp14">
   <w:abstractNum w:abstractNumId="0" w15:restartNumberingAfterBreak="0">
     <w:nsid w:val="069D6061"/>
     <w:multiLevelType w:val="hybridMultilevel"/>
@@ -19276,7 +20864,7 @@
   <w:abstractNum w:abstractNumId="30" w15:restartNumberingAfterBreak="0">
     <w:nsid w:val="562C310C"/>
     <w:multiLevelType w:val="hybridMultilevel"/>
-    <w:tmpl w:val="F36E46F2"/>
+    <w:tmpl w:val="90DE06DA"/>
     <w:lvl w:ilvl="0" w:tplc="0409000F">
       <w:start w:val="1"/>
       <w:numFmt w:val="decimal"/>
@@ -20732,7 +22320,7 @@
 </file>
 
 <file path=word/styles.xml><?xml version="1.0" encoding="utf-8"?>
-<w:styles xmlns:mc="http://schemas.openxmlformats.org/markup-compatibility/2006" xmlns:r="http://schemas.openxmlformats.org/officeDocument/2006/relationships" xmlns:w="http://schemas.openxmlformats.org/wordprocessingml/2006/main" xmlns:w14="http://schemas.microsoft.com/office/word/2010/wordml" xmlns:w15="http://schemas.microsoft.com/office/word/2012/wordml" xmlns:w16se="http://schemas.microsoft.com/office/word/2015/wordml/symex" mc:Ignorable="w14 w15 w16se">
+<w:styles xmlns:mc="http://schemas.openxmlformats.org/markup-compatibility/2006" xmlns:r="http://schemas.openxmlformats.org/officeDocument/2006/relationships" xmlns:w="http://schemas.openxmlformats.org/wordprocessingml/2006/main" xmlns:w14="http://schemas.microsoft.com/office/word/2010/wordml" xmlns:w15="http://schemas.microsoft.com/office/word/2012/wordml" xmlns:w16cid="http://schemas.microsoft.com/office/word/2016/wordml/cid" xmlns:w16se="http://schemas.microsoft.com/office/word/2015/wordml/symex" mc:Ignorable="w14 w15 w16se w16cid">
   <w:docDefaults>
     <w:rPrDefault>
       <w:rPr>
@@ -20748,7 +22336,7 @@
       </w:pPr>
     </w:pPrDefault>
   </w:docDefaults>
-  <w:latentStyles w:defLockedState="0" w:defUIPriority="99" w:defSemiHidden="0" w:defUnhideWhenUsed="0" w:defQFormat="0" w:count="371">
+  <w:latentStyles w:defLockedState="0" w:defUIPriority="99" w:defSemiHidden="0" w:defUnhideWhenUsed="0" w:defQFormat="0" w:count="375">
     <w:lsdException w:name="Normal" w:uiPriority="0" w:qFormat="1"/>
     <w:lsdException w:name="heading 1" w:uiPriority="9" w:qFormat="1"/>
     <w:lsdException w:name="heading 2" w:semiHidden="1" w:uiPriority="9" w:unhideWhenUsed="1" w:qFormat="1"/>
@@ -20854,7 +22442,6 @@
     <w:lsdException w:name="HTML Sample" w:semiHidden="1" w:unhideWhenUsed="1"/>
     <w:lsdException w:name="HTML Typewriter" w:semiHidden="1" w:unhideWhenUsed="1"/>
     <w:lsdException w:name="HTML Variable" w:semiHidden="1" w:unhideWhenUsed="1"/>
-    <w:lsdException w:name="Normal Table" w:semiHidden="1" w:unhideWhenUsed="1"/>
     <w:lsdException w:name="annotation subject" w:semiHidden="1" w:unhideWhenUsed="1"/>
     <w:lsdException w:name="No List" w:semiHidden="1" w:unhideWhenUsed="1"/>
     <w:lsdException w:name="Outline List 1" w:semiHidden="1" w:unhideWhenUsed="1"/>
@@ -20898,10 +22485,8 @@
     <w:lsdException w:name="Table Elegant" w:semiHidden="1" w:unhideWhenUsed="1"/>
     <w:lsdException w:name="Table Professional" w:semiHidden="1" w:unhideWhenUsed="1"/>
     <w:lsdException w:name="Table Subtle 1" w:semiHidden="1" w:unhideWhenUsed="1"/>
-    <w:lsdException w:name="Table Subtle 2" w:semiHidden="1" w:unhideWhenUsed="1"/>
     <w:lsdException w:name="Table Web 1" w:semiHidden="1" w:unhideWhenUsed="1"/>
     <w:lsdException w:name="Table Web 2" w:semiHidden="1" w:unhideWhenUsed="1"/>
-    <w:lsdException w:name="Table Web 3" w:semiHidden="1" w:unhideWhenUsed="1"/>
     <w:lsdException w:name="Balloon Text" w:semiHidden="1" w:unhideWhenUsed="1"/>
     <w:lsdException w:name="Table Grid" w:uiPriority="59"/>
     <w:lsdException w:name="Table Theme" w:semiHidden="1" w:unhideWhenUsed="1"/>
@@ -21120,6 +22705,10 @@
     <w:lsdException w:name="List Table 5 Dark Accent 6" w:uiPriority="50"/>
     <w:lsdException w:name="List Table 6 Colorful Accent 6" w:uiPriority="51"/>
     <w:lsdException w:name="List Table 7 Colorful Accent 6" w:uiPriority="52"/>
+    <w:lsdException w:name="Mention" w:semiHidden="1" w:unhideWhenUsed="1"/>
+    <w:lsdException w:name="Smart Hyperlink" w:semiHidden="1" w:unhideWhenUsed="1"/>
+    <w:lsdException w:name="Hashtag" w:semiHidden="1" w:unhideWhenUsed="1"/>
+    <w:lsdException w:name="Unresolved Mention" w:semiHidden="1" w:unhideWhenUsed="1"/>
   </w:latentStyles>
   <w:style w:type="paragraph" w:default="1" w:styleId="Normal">
     <w:name w:val="Normal"/>
@@ -21746,7 +23335,7 @@
 </file>
 
 <file path=customXml/itemProps1.xml><?xml version="1.0" encoding="utf-8"?>
-<ds:datastoreItem xmlns:ds="http://schemas.openxmlformats.org/officeDocument/2006/customXml" ds:itemID="{A948A1DE-1CA4-4805-844C-82783D274CD1}">
+<ds:datastoreItem xmlns:ds="http://schemas.openxmlformats.org/officeDocument/2006/customXml" ds:itemID="{FB168FFF-7457-47FE-8F36-35E409B19C5B}">
   <ds:schemaRefs>
     <ds:schemaRef ds:uri="http://schemas.openxmlformats.org/officeDocument/2006/bibliography"/>
   </ds:schemaRefs>

</xml_diff>

<commit_message>
Move value per MBF of wood into mbfparms.txt
</commit_message>
<xml_diff>
--- a/docs/Tree Eater User Guide.docx
+++ b/docs/Tree Eater User Guide.docx
@@ -11821,6 +11821,1166 @@
       </w:pPr>
     </w:p>
     <w:p>
+      <w:r>
+        <w:br w:type="page"/>
+      </w:r>
+    </w:p>
+    <w:p>
+      <w:pPr>
+        <w:pStyle w:val="ListParagraph"/>
+        <w:numPr>
+          <w:ilvl w:val="0"/>
+          <w:numId w:val="42"/>
+        </w:numPr>
+        <w:rPr>
+          <w:b/>
+        </w:rPr>
+      </w:pPr>
+      <w:r>
+        <w:rPr>
+          <w:b/>
+        </w:rPr>
+        <w:lastRenderedPageBreak/>
+        <w:t>mbfparms.txt</w:t>
+      </w:r>
+      <w:r>
+        <w:t>: This tab-delimited file contains the value per board feet (</w:t>
+      </w:r>
+      <w:proofErr w:type="spellStart"/>
+      <w:r>
+        <w:t>mbf</w:t>
+      </w:r>
+      <w:proofErr w:type="spellEnd"/>
+      <w:r>
+        <w:t>). There is a line for each Tree Eater species group and a column for the four classifications of DIB measurement.</w:t>
+      </w:r>
+    </w:p>
+    <w:p>
+      <w:pPr>
+        <w:pStyle w:val="Caption"/>
+        <w:keepNext/>
+        <w:ind w:left="360"/>
+      </w:pPr>
+      <w:r>
+        <w:t>Table 8: Definition of fields for the mbfparms.txt file</w:t>
+      </w:r>
+    </w:p>
+    <w:tbl>
+      <w:tblPr>
+        <w:tblW w:w="8820" w:type="dxa"/>
+        <w:tblInd w:w="455" w:type="dxa"/>
+        <w:tblLayout w:type="fixed"/>
+        <w:tblCellMar>
+          <w:left w:w="0" w:type="dxa"/>
+          <w:right w:w="0" w:type="dxa"/>
+        </w:tblCellMar>
+        <w:tblLook w:val="0000" w:firstRow="0" w:lastRow="0" w:firstColumn="0" w:lastColumn="0" w:noHBand="0" w:noVBand="0"/>
+      </w:tblPr>
+      <w:tblGrid>
+        <w:gridCol w:w="900"/>
+        <w:gridCol w:w="1710"/>
+        <w:gridCol w:w="1350"/>
+        <w:gridCol w:w="4860"/>
+      </w:tblGrid>
+      <w:tr>
+        <w:trPr>
+          <w:cantSplit/>
+          <w:trHeight w:val="299"/>
+        </w:trPr>
+        <w:tc>
+          <w:tcPr>
+            <w:tcW w:w="900" w:type="dxa"/>
+            <w:tcBorders>
+              <w:top w:val="single" w:sz="4" w:space="0" w:color="000000"/>
+              <w:left w:val="single" w:sz="4" w:space="0" w:color="000000"/>
+              <w:bottom w:val="single" w:sz="4" w:space="0" w:color="000000"/>
+              <w:right w:val="single" w:sz="4" w:space="0" w:color="000000"/>
+            </w:tcBorders>
+            <w:shd w:val="clear" w:color="auto" w:fill="D9D9D9" w:themeFill="background1" w:themeFillShade="D9"/>
+          </w:tcPr>
+          <w:p>
+            <w:pPr>
+              <w:kinsoku w:val="0"/>
+              <w:overflowPunct w:val="0"/>
+              <w:autoSpaceDE w:val="0"/>
+              <w:autoSpaceDN w:val="0"/>
+              <w:adjustRightInd w:val="0"/>
+              <w:spacing w:before="28" w:after="0" w:line="252" w:lineRule="exact"/>
+              <w:ind w:right="138"/>
+              <w:jc w:val="center"/>
+              <w:rPr>
+                <w:b/>
+                <w:sz w:val="20"/>
+                <w:szCs w:val="20"/>
+              </w:rPr>
+            </w:pPr>
+            <w:r>
+              <w:rPr>
+                <w:b/>
+                <w:sz w:val="20"/>
+                <w:szCs w:val="20"/>
+              </w:rPr>
+              <w:t>Index</w:t>
+            </w:r>
+          </w:p>
+        </w:tc>
+        <w:tc>
+          <w:tcPr>
+            <w:tcW w:w="1710" w:type="dxa"/>
+            <w:tcBorders>
+              <w:top w:val="single" w:sz="4" w:space="0" w:color="000000"/>
+              <w:left w:val="single" w:sz="4" w:space="0" w:color="000000"/>
+              <w:bottom w:val="single" w:sz="4" w:space="0" w:color="000000"/>
+              <w:right w:val="single" w:sz="4" w:space="0" w:color="000000"/>
+            </w:tcBorders>
+            <w:shd w:val="clear" w:color="auto" w:fill="D9D9D9" w:themeFill="background1" w:themeFillShade="D9"/>
+          </w:tcPr>
+          <w:p>
+            <w:pPr>
+              <w:kinsoku w:val="0"/>
+              <w:overflowPunct w:val="0"/>
+              <w:autoSpaceDE w:val="0"/>
+              <w:autoSpaceDN w:val="0"/>
+              <w:adjustRightInd w:val="0"/>
+              <w:spacing w:before="28" w:after="0" w:line="252" w:lineRule="exact"/>
+              <w:ind w:right="138"/>
+              <w:rPr>
+                <w:b/>
+                <w:sz w:val="20"/>
+                <w:szCs w:val="20"/>
+              </w:rPr>
+            </w:pPr>
+            <w:r>
+              <w:rPr>
+                <w:b/>
+                <w:sz w:val="20"/>
+                <w:szCs w:val="20"/>
+              </w:rPr>
+              <w:t>Field</w:t>
+            </w:r>
+          </w:p>
+        </w:tc>
+        <w:tc>
+          <w:tcPr>
+            <w:tcW w:w="1350" w:type="dxa"/>
+            <w:tcBorders>
+              <w:top w:val="single" w:sz="4" w:space="0" w:color="000000"/>
+              <w:left w:val="single" w:sz="4" w:space="0" w:color="000000"/>
+              <w:bottom w:val="single" w:sz="4" w:space="0" w:color="000000"/>
+              <w:right w:val="single" w:sz="4" w:space="0" w:color="000000"/>
+            </w:tcBorders>
+            <w:shd w:val="clear" w:color="auto" w:fill="D9D9D9" w:themeFill="background1" w:themeFillShade="D9"/>
+          </w:tcPr>
+          <w:p>
+            <w:pPr>
+              <w:kinsoku w:val="0"/>
+              <w:overflowPunct w:val="0"/>
+              <w:autoSpaceDE w:val="0"/>
+              <w:autoSpaceDN w:val="0"/>
+              <w:adjustRightInd w:val="0"/>
+              <w:spacing w:before="28" w:after="0" w:line="252" w:lineRule="exact"/>
+              <w:ind w:left="235" w:right="226"/>
+              <w:rPr>
+                <w:b/>
+                <w:sz w:val="20"/>
+                <w:szCs w:val="20"/>
+              </w:rPr>
+            </w:pPr>
+            <w:r>
+              <w:rPr>
+                <w:b/>
+                <w:sz w:val="20"/>
+                <w:szCs w:val="20"/>
+              </w:rPr>
+              <w:t>Data type</w:t>
+            </w:r>
+          </w:p>
+        </w:tc>
+        <w:tc>
+          <w:tcPr>
+            <w:tcW w:w="4860" w:type="dxa"/>
+            <w:tcBorders>
+              <w:top w:val="single" w:sz="4" w:space="0" w:color="000000"/>
+              <w:left w:val="single" w:sz="4" w:space="0" w:color="000000"/>
+              <w:bottom w:val="single" w:sz="4" w:space="0" w:color="000000"/>
+              <w:right w:val="single" w:sz="4" w:space="0" w:color="auto"/>
+            </w:tcBorders>
+            <w:shd w:val="clear" w:color="auto" w:fill="D9D9D9" w:themeFill="background1" w:themeFillShade="D9"/>
+          </w:tcPr>
+          <w:p>
+            <w:pPr>
+              <w:kinsoku w:val="0"/>
+              <w:overflowPunct w:val="0"/>
+              <w:autoSpaceDE w:val="0"/>
+              <w:autoSpaceDN w:val="0"/>
+              <w:adjustRightInd w:val="0"/>
+              <w:spacing w:before="28" w:after="0" w:line="252" w:lineRule="exact"/>
+              <w:ind w:left="107"/>
+              <w:rPr>
+                <w:b/>
+                <w:sz w:val="20"/>
+                <w:szCs w:val="20"/>
+              </w:rPr>
+            </w:pPr>
+            <w:r>
+              <w:rPr>
+                <w:b/>
+                <w:sz w:val="20"/>
+                <w:szCs w:val="20"/>
+              </w:rPr>
+              <w:t>Description</w:t>
+            </w:r>
+          </w:p>
+        </w:tc>
+      </w:tr>
+      <w:tr>
+        <w:trPr>
+          <w:cantSplit/>
+          <w:trHeight w:val="299"/>
+        </w:trPr>
+        <w:tc>
+          <w:tcPr>
+            <w:tcW w:w="900" w:type="dxa"/>
+            <w:tcBorders>
+              <w:top w:val="single" w:sz="4" w:space="0" w:color="000000"/>
+              <w:left w:val="single" w:sz="4" w:space="0" w:color="000000"/>
+              <w:bottom w:val="single" w:sz="4" w:space="0" w:color="000000"/>
+              <w:right w:val="single" w:sz="4" w:space="0" w:color="000000"/>
+            </w:tcBorders>
+          </w:tcPr>
+          <w:p>
+            <w:pPr>
+              <w:kinsoku w:val="0"/>
+              <w:overflowPunct w:val="0"/>
+              <w:autoSpaceDE w:val="0"/>
+              <w:autoSpaceDN w:val="0"/>
+              <w:adjustRightInd w:val="0"/>
+              <w:spacing w:before="28" w:after="0" w:line="252" w:lineRule="exact"/>
+              <w:ind w:right="138"/>
+              <w:jc w:val="center"/>
+              <w:rPr>
+                <w:sz w:val="20"/>
+                <w:szCs w:val="20"/>
+              </w:rPr>
+            </w:pPr>
+            <w:r>
+              <w:rPr>
+                <w:sz w:val="20"/>
+                <w:szCs w:val="20"/>
+              </w:rPr>
+              <w:t>0</w:t>
+            </w:r>
+          </w:p>
+        </w:tc>
+        <w:tc>
+          <w:tcPr>
+            <w:tcW w:w="1710" w:type="dxa"/>
+            <w:tcBorders>
+              <w:top w:val="single" w:sz="4" w:space="0" w:color="000000"/>
+              <w:left w:val="single" w:sz="4" w:space="0" w:color="000000"/>
+              <w:bottom w:val="single" w:sz="4" w:space="0" w:color="000000"/>
+              <w:right w:val="single" w:sz="4" w:space="0" w:color="000000"/>
+            </w:tcBorders>
+          </w:tcPr>
+          <w:p>
+            <w:pPr>
+              <w:kinsoku w:val="0"/>
+              <w:overflowPunct w:val="0"/>
+              <w:autoSpaceDE w:val="0"/>
+              <w:autoSpaceDN w:val="0"/>
+              <w:adjustRightInd w:val="0"/>
+              <w:spacing w:before="28" w:after="0" w:line="252" w:lineRule="exact"/>
+              <w:ind w:right="138"/>
+              <w:rPr>
+                <w:sz w:val="20"/>
+                <w:szCs w:val="20"/>
+              </w:rPr>
+            </w:pPr>
+            <w:r>
+              <w:rPr>
+                <w:sz w:val="20"/>
+                <w:szCs w:val="20"/>
+              </w:rPr>
+              <w:t>TE_SPCD</w:t>
+            </w:r>
+          </w:p>
+        </w:tc>
+        <w:tc>
+          <w:tcPr>
+            <w:tcW w:w="1350" w:type="dxa"/>
+            <w:tcBorders>
+              <w:top w:val="single" w:sz="4" w:space="0" w:color="000000"/>
+              <w:left w:val="single" w:sz="4" w:space="0" w:color="000000"/>
+              <w:bottom w:val="single" w:sz="4" w:space="0" w:color="000000"/>
+              <w:right w:val="single" w:sz="4" w:space="0" w:color="000000"/>
+            </w:tcBorders>
+          </w:tcPr>
+          <w:p>
+            <w:pPr>
+              <w:kinsoku w:val="0"/>
+              <w:overflowPunct w:val="0"/>
+              <w:autoSpaceDE w:val="0"/>
+              <w:autoSpaceDN w:val="0"/>
+              <w:adjustRightInd w:val="0"/>
+              <w:spacing w:before="28" w:after="0" w:line="252" w:lineRule="exact"/>
+              <w:ind w:left="235" w:right="226"/>
+              <w:jc w:val="center"/>
+              <w:rPr>
+                <w:sz w:val="20"/>
+                <w:szCs w:val="20"/>
+              </w:rPr>
+            </w:pPr>
+            <w:r>
+              <w:rPr>
+                <w:sz w:val="20"/>
+                <w:szCs w:val="20"/>
+              </w:rPr>
+              <w:t>Int</w:t>
+            </w:r>
+          </w:p>
+        </w:tc>
+        <w:tc>
+          <w:tcPr>
+            <w:tcW w:w="4860" w:type="dxa"/>
+            <w:tcBorders>
+              <w:top w:val="single" w:sz="4" w:space="0" w:color="000000"/>
+              <w:left w:val="single" w:sz="4" w:space="0" w:color="000000"/>
+              <w:bottom w:val="single" w:sz="4" w:space="0" w:color="000000"/>
+              <w:right w:val="single" w:sz="4" w:space="0" w:color="auto"/>
+            </w:tcBorders>
+          </w:tcPr>
+          <w:p>
+            <w:pPr>
+              <w:kinsoku w:val="0"/>
+              <w:overflowPunct w:val="0"/>
+              <w:autoSpaceDE w:val="0"/>
+              <w:autoSpaceDN w:val="0"/>
+              <w:adjustRightInd w:val="0"/>
+              <w:spacing w:before="28" w:after="0" w:line="252" w:lineRule="exact"/>
+              <w:ind w:left="107"/>
+              <w:rPr>
+                <w:sz w:val="20"/>
+                <w:szCs w:val="20"/>
+              </w:rPr>
+            </w:pPr>
+            <w:r>
+              <w:rPr>
+                <w:sz w:val="20"/>
+                <w:szCs w:val="20"/>
+              </w:rPr>
+              <w:t>Tree eater species code (1 … 6)</w:t>
+            </w:r>
+          </w:p>
+        </w:tc>
+      </w:tr>
+      <w:tr>
+        <w:trPr>
+          <w:cantSplit/>
+          <w:trHeight w:val="299"/>
+        </w:trPr>
+        <w:tc>
+          <w:tcPr>
+            <w:tcW w:w="900" w:type="dxa"/>
+            <w:tcBorders>
+              <w:top w:val="single" w:sz="4" w:space="0" w:color="000000"/>
+              <w:left w:val="single" w:sz="4" w:space="0" w:color="000000"/>
+              <w:bottom w:val="single" w:sz="4" w:space="0" w:color="000000"/>
+              <w:right w:val="single" w:sz="4" w:space="0" w:color="000000"/>
+            </w:tcBorders>
+          </w:tcPr>
+          <w:p>
+            <w:pPr>
+              <w:kinsoku w:val="0"/>
+              <w:overflowPunct w:val="0"/>
+              <w:autoSpaceDE w:val="0"/>
+              <w:autoSpaceDN w:val="0"/>
+              <w:adjustRightInd w:val="0"/>
+              <w:spacing w:before="28" w:after="0" w:line="252" w:lineRule="exact"/>
+              <w:ind w:right="138"/>
+              <w:jc w:val="center"/>
+              <w:rPr>
+                <w:sz w:val="20"/>
+                <w:szCs w:val="20"/>
+              </w:rPr>
+            </w:pPr>
+            <w:r>
+              <w:rPr>
+                <w:sz w:val="20"/>
+                <w:szCs w:val="20"/>
+              </w:rPr>
+              <w:t>1</w:t>
+            </w:r>
+          </w:p>
+        </w:tc>
+        <w:tc>
+          <w:tcPr>
+            <w:tcW w:w="1710" w:type="dxa"/>
+            <w:tcBorders>
+              <w:top w:val="single" w:sz="4" w:space="0" w:color="000000"/>
+              <w:left w:val="single" w:sz="4" w:space="0" w:color="000000"/>
+              <w:bottom w:val="single" w:sz="4" w:space="0" w:color="000000"/>
+              <w:right w:val="single" w:sz="4" w:space="0" w:color="000000"/>
+            </w:tcBorders>
+          </w:tcPr>
+          <w:p>
+            <w:pPr>
+              <w:kinsoku w:val="0"/>
+              <w:overflowPunct w:val="0"/>
+              <w:autoSpaceDE w:val="0"/>
+              <w:autoSpaceDN w:val="0"/>
+              <w:adjustRightInd w:val="0"/>
+              <w:spacing w:before="28" w:after="0" w:line="252" w:lineRule="exact"/>
+              <w:ind w:right="138"/>
+              <w:rPr>
+                <w:sz w:val="20"/>
+                <w:szCs w:val="20"/>
+              </w:rPr>
+            </w:pPr>
+            <w:r>
+              <w:rPr>
+                <w:sz w:val="20"/>
+                <w:szCs w:val="20"/>
+              </w:rPr>
+              <w:t>SPECIES</w:t>
+            </w:r>
+          </w:p>
+        </w:tc>
+        <w:tc>
+          <w:tcPr>
+            <w:tcW w:w="1350" w:type="dxa"/>
+            <w:tcBorders>
+              <w:top w:val="single" w:sz="4" w:space="0" w:color="000000"/>
+              <w:left w:val="single" w:sz="4" w:space="0" w:color="000000"/>
+              <w:bottom w:val="single" w:sz="4" w:space="0" w:color="000000"/>
+              <w:right w:val="single" w:sz="4" w:space="0" w:color="000000"/>
+            </w:tcBorders>
+          </w:tcPr>
+          <w:p>
+            <w:pPr>
+              <w:kinsoku w:val="0"/>
+              <w:overflowPunct w:val="0"/>
+              <w:autoSpaceDE w:val="0"/>
+              <w:autoSpaceDN w:val="0"/>
+              <w:adjustRightInd w:val="0"/>
+              <w:spacing w:before="28" w:after="0" w:line="252" w:lineRule="exact"/>
+              <w:ind w:left="237" w:right="226"/>
+              <w:jc w:val="center"/>
+              <w:rPr>
+                <w:sz w:val="20"/>
+                <w:szCs w:val="20"/>
+              </w:rPr>
+            </w:pPr>
+            <w:r>
+              <w:rPr>
+                <w:sz w:val="20"/>
+                <w:szCs w:val="20"/>
+              </w:rPr>
+              <w:t>Text</w:t>
+            </w:r>
+          </w:p>
+        </w:tc>
+        <w:tc>
+          <w:tcPr>
+            <w:tcW w:w="4860" w:type="dxa"/>
+            <w:tcBorders>
+              <w:top w:val="single" w:sz="4" w:space="0" w:color="000000"/>
+              <w:left w:val="single" w:sz="4" w:space="0" w:color="000000"/>
+              <w:bottom w:val="single" w:sz="4" w:space="0" w:color="000000"/>
+              <w:right w:val="single" w:sz="4" w:space="0" w:color="auto"/>
+            </w:tcBorders>
+          </w:tcPr>
+          <w:p>
+            <w:pPr>
+              <w:kinsoku w:val="0"/>
+              <w:overflowPunct w:val="0"/>
+              <w:autoSpaceDE w:val="0"/>
+              <w:autoSpaceDN w:val="0"/>
+              <w:adjustRightInd w:val="0"/>
+              <w:spacing w:before="28" w:after="0" w:line="252" w:lineRule="exact"/>
+              <w:ind w:left="107"/>
+              <w:rPr>
+                <w:sz w:val="20"/>
+                <w:szCs w:val="20"/>
+              </w:rPr>
+            </w:pPr>
+            <w:r>
+              <w:rPr>
+                <w:sz w:val="20"/>
+                <w:szCs w:val="20"/>
+              </w:rPr>
+              <w:t>Tree eater species</w:t>
+            </w:r>
+          </w:p>
+        </w:tc>
+      </w:tr>
+      <w:tr>
+        <w:trPr>
+          <w:cantSplit/>
+          <w:trHeight w:val="299"/>
+        </w:trPr>
+        <w:tc>
+          <w:tcPr>
+            <w:tcW w:w="900" w:type="dxa"/>
+            <w:tcBorders>
+              <w:top w:val="single" w:sz="4" w:space="0" w:color="000000"/>
+              <w:left w:val="single" w:sz="4" w:space="0" w:color="000000"/>
+              <w:bottom w:val="single" w:sz="4" w:space="0" w:color="000000"/>
+              <w:right w:val="single" w:sz="4" w:space="0" w:color="000000"/>
+            </w:tcBorders>
+          </w:tcPr>
+          <w:p>
+            <w:pPr>
+              <w:kinsoku w:val="0"/>
+              <w:overflowPunct w:val="0"/>
+              <w:autoSpaceDE w:val="0"/>
+              <w:autoSpaceDN w:val="0"/>
+              <w:adjustRightInd w:val="0"/>
+              <w:spacing w:before="28" w:after="0" w:line="252" w:lineRule="exact"/>
+              <w:ind w:right="138"/>
+              <w:jc w:val="center"/>
+              <w:rPr>
+                <w:sz w:val="20"/>
+                <w:szCs w:val="20"/>
+              </w:rPr>
+            </w:pPr>
+            <w:r>
+              <w:rPr>
+                <w:sz w:val="20"/>
+                <w:szCs w:val="20"/>
+              </w:rPr>
+              <w:t>2</w:t>
+            </w:r>
+          </w:p>
+        </w:tc>
+        <w:tc>
+          <w:tcPr>
+            <w:tcW w:w="1710" w:type="dxa"/>
+            <w:tcBorders>
+              <w:top w:val="single" w:sz="4" w:space="0" w:color="000000"/>
+              <w:left w:val="single" w:sz="4" w:space="0" w:color="000000"/>
+              <w:bottom w:val="single" w:sz="4" w:space="0" w:color="000000"/>
+              <w:right w:val="single" w:sz="4" w:space="0" w:color="000000"/>
+            </w:tcBorders>
+          </w:tcPr>
+          <w:p>
+            <w:pPr>
+              <w:kinsoku w:val="0"/>
+              <w:overflowPunct w:val="0"/>
+              <w:autoSpaceDE w:val="0"/>
+              <w:autoSpaceDN w:val="0"/>
+              <w:adjustRightInd w:val="0"/>
+              <w:spacing w:before="28" w:after="0" w:line="252" w:lineRule="exact"/>
+              <w:ind w:right="138"/>
+              <w:rPr>
+                <w:sz w:val="20"/>
+                <w:szCs w:val="20"/>
+              </w:rPr>
+            </w:pPr>
+            <w:r>
+              <w:rPr>
+                <w:sz w:val="20"/>
+                <w:szCs w:val="20"/>
+              </w:rPr>
+              <w:t>DIB_8</w:t>
+            </w:r>
+          </w:p>
+        </w:tc>
+        <w:tc>
+          <w:tcPr>
+            <w:tcW w:w="1350" w:type="dxa"/>
+            <w:tcBorders>
+              <w:top w:val="single" w:sz="4" w:space="0" w:color="000000"/>
+              <w:left w:val="single" w:sz="4" w:space="0" w:color="000000"/>
+              <w:bottom w:val="single" w:sz="4" w:space="0" w:color="000000"/>
+              <w:right w:val="single" w:sz="4" w:space="0" w:color="000000"/>
+            </w:tcBorders>
+          </w:tcPr>
+          <w:p>
+            <w:pPr>
+              <w:kinsoku w:val="0"/>
+              <w:overflowPunct w:val="0"/>
+              <w:autoSpaceDE w:val="0"/>
+              <w:autoSpaceDN w:val="0"/>
+              <w:adjustRightInd w:val="0"/>
+              <w:spacing w:before="28" w:after="0" w:line="252" w:lineRule="exact"/>
+              <w:ind w:left="237" w:right="226"/>
+              <w:jc w:val="center"/>
+              <w:rPr>
+                <w:sz w:val="20"/>
+                <w:szCs w:val="20"/>
+              </w:rPr>
+            </w:pPr>
+            <w:r>
+              <w:rPr>
+                <w:sz w:val="20"/>
+                <w:szCs w:val="20"/>
+              </w:rPr>
+              <w:t>Float</w:t>
+            </w:r>
+          </w:p>
+        </w:tc>
+        <w:tc>
+          <w:tcPr>
+            <w:tcW w:w="4860" w:type="dxa"/>
+            <w:tcBorders>
+              <w:top w:val="single" w:sz="4" w:space="0" w:color="000000"/>
+              <w:left w:val="single" w:sz="4" w:space="0" w:color="000000"/>
+              <w:bottom w:val="single" w:sz="4" w:space="0" w:color="000000"/>
+              <w:right w:val="single" w:sz="4" w:space="0" w:color="auto"/>
+            </w:tcBorders>
+          </w:tcPr>
+          <w:p>
+            <w:pPr>
+              <w:kinsoku w:val="0"/>
+              <w:overflowPunct w:val="0"/>
+              <w:autoSpaceDE w:val="0"/>
+              <w:autoSpaceDN w:val="0"/>
+              <w:adjustRightInd w:val="0"/>
+              <w:spacing w:before="28" w:after="0" w:line="252" w:lineRule="exact"/>
+              <w:ind w:left="107"/>
+              <w:rPr>
+                <w:sz w:val="20"/>
+                <w:szCs w:val="20"/>
+              </w:rPr>
+            </w:pPr>
+            <w:r>
+              <w:rPr>
+                <w:sz w:val="20"/>
+                <w:szCs w:val="20"/>
+              </w:rPr>
+              <w:t>MBF value for trees with DIB &lt;= 8 feet</w:t>
+            </w:r>
+          </w:p>
+        </w:tc>
+      </w:tr>
+      <w:tr>
+        <w:trPr>
+          <w:cantSplit/>
+          <w:trHeight w:val="299"/>
+        </w:trPr>
+        <w:tc>
+          <w:tcPr>
+            <w:tcW w:w="900" w:type="dxa"/>
+            <w:tcBorders>
+              <w:top w:val="single" w:sz="4" w:space="0" w:color="000000"/>
+              <w:left w:val="single" w:sz="4" w:space="0" w:color="000000"/>
+              <w:bottom w:val="single" w:sz="4" w:space="0" w:color="000000"/>
+              <w:right w:val="single" w:sz="4" w:space="0" w:color="000000"/>
+            </w:tcBorders>
+          </w:tcPr>
+          <w:p>
+            <w:pPr>
+              <w:kinsoku w:val="0"/>
+              <w:overflowPunct w:val="0"/>
+              <w:autoSpaceDE w:val="0"/>
+              <w:autoSpaceDN w:val="0"/>
+              <w:adjustRightInd w:val="0"/>
+              <w:spacing w:before="28" w:after="0" w:line="252" w:lineRule="exact"/>
+              <w:ind w:right="138"/>
+              <w:jc w:val="center"/>
+              <w:rPr>
+                <w:sz w:val="20"/>
+                <w:szCs w:val="20"/>
+              </w:rPr>
+            </w:pPr>
+            <w:r>
+              <w:rPr>
+                <w:sz w:val="20"/>
+                <w:szCs w:val="20"/>
+              </w:rPr>
+              <w:t>3</w:t>
+            </w:r>
+          </w:p>
+        </w:tc>
+        <w:tc>
+          <w:tcPr>
+            <w:tcW w:w="1710" w:type="dxa"/>
+            <w:tcBorders>
+              <w:top w:val="single" w:sz="4" w:space="0" w:color="000000"/>
+              <w:left w:val="single" w:sz="4" w:space="0" w:color="000000"/>
+              <w:bottom w:val="single" w:sz="4" w:space="0" w:color="000000"/>
+              <w:right w:val="single" w:sz="4" w:space="0" w:color="000000"/>
+            </w:tcBorders>
+          </w:tcPr>
+          <w:p>
+            <w:pPr>
+              <w:kinsoku w:val="0"/>
+              <w:overflowPunct w:val="0"/>
+              <w:autoSpaceDE w:val="0"/>
+              <w:autoSpaceDN w:val="0"/>
+              <w:adjustRightInd w:val="0"/>
+              <w:spacing w:before="28" w:after="0" w:line="252" w:lineRule="exact"/>
+              <w:ind w:right="138"/>
+              <w:rPr>
+                <w:sz w:val="20"/>
+                <w:szCs w:val="20"/>
+              </w:rPr>
+            </w:pPr>
+            <w:r>
+              <w:rPr>
+                <w:sz w:val="20"/>
+                <w:szCs w:val="20"/>
+              </w:rPr>
+              <w:t>DIB_</w:t>
+            </w:r>
+            <w:r>
+              <w:rPr>
+                <w:sz w:val="20"/>
+                <w:szCs w:val="20"/>
+              </w:rPr>
+              <w:t>14</w:t>
+            </w:r>
+          </w:p>
+        </w:tc>
+        <w:tc>
+          <w:tcPr>
+            <w:tcW w:w="1350" w:type="dxa"/>
+            <w:tcBorders>
+              <w:top w:val="single" w:sz="4" w:space="0" w:color="000000"/>
+              <w:left w:val="single" w:sz="4" w:space="0" w:color="000000"/>
+              <w:bottom w:val="single" w:sz="4" w:space="0" w:color="000000"/>
+              <w:right w:val="single" w:sz="4" w:space="0" w:color="000000"/>
+            </w:tcBorders>
+          </w:tcPr>
+          <w:p>
+            <w:pPr>
+              <w:kinsoku w:val="0"/>
+              <w:overflowPunct w:val="0"/>
+              <w:autoSpaceDE w:val="0"/>
+              <w:autoSpaceDN w:val="0"/>
+              <w:adjustRightInd w:val="0"/>
+              <w:spacing w:before="28" w:after="0" w:line="252" w:lineRule="exact"/>
+              <w:ind w:left="237" w:right="226"/>
+              <w:jc w:val="center"/>
+              <w:rPr>
+                <w:sz w:val="20"/>
+                <w:szCs w:val="20"/>
+              </w:rPr>
+            </w:pPr>
+            <w:r>
+              <w:rPr>
+                <w:sz w:val="20"/>
+                <w:szCs w:val="20"/>
+              </w:rPr>
+              <w:t>Float</w:t>
+            </w:r>
+          </w:p>
+        </w:tc>
+        <w:tc>
+          <w:tcPr>
+            <w:tcW w:w="4860" w:type="dxa"/>
+            <w:tcBorders>
+              <w:top w:val="single" w:sz="4" w:space="0" w:color="000000"/>
+              <w:left w:val="single" w:sz="4" w:space="0" w:color="000000"/>
+              <w:bottom w:val="single" w:sz="4" w:space="0" w:color="000000"/>
+              <w:right w:val="single" w:sz="4" w:space="0" w:color="auto"/>
+            </w:tcBorders>
+          </w:tcPr>
+          <w:p>
+            <w:pPr>
+              <w:kinsoku w:val="0"/>
+              <w:overflowPunct w:val="0"/>
+              <w:autoSpaceDE w:val="0"/>
+              <w:autoSpaceDN w:val="0"/>
+              <w:adjustRightInd w:val="0"/>
+              <w:spacing w:before="28" w:after="0" w:line="252" w:lineRule="exact"/>
+              <w:ind w:left="107"/>
+              <w:rPr>
+                <w:sz w:val="20"/>
+                <w:szCs w:val="20"/>
+              </w:rPr>
+            </w:pPr>
+            <w:r>
+              <w:rPr>
+                <w:sz w:val="20"/>
+                <w:szCs w:val="20"/>
+              </w:rPr>
+              <w:t xml:space="preserve">MBF value for trees with DIB </w:t>
+            </w:r>
+            <w:r>
+              <w:rPr>
+                <w:sz w:val="20"/>
+                <w:szCs w:val="20"/>
+              </w:rPr>
+              <w:t xml:space="preserve">&gt; </w:t>
+            </w:r>
+            <w:r>
+              <w:rPr>
+                <w:sz w:val="20"/>
+                <w:szCs w:val="20"/>
+              </w:rPr>
+              <w:t>8 feet</w:t>
+            </w:r>
+            <w:r>
+              <w:rPr>
+                <w:sz w:val="20"/>
+                <w:szCs w:val="20"/>
+              </w:rPr>
+              <w:t xml:space="preserve"> and &lt;= 14 feet</w:t>
+            </w:r>
+          </w:p>
+        </w:tc>
+      </w:tr>
+      <w:tr>
+        <w:trPr>
+          <w:cantSplit/>
+          <w:trHeight w:val="302"/>
+        </w:trPr>
+        <w:tc>
+          <w:tcPr>
+            <w:tcW w:w="900" w:type="dxa"/>
+            <w:tcBorders>
+              <w:top w:val="single" w:sz="4" w:space="0" w:color="000000"/>
+              <w:left w:val="single" w:sz="4" w:space="0" w:color="000000"/>
+              <w:bottom w:val="single" w:sz="4" w:space="0" w:color="000000"/>
+              <w:right w:val="single" w:sz="4" w:space="0" w:color="000000"/>
+            </w:tcBorders>
+          </w:tcPr>
+          <w:p>
+            <w:pPr>
+              <w:kinsoku w:val="0"/>
+              <w:overflowPunct w:val="0"/>
+              <w:autoSpaceDE w:val="0"/>
+              <w:autoSpaceDN w:val="0"/>
+              <w:adjustRightInd w:val="0"/>
+              <w:spacing w:before="28" w:after="0" w:line="252" w:lineRule="exact"/>
+              <w:ind w:right="138"/>
+              <w:jc w:val="center"/>
+              <w:rPr>
+                <w:sz w:val="20"/>
+                <w:szCs w:val="20"/>
+              </w:rPr>
+            </w:pPr>
+            <w:r>
+              <w:rPr>
+                <w:sz w:val="20"/>
+                <w:szCs w:val="20"/>
+              </w:rPr>
+              <w:t>4</w:t>
+            </w:r>
+          </w:p>
+        </w:tc>
+        <w:tc>
+          <w:tcPr>
+            <w:tcW w:w="1710" w:type="dxa"/>
+            <w:tcBorders>
+              <w:top w:val="single" w:sz="4" w:space="0" w:color="000000"/>
+              <w:left w:val="single" w:sz="4" w:space="0" w:color="000000"/>
+              <w:bottom w:val="single" w:sz="4" w:space="0" w:color="000000"/>
+              <w:right w:val="single" w:sz="4" w:space="0" w:color="000000"/>
+            </w:tcBorders>
+          </w:tcPr>
+          <w:p>
+            <w:pPr>
+              <w:kinsoku w:val="0"/>
+              <w:overflowPunct w:val="0"/>
+              <w:autoSpaceDE w:val="0"/>
+              <w:autoSpaceDN w:val="0"/>
+              <w:adjustRightInd w:val="0"/>
+              <w:spacing w:before="28" w:after="0" w:line="252" w:lineRule="exact"/>
+              <w:ind w:right="138"/>
+              <w:rPr>
+                <w:sz w:val="20"/>
+                <w:szCs w:val="20"/>
+              </w:rPr>
+            </w:pPr>
+            <w:r>
+              <w:rPr>
+                <w:sz w:val="20"/>
+                <w:szCs w:val="20"/>
+              </w:rPr>
+              <w:t>DIB_</w:t>
+            </w:r>
+            <w:r>
+              <w:rPr>
+                <w:sz w:val="20"/>
+                <w:szCs w:val="20"/>
+              </w:rPr>
+              <w:t>20</w:t>
+            </w:r>
+          </w:p>
+        </w:tc>
+        <w:tc>
+          <w:tcPr>
+            <w:tcW w:w="1350" w:type="dxa"/>
+            <w:tcBorders>
+              <w:top w:val="single" w:sz="4" w:space="0" w:color="000000"/>
+              <w:left w:val="single" w:sz="4" w:space="0" w:color="000000"/>
+              <w:bottom w:val="single" w:sz="4" w:space="0" w:color="000000"/>
+              <w:right w:val="single" w:sz="4" w:space="0" w:color="000000"/>
+            </w:tcBorders>
+          </w:tcPr>
+          <w:p>
+            <w:pPr>
+              <w:kinsoku w:val="0"/>
+              <w:overflowPunct w:val="0"/>
+              <w:autoSpaceDE w:val="0"/>
+              <w:autoSpaceDN w:val="0"/>
+              <w:adjustRightInd w:val="0"/>
+              <w:spacing w:before="30" w:after="0" w:line="252" w:lineRule="exact"/>
+              <w:ind w:left="237" w:right="226"/>
+              <w:jc w:val="center"/>
+              <w:rPr>
+                <w:sz w:val="20"/>
+                <w:szCs w:val="20"/>
+              </w:rPr>
+            </w:pPr>
+            <w:r>
+              <w:rPr>
+                <w:sz w:val="20"/>
+                <w:szCs w:val="20"/>
+              </w:rPr>
+              <w:t>Float</w:t>
+            </w:r>
+          </w:p>
+        </w:tc>
+        <w:tc>
+          <w:tcPr>
+            <w:tcW w:w="4860" w:type="dxa"/>
+            <w:tcBorders>
+              <w:top w:val="single" w:sz="4" w:space="0" w:color="000000"/>
+              <w:left w:val="single" w:sz="4" w:space="0" w:color="000000"/>
+              <w:bottom w:val="single" w:sz="4" w:space="0" w:color="000000"/>
+              <w:right w:val="single" w:sz="4" w:space="0" w:color="auto"/>
+            </w:tcBorders>
+          </w:tcPr>
+          <w:p>
+            <w:pPr>
+              <w:kinsoku w:val="0"/>
+              <w:overflowPunct w:val="0"/>
+              <w:autoSpaceDE w:val="0"/>
+              <w:autoSpaceDN w:val="0"/>
+              <w:adjustRightInd w:val="0"/>
+              <w:spacing w:before="30" w:after="0" w:line="252" w:lineRule="exact"/>
+              <w:ind w:left="107"/>
+              <w:rPr>
+                <w:sz w:val="20"/>
+                <w:szCs w:val="20"/>
+              </w:rPr>
+            </w:pPr>
+            <w:r>
+              <w:rPr>
+                <w:sz w:val="20"/>
+                <w:szCs w:val="20"/>
+              </w:rPr>
+              <w:t xml:space="preserve">MBF value for trees with DIB &gt; </w:t>
+            </w:r>
+            <w:r>
+              <w:rPr>
+                <w:sz w:val="20"/>
+                <w:szCs w:val="20"/>
+              </w:rPr>
+              <w:t>14</w:t>
+            </w:r>
+            <w:r>
+              <w:rPr>
+                <w:sz w:val="20"/>
+                <w:szCs w:val="20"/>
+              </w:rPr>
+              <w:t xml:space="preserve"> feet and &lt;= </w:t>
+            </w:r>
+            <w:r>
+              <w:rPr>
+                <w:sz w:val="20"/>
+                <w:szCs w:val="20"/>
+              </w:rPr>
+              <w:t>20</w:t>
+            </w:r>
+            <w:r>
+              <w:rPr>
+                <w:sz w:val="20"/>
+                <w:szCs w:val="20"/>
+              </w:rPr>
+              <w:t xml:space="preserve"> feet</w:t>
+            </w:r>
+          </w:p>
+        </w:tc>
+      </w:tr>
+      <w:tr>
+        <w:trPr>
+          <w:cantSplit/>
+          <w:trHeight w:val="299"/>
+        </w:trPr>
+        <w:tc>
+          <w:tcPr>
+            <w:tcW w:w="900" w:type="dxa"/>
+            <w:tcBorders>
+              <w:top w:val="single" w:sz="4" w:space="0" w:color="000000"/>
+              <w:left w:val="single" w:sz="4" w:space="0" w:color="000000"/>
+              <w:bottom w:val="single" w:sz="4" w:space="0" w:color="000000"/>
+              <w:right w:val="single" w:sz="4" w:space="0" w:color="000000"/>
+            </w:tcBorders>
+          </w:tcPr>
+          <w:p>
+            <w:pPr>
+              <w:kinsoku w:val="0"/>
+              <w:overflowPunct w:val="0"/>
+              <w:autoSpaceDE w:val="0"/>
+              <w:autoSpaceDN w:val="0"/>
+              <w:adjustRightInd w:val="0"/>
+              <w:spacing w:before="28" w:after="0" w:line="252" w:lineRule="exact"/>
+              <w:ind w:right="138"/>
+              <w:jc w:val="center"/>
+              <w:rPr>
+                <w:sz w:val="20"/>
+                <w:szCs w:val="20"/>
+              </w:rPr>
+            </w:pPr>
+            <w:r>
+              <w:rPr>
+                <w:sz w:val="20"/>
+                <w:szCs w:val="20"/>
+              </w:rPr>
+              <w:t>5</w:t>
+            </w:r>
+          </w:p>
+        </w:tc>
+        <w:tc>
+          <w:tcPr>
+            <w:tcW w:w="1710" w:type="dxa"/>
+            <w:tcBorders>
+              <w:top w:val="single" w:sz="4" w:space="0" w:color="000000"/>
+              <w:left w:val="single" w:sz="4" w:space="0" w:color="000000"/>
+              <w:bottom w:val="single" w:sz="4" w:space="0" w:color="000000"/>
+              <w:right w:val="single" w:sz="4" w:space="0" w:color="000000"/>
+            </w:tcBorders>
+          </w:tcPr>
+          <w:p>
+            <w:pPr>
+              <w:kinsoku w:val="0"/>
+              <w:overflowPunct w:val="0"/>
+              <w:autoSpaceDE w:val="0"/>
+              <w:autoSpaceDN w:val="0"/>
+              <w:adjustRightInd w:val="0"/>
+              <w:spacing w:before="28" w:after="0" w:line="252" w:lineRule="exact"/>
+              <w:ind w:right="138"/>
+              <w:rPr>
+                <w:sz w:val="20"/>
+                <w:szCs w:val="20"/>
+              </w:rPr>
+            </w:pPr>
+            <w:r>
+              <w:rPr>
+                <w:sz w:val="20"/>
+                <w:szCs w:val="20"/>
+              </w:rPr>
+              <w:t>DIB_</w:t>
+            </w:r>
+            <w:r>
+              <w:rPr>
+                <w:sz w:val="20"/>
+                <w:szCs w:val="20"/>
+              </w:rPr>
+              <w:t>24</w:t>
+            </w:r>
+          </w:p>
+        </w:tc>
+        <w:tc>
+          <w:tcPr>
+            <w:tcW w:w="1350" w:type="dxa"/>
+            <w:tcBorders>
+              <w:top w:val="single" w:sz="4" w:space="0" w:color="000000"/>
+              <w:left w:val="single" w:sz="4" w:space="0" w:color="000000"/>
+              <w:bottom w:val="single" w:sz="4" w:space="0" w:color="000000"/>
+              <w:right w:val="single" w:sz="4" w:space="0" w:color="000000"/>
+            </w:tcBorders>
+          </w:tcPr>
+          <w:p>
+            <w:pPr>
+              <w:kinsoku w:val="0"/>
+              <w:overflowPunct w:val="0"/>
+              <w:autoSpaceDE w:val="0"/>
+              <w:autoSpaceDN w:val="0"/>
+              <w:adjustRightInd w:val="0"/>
+              <w:spacing w:before="28" w:after="0" w:line="252" w:lineRule="exact"/>
+              <w:ind w:left="237" w:right="226"/>
+              <w:jc w:val="center"/>
+              <w:rPr>
+                <w:sz w:val="20"/>
+                <w:szCs w:val="20"/>
+              </w:rPr>
+            </w:pPr>
+            <w:r>
+              <w:rPr>
+                <w:sz w:val="20"/>
+                <w:szCs w:val="20"/>
+              </w:rPr>
+              <w:t>Float</w:t>
+            </w:r>
+          </w:p>
+        </w:tc>
+        <w:tc>
+          <w:tcPr>
+            <w:tcW w:w="4860" w:type="dxa"/>
+            <w:tcBorders>
+              <w:top w:val="single" w:sz="4" w:space="0" w:color="000000"/>
+              <w:left w:val="single" w:sz="4" w:space="0" w:color="000000"/>
+              <w:bottom w:val="single" w:sz="4" w:space="0" w:color="000000"/>
+              <w:right w:val="single" w:sz="4" w:space="0" w:color="auto"/>
+            </w:tcBorders>
+          </w:tcPr>
+          <w:p>
+            <w:pPr>
+              <w:kinsoku w:val="0"/>
+              <w:overflowPunct w:val="0"/>
+              <w:autoSpaceDE w:val="0"/>
+              <w:autoSpaceDN w:val="0"/>
+              <w:adjustRightInd w:val="0"/>
+              <w:spacing w:before="28" w:after="0" w:line="252" w:lineRule="exact"/>
+              <w:ind w:left="107"/>
+              <w:rPr>
+                <w:sz w:val="20"/>
+                <w:szCs w:val="20"/>
+              </w:rPr>
+            </w:pPr>
+            <w:r>
+              <w:rPr>
+                <w:sz w:val="20"/>
+                <w:szCs w:val="20"/>
+              </w:rPr>
+              <w:t xml:space="preserve">MBF value for trees with DIB &gt; </w:t>
+            </w:r>
+            <w:r>
+              <w:rPr>
+                <w:sz w:val="20"/>
+                <w:szCs w:val="20"/>
+              </w:rPr>
+              <w:t>20</w:t>
+            </w:r>
+            <w:r>
+              <w:rPr>
+                <w:sz w:val="20"/>
+                <w:szCs w:val="20"/>
+              </w:rPr>
+              <w:t xml:space="preserve"> feet and &lt;= </w:t>
+            </w:r>
+            <w:r>
+              <w:rPr>
+                <w:sz w:val="20"/>
+                <w:szCs w:val="20"/>
+              </w:rPr>
+              <w:t>24</w:t>
+            </w:r>
+            <w:r>
+              <w:rPr>
+                <w:sz w:val="20"/>
+                <w:szCs w:val="20"/>
+              </w:rPr>
+              <w:t>feet</w:t>
+            </w:r>
+          </w:p>
+        </w:tc>
+      </w:tr>
+    </w:tbl>
+    <w:p>
+      <w:pPr>
+        <w:ind w:left="360"/>
+        <w:rPr>
+          <w:b/>
+        </w:rPr>
+      </w:pPr>
+    </w:p>
+    <w:p>
       <w:pPr>
         <w:pStyle w:val="ListParagraph"/>
         <w:numPr>
@@ -11975,8 +13135,10 @@
         </w:numPr>
       </w:pPr>
       <w:r>
-        <w:t>SpeciesGroups.txt</w:t>
-      </w:r>
+        <w:t>mbfparms.txt</w:t>
+      </w:r>
+      <w:bookmarkStart w:id="2" w:name="_GoBack"/>
+      <w:bookmarkEnd w:id="2"/>
     </w:p>
     <w:p>
       <w:pPr>
@@ -11987,6 +13149,18 @@
         </w:numPr>
       </w:pPr>
       <w:r>
+        <w:t>SpeciesGroups.txt</w:t>
+      </w:r>
+    </w:p>
+    <w:p>
+      <w:pPr>
+        <w:pStyle w:val="ListParagraph"/>
+        <w:numPr>
+          <w:ilvl w:val="0"/>
+          <w:numId w:val="46"/>
+        </w:numPr>
+      </w:pPr>
+      <w:r>
         <w:t>MerchTrees.txt</w:t>
       </w:r>
     </w:p>
@@ -12080,7 +13254,13 @@
         <w:ind w:left="360"/>
       </w:pPr>
       <w:r>
-        <w:t>Table 8: Fields, units, data types and descriptions from the Tree Eater tree-level output file</w:t>
+        <w:t xml:space="preserve">Table </w:t>
+      </w:r>
+      <w:r>
+        <w:t>9</w:t>
+      </w:r>
+      <w:r>
+        <w:t>: Fields, units, data types and descriptions from the Tree Eater tree-level output file</w:t>
       </w:r>
     </w:p>
     <w:tbl>
@@ -15934,7 +17114,13 @@
         <w:keepNext/>
       </w:pPr>
       <w:r>
-        <w:t xml:space="preserve">Table 9: </w:t>
+        <w:t xml:space="preserve">Table </w:t>
+      </w:r>
+      <w:r>
+        <w:t>10</w:t>
+      </w:r>
+      <w:r>
+        <w:t xml:space="preserve">: </w:t>
       </w:r>
       <w:r>
         <w:t xml:space="preserve">Fields, units, data types and descriptions from the Tree Eater </w:t>
@@ -17291,8 +18477,6 @@
               </w:rPr>
               <w:t>LOG_PULP_GT</w:t>
             </w:r>
-            <w:bookmarkStart w:id="2" w:name="_GoBack"/>
-            <w:bookmarkEnd w:id="2"/>
           </w:p>
         </w:tc>
         <w:tc>
@@ -22442,6 +23626,7 @@
     <w:lsdException w:name="HTML Sample" w:semiHidden="1" w:unhideWhenUsed="1"/>
     <w:lsdException w:name="HTML Typewriter" w:semiHidden="1" w:unhideWhenUsed="1"/>
     <w:lsdException w:name="HTML Variable" w:semiHidden="1" w:unhideWhenUsed="1"/>
+    <w:lsdException w:name="Normal Table" w:semiHidden="1" w:unhideWhenUsed="1"/>
     <w:lsdException w:name="annotation subject" w:semiHidden="1" w:unhideWhenUsed="1"/>
     <w:lsdException w:name="No List" w:semiHidden="1" w:unhideWhenUsed="1"/>
     <w:lsdException w:name="Outline List 1" w:semiHidden="1" w:unhideWhenUsed="1"/>
@@ -22485,8 +23670,10 @@
     <w:lsdException w:name="Table Elegant" w:semiHidden="1" w:unhideWhenUsed="1"/>
     <w:lsdException w:name="Table Professional" w:semiHidden="1" w:unhideWhenUsed="1"/>
     <w:lsdException w:name="Table Subtle 1" w:semiHidden="1" w:unhideWhenUsed="1"/>
+    <w:lsdException w:name="Table Subtle 2" w:semiHidden="1" w:unhideWhenUsed="1"/>
     <w:lsdException w:name="Table Web 1" w:semiHidden="1" w:unhideWhenUsed="1"/>
     <w:lsdException w:name="Table Web 2" w:semiHidden="1" w:unhideWhenUsed="1"/>
+    <w:lsdException w:name="Table Web 3" w:semiHidden="1" w:unhideWhenUsed="1"/>
     <w:lsdException w:name="Balloon Text" w:semiHidden="1" w:unhideWhenUsed="1"/>
     <w:lsdException w:name="Table Grid" w:uiPriority="59"/>
     <w:lsdException w:name="Table Theme" w:semiHidden="1" w:unhideWhenUsed="1"/>
@@ -23335,7 +24522,7 @@
 </file>
 
 <file path=customXml/itemProps1.xml><?xml version="1.0" encoding="utf-8"?>
-<ds:datastoreItem xmlns:ds="http://schemas.openxmlformats.org/officeDocument/2006/customXml" ds:itemID="{FB168FFF-7457-47FE-8F36-35E409B19C5B}">
+<ds:datastoreItem xmlns:ds="http://schemas.openxmlformats.org/officeDocument/2006/customXml" ds:itemID="{0648382C-6F5E-4002-88D7-16EECE3183CA}">
   <ds:schemaRefs>
     <ds:schemaRef ds:uri="http://schemas.openxmlformats.org/officeDocument/2006/bibliography"/>
   </ds:schemaRefs>

</xml_diff>